<commit_message>
basic diagram showing what it stores
intro and a bas diagram of what it does now completed.
</commit_message>
<xml_diff>
--- a/Graph Theory Project 2017.docx
+++ b/Graph Theory Project 2017.docx
@@ -236,6 +236,464 @@
         </w:rPr>
         <w:t>. I have never used neo4j before so this will be and interesting earning experience for me.</w:t>
       </w:r>
+    </w:p>
+    <w:p>
+      <w:pPr>
+        <w:rPr>
+          <w:rFonts w:ascii="Times" w:eastAsia="Times New Roman" w:hAnsi="Times" w:cs="Times New Roman"/>
+          <w:sz w:val="32"/>
+          <w:szCs w:val="32"/>
+        </w:rPr>
+      </w:pPr>
+      <w:r>
+        <w:rPr>
+          <w:rFonts w:ascii="Times" w:eastAsia="Times New Roman" w:hAnsi="Times" w:cs="Times New Roman"/>
+          <w:sz w:val="32"/>
+          <w:szCs w:val="32"/>
+        </w:rPr>
+        <w:lastRenderedPageBreak/>
+        <w:t xml:space="preserve"> </w:t>
+      </w:r>
+      <w:r>
+        <w:rPr>
+          <w:rFonts w:ascii="Times" w:eastAsia="Times New Roman" w:hAnsi="Times" w:cs="Times New Roman"/>
+          <w:sz w:val="32"/>
+          <w:szCs w:val="32"/>
+        </w:rPr>
+        <w:t xml:space="preserve">My database will store all the necessary data to form a working usable timetable. It will store the rooms as nodes so they can be easily attached to on the graph to other nodes. It will store the three different classes as nodes so they can be connected to other nodes. It will store the time slots and the sate slot, again as nodes so that they can be joined up and used with other nodes. The database will store the </w:t>
+      </w:r>
+      <w:r>
+        <w:rPr>
+          <w:rFonts w:ascii="Times" w:eastAsia="Times New Roman" w:hAnsi="Times" w:cs="Times New Roman"/>
+          <w:sz w:val="32"/>
+          <w:szCs w:val="32"/>
+        </w:rPr>
+        <w:t xml:space="preserve">lecturers as nodes to make sure they are not otherwise busy and can be put in with a certain class at a certain time. Lastly it will store the subjects (modules) for the course, again these will also be stored as nodes so that all of the above, the rooms, class groups, time/date slots, lecturers and subjects can all be interconnected on the graph and therefore create a graph that will allow all of these to work together without overbooking any one node. </w:t>
+      </w:r>
+    </w:p>
+    <w:p>
+      <w:pPr>
+        <w:rPr>
+          <w:rFonts w:ascii="Times" w:eastAsia="Times New Roman" w:hAnsi="Times" w:cs="Times New Roman"/>
+          <w:sz w:val="32"/>
+          <w:szCs w:val="32"/>
+        </w:rPr>
+      </w:pPr>
+      <w:r>
+        <w:rPr>
+          <w:rFonts w:ascii="Times" w:eastAsia="Times New Roman" w:hAnsi="Times" w:cs="Times New Roman"/>
+          <w:sz w:val="32"/>
+          <w:szCs w:val="32"/>
+        </w:rPr>
+        <w:tab/>
+        <w:t xml:space="preserve">All of these nodes then interconnect to create a complex graph that I will use neo4j community edition to create. It will </w:t>
+      </w:r>
+      <w:r>
+        <w:rPr>
+          <w:rFonts w:ascii="Times" w:eastAsia="Times New Roman" w:hAnsi="Times" w:cs="Times New Roman"/>
+          <w:sz w:val="32"/>
+          <w:szCs w:val="32"/>
+        </w:rPr>
+        <w:t xml:space="preserve">then </w:t>
+      </w:r>
+      <w:r>
+        <w:rPr>
+          <w:rFonts w:ascii="Times" w:eastAsia="Times New Roman" w:hAnsi="Times" w:cs="Times New Roman"/>
+          <w:sz w:val="32"/>
+          <w:szCs w:val="32"/>
+        </w:rPr>
+        <w:t>store as many nodes as I add t</w:t>
+      </w:r>
+      <w:r>
+        <w:rPr>
+          <w:rFonts w:ascii="Times" w:eastAsia="Times New Roman" w:hAnsi="Times" w:cs="Times New Roman"/>
+          <w:sz w:val="32"/>
+          <w:szCs w:val="32"/>
+        </w:rPr>
+        <w:t>o it but for this timetable project the</w:t>
+      </w:r>
+      <w:r>
+        <w:rPr>
+          <w:rFonts w:ascii="Times" w:eastAsia="Times New Roman" w:hAnsi="Times" w:cs="Times New Roman"/>
+          <w:sz w:val="32"/>
+          <w:szCs w:val="32"/>
+        </w:rPr>
+        <w:t xml:space="preserve"> only nodes I</w:t>
+      </w:r>
+      <w:r>
+        <w:rPr>
+          <w:rFonts w:ascii="Times" w:eastAsia="Times New Roman" w:hAnsi="Times" w:cs="Times New Roman"/>
+          <w:sz w:val="32"/>
+          <w:szCs w:val="32"/>
+        </w:rPr>
+        <w:t xml:space="preserve"> nee</w:t>
+      </w:r>
+      <w:r>
+        <w:rPr>
+          <w:rFonts w:ascii="Times" w:eastAsia="Times New Roman" w:hAnsi="Times" w:cs="Times New Roman"/>
+          <w:sz w:val="32"/>
+          <w:szCs w:val="32"/>
+        </w:rPr>
+        <w:t>d to use in order to fill out the graph</w:t>
+      </w:r>
+      <w:r>
+        <w:rPr>
+          <w:rFonts w:ascii="Times" w:eastAsia="Times New Roman" w:hAnsi="Times" w:cs="Times New Roman"/>
+          <w:sz w:val="32"/>
+          <w:szCs w:val="32"/>
+        </w:rPr>
+        <w:t xml:space="preserve"> and timetable are the ones I listed below. </w:t>
+      </w:r>
+    </w:p>
+    <w:p>
+      <w:pPr>
+        <w:rPr>
+          <w:rFonts w:ascii="Times" w:eastAsia="Times New Roman" w:hAnsi="Times" w:cs="Times New Roman"/>
+          <w:sz w:val="32"/>
+          <w:szCs w:val="32"/>
+        </w:rPr>
+      </w:pPr>
+    </w:p>
+    <w:tbl>
+      <w:tblPr>
+        <w:tblStyle w:val="TableGrid"/>
+        <w:tblW w:w="0" w:type="auto"/>
+        <w:tblLook w:val="04A0" w:firstRow="1" w:lastRow="0" w:firstColumn="1" w:lastColumn="0" w:noHBand="0" w:noVBand="1"/>
+      </w:tblPr>
+      <w:tblGrid>
+        <w:gridCol w:w="8516"/>
+      </w:tblGrid>
+      <w:tr>
+        <w:tc>
+          <w:tcPr>
+            <w:tcW w:w="8516" w:type="dxa"/>
+          </w:tcPr>
+          <w:tbl>
+            <w:tblPr>
+              <w:tblStyle w:val="TableGrid"/>
+              <w:tblW w:w="0" w:type="auto"/>
+              <w:tblLook w:val="04A0" w:firstRow="1" w:lastRow="0" w:firstColumn="1" w:lastColumn="0" w:noHBand="0" w:noVBand="1"/>
+            </w:tblPr>
+            <w:tblGrid>
+              <w:gridCol w:w="4158"/>
+              <w:gridCol w:w="4132"/>
+            </w:tblGrid>
+            <w:tr>
+              <w:tc>
+                <w:tcPr>
+                  <w:tcW w:w="4258" w:type="dxa"/>
+                </w:tcPr>
+                <w:p>
+                  <w:pPr>
+                    <w:rPr>
+                      <w:rFonts w:ascii="Times" w:eastAsia="Times New Roman" w:hAnsi="Times" w:cs="Times New Roman"/>
+                      <w:sz w:val="32"/>
+                      <w:szCs w:val="32"/>
+                    </w:rPr>
+                  </w:pPr>
+                  <w:r>
+                    <w:rPr>
+                      <w:rFonts w:ascii="Times" w:eastAsia="Times New Roman" w:hAnsi="Times" w:cs="Times New Roman"/>
+                      <w:sz w:val="32"/>
+                      <w:szCs w:val="32"/>
+                    </w:rPr>
+                    <w:t>Rooms</w:t>
+                  </w:r>
+                </w:p>
+              </w:tc>
+              <w:tc>
+                <w:tcPr>
+                  <w:tcW w:w="4258" w:type="dxa"/>
+                </w:tcPr>
+                <w:p>
+                  <w:pPr>
+                    <w:rPr>
+                      <w:rFonts w:ascii="Times" w:eastAsia="Times New Roman" w:hAnsi="Times" w:cs="Times New Roman"/>
+                      <w:sz w:val="32"/>
+                      <w:szCs w:val="32"/>
+                    </w:rPr>
+                  </w:pPr>
+                  <w:r>
+                    <w:rPr>
+                      <w:rFonts w:ascii="Times" w:eastAsia="Times New Roman" w:hAnsi="Times" w:cs="Times New Roman"/>
+                      <w:sz w:val="32"/>
+                      <w:szCs w:val="32"/>
+                    </w:rPr>
+                    <w:t>Node</w:t>
+                  </w:r>
+                </w:p>
+              </w:tc>
+            </w:tr>
+            <w:tr>
+              <w:tc>
+                <w:tcPr>
+                  <w:tcW w:w="4258" w:type="dxa"/>
+                </w:tcPr>
+                <w:p>
+                  <w:pPr>
+                    <w:rPr>
+                      <w:rFonts w:ascii="Times" w:eastAsia="Times New Roman" w:hAnsi="Times" w:cs="Times New Roman"/>
+                      <w:sz w:val="32"/>
+                      <w:szCs w:val="32"/>
+                    </w:rPr>
+                  </w:pPr>
+                  <w:r>
+                    <w:rPr>
+                      <w:rFonts w:ascii="Times" w:eastAsia="Times New Roman" w:hAnsi="Times" w:cs="Times New Roman"/>
+                      <w:sz w:val="32"/>
+                      <w:szCs w:val="32"/>
+                    </w:rPr>
+                    <w:t>Class Groups</w:t>
+                  </w:r>
+                </w:p>
+              </w:tc>
+              <w:tc>
+                <w:tcPr>
+                  <w:tcW w:w="4258" w:type="dxa"/>
+                </w:tcPr>
+                <w:p>
+                  <w:pPr>
+                    <w:rPr>
+                      <w:rFonts w:ascii="Times" w:eastAsia="Times New Roman" w:hAnsi="Times" w:cs="Times New Roman"/>
+                      <w:sz w:val="32"/>
+                      <w:szCs w:val="32"/>
+                    </w:rPr>
+                  </w:pPr>
+                  <w:r>
+                    <w:rPr>
+                      <w:rFonts w:ascii="Times" w:eastAsia="Times New Roman" w:hAnsi="Times" w:cs="Times New Roman"/>
+                      <w:sz w:val="32"/>
+                      <w:szCs w:val="32"/>
+                    </w:rPr>
+                    <w:t>Node</w:t>
+                  </w:r>
+                </w:p>
+              </w:tc>
+            </w:tr>
+            <w:tr>
+              <w:tc>
+                <w:tcPr>
+                  <w:tcW w:w="4258" w:type="dxa"/>
+                </w:tcPr>
+                <w:p>
+                  <w:pPr>
+                    <w:rPr>
+                      <w:rFonts w:ascii="Times" w:eastAsia="Times New Roman" w:hAnsi="Times" w:cs="Times New Roman"/>
+                      <w:sz w:val="32"/>
+                      <w:szCs w:val="32"/>
+                    </w:rPr>
+                  </w:pPr>
+                  <w:r>
+                    <w:rPr>
+                      <w:rFonts w:ascii="Times" w:eastAsia="Times New Roman" w:hAnsi="Times" w:cs="Times New Roman"/>
+                      <w:sz w:val="32"/>
+                      <w:szCs w:val="32"/>
+                    </w:rPr>
+                    <w:t>Time/Date Slot</w:t>
+                  </w:r>
+                </w:p>
+              </w:tc>
+              <w:tc>
+                <w:tcPr>
+                  <w:tcW w:w="4258" w:type="dxa"/>
+                </w:tcPr>
+                <w:p>
+                  <w:pPr>
+                    <w:rPr>
+                      <w:rFonts w:ascii="Times" w:eastAsia="Times New Roman" w:hAnsi="Times" w:cs="Times New Roman"/>
+                      <w:sz w:val="32"/>
+                      <w:szCs w:val="32"/>
+                    </w:rPr>
+                  </w:pPr>
+                  <w:r>
+                    <w:rPr>
+                      <w:rFonts w:ascii="Times" w:eastAsia="Times New Roman" w:hAnsi="Times" w:cs="Times New Roman"/>
+                      <w:sz w:val="32"/>
+                      <w:szCs w:val="32"/>
+                    </w:rPr>
+                    <w:t>Node</w:t>
+                  </w:r>
+                </w:p>
+              </w:tc>
+            </w:tr>
+            <w:tr>
+              <w:tc>
+                <w:tcPr>
+                  <w:tcW w:w="4258" w:type="dxa"/>
+                </w:tcPr>
+                <w:p>
+                  <w:pPr>
+                    <w:rPr>
+                      <w:rFonts w:ascii="Times" w:eastAsia="Times New Roman" w:hAnsi="Times" w:cs="Times New Roman"/>
+                      <w:sz w:val="32"/>
+                      <w:szCs w:val="32"/>
+                    </w:rPr>
+                  </w:pPr>
+                  <w:r>
+                    <w:rPr>
+                      <w:rFonts w:ascii="Times" w:eastAsia="Times New Roman" w:hAnsi="Times" w:cs="Times New Roman"/>
+                      <w:sz w:val="32"/>
+                      <w:szCs w:val="32"/>
+                    </w:rPr>
+                    <w:t>Lecturers</w:t>
+                  </w:r>
+                </w:p>
+              </w:tc>
+              <w:tc>
+                <w:tcPr>
+                  <w:tcW w:w="4258" w:type="dxa"/>
+                </w:tcPr>
+                <w:p>
+                  <w:pPr>
+                    <w:rPr>
+                      <w:rFonts w:ascii="Times" w:eastAsia="Times New Roman" w:hAnsi="Times" w:cs="Times New Roman"/>
+                      <w:sz w:val="32"/>
+                      <w:szCs w:val="32"/>
+                    </w:rPr>
+                  </w:pPr>
+                  <w:r>
+                    <w:rPr>
+                      <w:rFonts w:ascii="Times" w:eastAsia="Times New Roman" w:hAnsi="Times" w:cs="Times New Roman"/>
+                      <w:sz w:val="32"/>
+                      <w:szCs w:val="32"/>
+                    </w:rPr>
+                    <w:t>Node</w:t>
+                  </w:r>
+                </w:p>
+              </w:tc>
+            </w:tr>
+            <w:tr>
+              <w:tc>
+                <w:tcPr>
+                  <w:tcW w:w="4258" w:type="dxa"/>
+                </w:tcPr>
+                <w:p>
+                  <w:pPr>
+                    <w:rPr>
+                      <w:rFonts w:ascii="Times" w:eastAsia="Times New Roman" w:hAnsi="Times" w:cs="Times New Roman"/>
+                      <w:sz w:val="32"/>
+                      <w:szCs w:val="32"/>
+                    </w:rPr>
+                  </w:pPr>
+                  <w:r>
+                    <w:rPr>
+                      <w:rFonts w:ascii="Times" w:eastAsia="Times New Roman" w:hAnsi="Times" w:cs="Times New Roman"/>
+                      <w:sz w:val="32"/>
+                      <w:szCs w:val="32"/>
+                    </w:rPr>
+                    <w:t>Subjects</w:t>
+                  </w:r>
+                </w:p>
+              </w:tc>
+              <w:tc>
+                <w:tcPr>
+                  <w:tcW w:w="4258" w:type="dxa"/>
+                </w:tcPr>
+                <w:p>
+                  <w:pPr>
+                    <w:rPr>
+                      <w:rFonts w:ascii="Times" w:eastAsia="Times New Roman" w:hAnsi="Times" w:cs="Times New Roman"/>
+                      <w:sz w:val="32"/>
+                      <w:szCs w:val="32"/>
+                    </w:rPr>
+                  </w:pPr>
+                  <w:r>
+                    <w:rPr>
+                      <w:rFonts w:ascii="Times" w:eastAsia="Times New Roman" w:hAnsi="Times" w:cs="Times New Roman"/>
+                      <w:sz w:val="32"/>
+                      <w:szCs w:val="32"/>
+                    </w:rPr>
+                    <w:t>Node</w:t>
+                  </w:r>
+                </w:p>
+              </w:tc>
+            </w:tr>
+          </w:tbl>
+          <w:p/>
+        </w:tc>
+      </w:tr>
+    </w:tbl>
+    <w:p>
+      <w:pPr>
+        <w:rPr>
+          <w:rFonts w:ascii="Times" w:eastAsia="Times New Roman" w:hAnsi="Times" w:cs="Times New Roman"/>
+          <w:sz w:val="32"/>
+          <w:szCs w:val="32"/>
+        </w:rPr>
+      </w:pPr>
+    </w:p>
+    <w:p>
+      <w:pPr>
+        <w:rPr>
+          <w:rFonts w:ascii="Times" w:eastAsia="Times New Roman" w:hAnsi="Times" w:cs="Times New Roman"/>
+          <w:sz w:val="32"/>
+          <w:szCs w:val="32"/>
+        </w:rPr>
+      </w:pPr>
+      <w:r>
+        <w:rPr>
+          <w:rFonts w:ascii="Times" w:eastAsia="Times New Roman" w:hAnsi="Times" w:cs="Times New Roman"/>
+          <w:sz w:val="32"/>
+          <w:szCs w:val="32"/>
+        </w:rPr>
+        <w:t>A simple diagram shows how these are stored, keep in mind that these are only the main headers and each of the above has many nodes not just one.</w:t>
+      </w:r>
+    </w:p>
+    <w:p>
+      <w:pPr>
+        <w:rPr>
+          <w:rFonts w:ascii="Times" w:eastAsia="Times New Roman" w:hAnsi="Times" w:cs="Times New Roman"/>
+          <w:sz w:val="32"/>
+          <w:szCs w:val="32"/>
+        </w:rPr>
+      </w:pPr>
+      <w:r>
+        <w:rPr>
+          <w:rFonts w:ascii="Times" w:eastAsia="Times New Roman" w:hAnsi="Times" w:cs="Times New Roman"/>
+          <w:noProof/>
+          <w:sz w:val="32"/>
+          <w:szCs w:val="32"/>
+        </w:rPr>
+        <w:drawing>
+          <wp:inline distT="0" distB="0" distL="0" distR="0" wp14:anchorId="4BADF3B0" wp14:editId="2832FF52">
+            <wp:extent cx="5270500" cy="1921835"/>
+            <wp:effectExtent l="0" t="25400" r="0" b="0"/>
+            <wp:docPr id="2" name="Diagram 2"/>
+            <wp:cNvGraphicFramePr/>
+            <a:graphic xmlns:a="http://schemas.openxmlformats.org/drawingml/2006/main">
+              <a:graphicData uri="http://schemas.openxmlformats.org/drawingml/2006/diagram">
+                <dgm:relIds xmlns:dgm="http://schemas.openxmlformats.org/drawingml/2006/diagram" xmlns:r="http://schemas.openxmlformats.org/officeDocument/2006/relationships" r:dm="rId8" r:lo="rId9" r:qs="rId10" r:cs="rId11"/>
+              </a:graphicData>
+            </a:graphic>
+          </wp:inline>
+        </w:drawing>
+      </w:r>
+    </w:p>
+    <w:p>
+      <w:pPr>
+        <w:rPr>
+          <w:rFonts w:ascii="Times" w:eastAsia="Times New Roman" w:hAnsi="Times" w:cs="Times New Roman"/>
+          <w:sz w:val="32"/>
+          <w:szCs w:val="32"/>
+        </w:rPr>
+      </w:pPr>
+      <w:r>
+        <w:rPr>
+          <w:rFonts w:ascii="Times" w:eastAsia="Times New Roman" w:hAnsi="Times" w:cs="Times New Roman"/>
+          <w:sz w:val="32"/>
+          <w:szCs w:val="32"/>
+        </w:rPr>
+        <w:t>A more detailed sub diagram to show all the sub categories under the main ones will be more helpful into understanding how these are stored so I will create a table of all the sub categories as there are a numerous amounts of each of the above nodes.</w:t>
+      </w:r>
+    </w:p>
+    <w:p>
+      <w:pPr>
+        <w:rPr>
+          <w:rFonts w:ascii="Times" w:eastAsia="Times New Roman" w:hAnsi="Times" w:cs="Times New Roman"/>
+          <w:sz w:val="32"/>
+          <w:szCs w:val="32"/>
+        </w:rPr>
+      </w:pPr>
       <w:bookmarkStart w:id="0" w:name="_GoBack"/>
       <w:bookmarkEnd w:id="0"/>
     </w:p>
@@ -247,31 +705,6 @@
           <w:szCs w:val="32"/>
         </w:rPr>
       </w:pPr>
-      <w:r>
-        <w:rPr>
-          <w:rFonts w:ascii="Times" w:eastAsia="Times New Roman" w:hAnsi="Times" w:cs="Times New Roman"/>
-          <w:sz w:val="32"/>
-          <w:szCs w:val="32"/>
-        </w:rPr>
-        <w:lastRenderedPageBreak/>
-        <w:t xml:space="preserve"> </w:t>
-      </w:r>
-      <w:r>
-        <w:rPr>
-          <w:rFonts w:ascii="Times" w:eastAsia="Times New Roman" w:hAnsi="Times" w:cs="Times New Roman"/>
-          <w:sz w:val="32"/>
-          <w:szCs w:val="32"/>
-        </w:rPr>
-        <w:t xml:space="preserve">My database will store all the necessary data to form a working usable timetable. It will store the rooms as nodes so they can be easily attached to on the graph to other nodes. It will store the three different classes as nodes so they can be connected to other nodes. It will store the time slots and the sate slot, again as nodes so that they can be joined up and used with other nodes. The database will store the </w:t>
-      </w:r>
-      <w:r>
-        <w:rPr>
-          <w:rFonts w:ascii="Times" w:eastAsia="Times New Roman" w:hAnsi="Times" w:cs="Times New Roman"/>
-          <w:sz w:val="32"/>
-          <w:szCs w:val="32"/>
-        </w:rPr>
-        <w:t xml:space="preserve">lecturers as nodes to make sure they are not otherwise busy and can be put in with a certain class at a certain time. Lastly it will store the subjects (modules) for the course, again these will also be stored as nodes so that all of the above, the rooms, class groups, time/date slots, lecturers and subjects can all be interconnected on the graph and therefore create a graph that will allow all of these to work together without overbooking any one node. </w:t>
-      </w:r>
     </w:p>
     <w:p>
       <w:pPr>
@@ -317,8 +750,8 @@
       </w:pPr>
     </w:p>
     <w:sectPr>
-      <w:footerReference w:type="even" r:id="rId8"/>
-      <w:footerReference w:type="default" r:id="rId9"/>
+      <w:footerReference w:type="even" r:id="rId13"/>
+      <w:footerReference w:type="default" r:id="rId14"/>
       <w:pgSz w:w="11900" w:h="16840"/>
       <w:pgMar w:top="1440" w:right="1800" w:bottom="1440" w:left="1800" w:header="708" w:footer="708" w:gutter="0"/>
       <w:cols w:space="708"/>
@@ -667,6 +1100,56 @@
     <w:unhideWhenUsed/>
     <w:rsid w:val="002A1C94"/>
   </w:style>
+  <w:style w:type="table" w:styleId="TableGrid">
+    <w:name w:val="Table Grid"/>
+    <w:basedOn w:val="TableNormal"/>
+    <w:uiPriority w:val="59"/>
+    <w:rsid w:val="00E23DAC"/>
+    <w:tblPr>
+      <w:tblInd w:w="0" w:type="dxa"/>
+      <w:tblBorders>
+        <w:top w:val="single" w:sz="4" w:space="0" w:color="auto"/>
+        <w:left w:val="single" w:sz="4" w:space="0" w:color="auto"/>
+        <w:bottom w:val="single" w:sz="4" w:space="0" w:color="auto"/>
+        <w:right w:val="single" w:sz="4" w:space="0" w:color="auto"/>
+        <w:insideH w:val="single" w:sz="4" w:space="0" w:color="auto"/>
+        <w:insideV w:val="single" w:sz="4" w:space="0" w:color="auto"/>
+      </w:tblBorders>
+      <w:tblCellMar>
+        <w:top w:w="0" w:type="dxa"/>
+        <w:left w:w="108" w:type="dxa"/>
+        <w:bottom w:w="0" w:type="dxa"/>
+        <w:right w:w="108" w:type="dxa"/>
+      </w:tblCellMar>
+    </w:tblPr>
+  </w:style>
+  <w:style w:type="paragraph" w:styleId="BalloonText">
+    <w:name w:val="Balloon Text"/>
+    <w:basedOn w:val="Normal"/>
+    <w:link w:val="BalloonTextChar"/>
+    <w:uiPriority w:val="99"/>
+    <w:semiHidden/>
+    <w:unhideWhenUsed/>
+    <w:rsid w:val="004D6595"/>
+    <w:rPr>
+      <w:rFonts w:ascii="Lucida Grande" w:hAnsi="Lucida Grande"/>
+      <w:sz w:val="18"/>
+      <w:szCs w:val="18"/>
+    </w:rPr>
+  </w:style>
+  <w:style w:type="character" w:customStyle="1" w:styleId="BalloonTextChar">
+    <w:name w:val="Balloon Text Char"/>
+    <w:basedOn w:val="DefaultParagraphFont"/>
+    <w:link w:val="BalloonText"/>
+    <w:uiPriority w:val="99"/>
+    <w:semiHidden/>
+    <w:rsid w:val="004D6595"/>
+    <w:rPr>
+      <w:rFonts w:ascii="Lucida Grande" w:hAnsi="Lucida Grande"/>
+      <w:sz w:val="18"/>
+      <w:szCs w:val="18"/>
+    </w:rPr>
+  </w:style>
 </w:styles>
 </file>
 
@@ -882,7 +1365,3430 @@
     <w:unhideWhenUsed/>
     <w:rsid w:val="002A1C94"/>
   </w:style>
+  <w:style w:type="table" w:styleId="TableGrid">
+    <w:name w:val="Table Grid"/>
+    <w:basedOn w:val="TableNormal"/>
+    <w:uiPriority w:val="59"/>
+    <w:rsid w:val="00E23DAC"/>
+    <w:tblPr>
+      <w:tblInd w:w="0" w:type="dxa"/>
+      <w:tblBorders>
+        <w:top w:val="single" w:sz="4" w:space="0" w:color="auto"/>
+        <w:left w:val="single" w:sz="4" w:space="0" w:color="auto"/>
+        <w:bottom w:val="single" w:sz="4" w:space="0" w:color="auto"/>
+        <w:right w:val="single" w:sz="4" w:space="0" w:color="auto"/>
+        <w:insideH w:val="single" w:sz="4" w:space="0" w:color="auto"/>
+        <w:insideV w:val="single" w:sz="4" w:space="0" w:color="auto"/>
+      </w:tblBorders>
+      <w:tblCellMar>
+        <w:top w:w="0" w:type="dxa"/>
+        <w:left w:w="108" w:type="dxa"/>
+        <w:bottom w:w="0" w:type="dxa"/>
+        <w:right w:w="108" w:type="dxa"/>
+      </w:tblCellMar>
+    </w:tblPr>
+  </w:style>
+  <w:style w:type="paragraph" w:styleId="BalloonText">
+    <w:name w:val="Balloon Text"/>
+    <w:basedOn w:val="Normal"/>
+    <w:link w:val="BalloonTextChar"/>
+    <w:uiPriority w:val="99"/>
+    <w:semiHidden/>
+    <w:unhideWhenUsed/>
+    <w:rsid w:val="004D6595"/>
+    <w:rPr>
+      <w:rFonts w:ascii="Lucida Grande" w:hAnsi="Lucida Grande"/>
+      <w:sz w:val="18"/>
+      <w:szCs w:val="18"/>
+    </w:rPr>
+  </w:style>
+  <w:style w:type="character" w:customStyle="1" w:styleId="BalloonTextChar">
+    <w:name w:val="Balloon Text Char"/>
+    <w:basedOn w:val="DefaultParagraphFont"/>
+    <w:link w:val="BalloonText"/>
+    <w:uiPriority w:val="99"/>
+    <w:semiHidden/>
+    <w:rsid w:val="004D6595"/>
+    <w:rPr>
+      <w:rFonts w:ascii="Lucida Grande" w:hAnsi="Lucida Grande"/>
+      <w:sz w:val="18"/>
+      <w:szCs w:val="18"/>
+    </w:rPr>
+  </w:style>
 </w:styles>
+</file>
+
+<file path=word/diagrams/colors1.xml><?xml version="1.0" encoding="utf-8"?>
+<dgm:colorsDef xmlns:dgm="http://schemas.openxmlformats.org/drawingml/2006/diagram" xmlns:a="http://schemas.openxmlformats.org/drawingml/2006/main" uniqueId="urn:microsoft.com/office/officeart/2005/8/colors/accent1_2">
+  <dgm:title val=""/>
+  <dgm:desc val=""/>
+  <dgm:catLst>
+    <dgm:cat type="accent1" pri="11200"/>
+  </dgm:catLst>
+  <dgm:styleLbl name="node0">
+    <dgm:fillClrLst meth="repeat">
+      <a:schemeClr val="accent1"/>
+    </dgm:fillClrLst>
+    <dgm:linClrLst meth="repeat">
+      <a:schemeClr val="lt1"/>
+    </dgm:linClrLst>
+    <dgm:effectClrLst/>
+    <dgm:txLinClrLst/>
+    <dgm:txFillClrLst/>
+    <dgm:txEffectClrLst/>
+  </dgm:styleLbl>
+  <dgm:styleLbl name="alignNode1">
+    <dgm:fillClrLst meth="repeat">
+      <a:schemeClr val="accent1"/>
+    </dgm:fillClrLst>
+    <dgm:linClrLst meth="repeat">
+      <a:schemeClr val="accent1"/>
+    </dgm:linClrLst>
+    <dgm:effectClrLst/>
+    <dgm:txLinClrLst/>
+    <dgm:txFillClrLst/>
+    <dgm:txEffectClrLst/>
+  </dgm:styleLbl>
+  <dgm:styleLbl name="node1">
+    <dgm:fillClrLst meth="repeat">
+      <a:schemeClr val="accent1"/>
+    </dgm:fillClrLst>
+    <dgm:linClrLst meth="repeat">
+      <a:schemeClr val="lt1"/>
+    </dgm:linClrLst>
+    <dgm:effectClrLst/>
+    <dgm:txLinClrLst/>
+    <dgm:txFillClrLst/>
+    <dgm:txEffectClrLst/>
+  </dgm:styleLbl>
+  <dgm:styleLbl name="lnNode1">
+    <dgm:fillClrLst meth="repeat">
+      <a:schemeClr val="accent1"/>
+    </dgm:fillClrLst>
+    <dgm:linClrLst meth="repeat">
+      <a:schemeClr val="lt1"/>
+    </dgm:linClrLst>
+    <dgm:effectClrLst/>
+    <dgm:txLinClrLst/>
+    <dgm:txFillClrLst/>
+    <dgm:txEffectClrLst/>
+  </dgm:styleLbl>
+  <dgm:styleLbl name="vennNode1">
+    <dgm:fillClrLst meth="repeat">
+      <a:schemeClr val="accent1">
+        <a:alpha val="50000"/>
+      </a:schemeClr>
+    </dgm:fillClrLst>
+    <dgm:linClrLst meth="repeat">
+      <a:schemeClr val="lt1"/>
+    </dgm:linClrLst>
+    <dgm:effectClrLst/>
+    <dgm:txLinClrLst/>
+    <dgm:txFillClrLst/>
+    <dgm:txEffectClrLst/>
+  </dgm:styleLbl>
+  <dgm:styleLbl name="node2">
+    <dgm:fillClrLst meth="repeat">
+      <a:schemeClr val="accent1"/>
+    </dgm:fillClrLst>
+    <dgm:linClrLst meth="repeat">
+      <a:schemeClr val="lt1"/>
+    </dgm:linClrLst>
+    <dgm:effectClrLst/>
+    <dgm:txLinClrLst/>
+    <dgm:txFillClrLst/>
+    <dgm:txEffectClrLst/>
+  </dgm:styleLbl>
+  <dgm:styleLbl name="node3">
+    <dgm:fillClrLst meth="repeat">
+      <a:schemeClr val="accent1"/>
+    </dgm:fillClrLst>
+    <dgm:linClrLst meth="repeat">
+      <a:schemeClr val="lt1"/>
+    </dgm:linClrLst>
+    <dgm:effectClrLst/>
+    <dgm:txLinClrLst/>
+    <dgm:txFillClrLst/>
+    <dgm:txEffectClrLst/>
+  </dgm:styleLbl>
+  <dgm:styleLbl name="node4">
+    <dgm:fillClrLst meth="repeat">
+      <a:schemeClr val="accent1"/>
+    </dgm:fillClrLst>
+    <dgm:linClrLst meth="repeat">
+      <a:schemeClr val="lt1"/>
+    </dgm:linClrLst>
+    <dgm:effectClrLst/>
+    <dgm:txLinClrLst/>
+    <dgm:txFillClrLst/>
+    <dgm:txEffectClrLst/>
+  </dgm:styleLbl>
+  <dgm:styleLbl name="fgImgPlace1">
+    <dgm:fillClrLst meth="repeat">
+      <a:schemeClr val="accent1">
+        <a:tint val="50000"/>
+      </a:schemeClr>
+    </dgm:fillClrLst>
+    <dgm:linClrLst meth="repeat">
+      <a:schemeClr val="lt1"/>
+    </dgm:linClrLst>
+    <dgm:effectClrLst/>
+    <dgm:txLinClrLst/>
+    <dgm:txFillClrLst meth="repeat">
+      <a:schemeClr val="lt1"/>
+    </dgm:txFillClrLst>
+    <dgm:txEffectClrLst/>
+  </dgm:styleLbl>
+  <dgm:styleLbl name="alignImgPlace1">
+    <dgm:fillClrLst meth="repeat">
+      <a:schemeClr val="accent1">
+        <a:tint val="50000"/>
+      </a:schemeClr>
+    </dgm:fillClrLst>
+    <dgm:linClrLst meth="repeat">
+      <a:schemeClr val="lt1"/>
+    </dgm:linClrLst>
+    <dgm:effectClrLst/>
+    <dgm:txLinClrLst/>
+    <dgm:txFillClrLst meth="repeat">
+      <a:schemeClr val="lt1"/>
+    </dgm:txFillClrLst>
+    <dgm:txEffectClrLst/>
+  </dgm:styleLbl>
+  <dgm:styleLbl name="bgImgPlace1">
+    <dgm:fillClrLst meth="repeat">
+      <a:schemeClr val="accent1">
+        <a:tint val="50000"/>
+      </a:schemeClr>
+    </dgm:fillClrLst>
+    <dgm:linClrLst meth="repeat">
+      <a:schemeClr val="lt1"/>
+    </dgm:linClrLst>
+    <dgm:effectClrLst/>
+    <dgm:txLinClrLst/>
+    <dgm:txFillClrLst meth="repeat">
+      <a:schemeClr val="lt1"/>
+    </dgm:txFillClrLst>
+    <dgm:txEffectClrLst/>
+  </dgm:styleLbl>
+  <dgm:styleLbl name="sibTrans2D1">
+    <dgm:fillClrLst meth="repeat">
+      <a:schemeClr val="accent1">
+        <a:tint val="60000"/>
+      </a:schemeClr>
+    </dgm:fillClrLst>
+    <dgm:linClrLst meth="repeat">
+      <a:schemeClr val="accent1">
+        <a:tint val="60000"/>
+      </a:schemeClr>
+    </dgm:linClrLst>
+    <dgm:effectClrLst/>
+    <dgm:txLinClrLst/>
+    <dgm:txFillClrLst/>
+    <dgm:txEffectClrLst/>
+  </dgm:styleLbl>
+  <dgm:styleLbl name="fgSibTrans2D1">
+    <dgm:fillClrLst meth="repeat">
+      <a:schemeClr val="accent1">
+        <a:tint val="60000"/>
+      </a:schemeClr>
+    </dgm:fillClrLst>
+    <dgm:linClrLst meth="repeat">
+      <a:schemeClr val="accent1">
+        <a:tint val="60000"/>
+      </a:schemeClr>
+    </dgm:linClrLst>
+    <dgm:effectClrLst/>
+    <dgm:txLinClrLst/>
+    <dgm:txFillClrLst/>
+    <dgm:txEffectClrLst/>
+  </dgm:styleLbl>
+  <dgm:styleLbl name="bgSibTrans2D1">
+    <dgm:fillClrLst meth="repeat">
+      <a:schemeClr val="accent1">
+        <a:tint val="60000"/>
+      </a:schemeClr>
+    </dgm:fillClrLst>
+    <dgm:linClrLst meth="repeat">
+      <a:schemeClr val="accent1">
+        <a:tint val="60000"/>
+      </a:schemeClr>
+    </dgm:linClrLst>
+    <dgm:effectClrLst/>
+    <dgm:txLinClrLst/>
+    <dgm:txFillClrLst/>
+    <dgm:txEffectClrLst/>
+  </dgm:styleLbl>
+  <dgm:styleLbl name="sibTrans1D1">
+    <dgm:fillClrLst meth="repeat">
+      <a:schemeClr val="accent1"/>
+    </dgm:fillClrLst>
+    <dgm:linClrLst meth="repeat">
+      <a:schemeClr val="accent1"/>
+    </dgm:linClrLst>
+    <dgm:effectClrLst/>
+    <dgm:txLinClrLst/>
+    <dgm:txFillClrLst meth="repeat">
+      <a:schemeClr val="tx1"/>
+    </dgm:txFillClrLst>
+    <dgm:txEffectClrLst/>
+  </dgm:styleLbl>
+  <dgm:styleLbl name="callout">
+    <dgm:fillClrLst meth="repeat">
+      <a:schemeClr val="accent1"/>
+    </dgm:fillClrLst>
+    <dgm:linClrLst meth="repeat">
+      <a:schemeClr val="accent1">
+        <a:tint val="50000"/>
+      </a:schemeClr>
+    </dgm:linClrLst>
+    <dgm:effectClrLst/>
+    <dgm:txLinClrLst/>
+    <dgm:txFillClrLst meth="repeat">
+      <a:schemeClr val="tx1"/>
+    </dgm:txFillClrLst>
+    <dgm:txEffectClrLst/>
+  </dgm:styleLbl>
+  <dgm:styleLbl name="asst0">
+    <dgm:fillClrLst meth="repeat">
+      <a:schemeClr val="accent1"/>
+    </dgm:fillClrLst>
+    <dgm:linClrLst meth="repeat">
+      <a:schemeClr val="lt1"/>
+    </dgm:linClrLst>
+    <dgm:effectClrLst/>
+    <dgm:txLinClrLst/>
+    <dgm:txFillClrLst/>
+    <dgm:txEffectClrLst/>
+  </dgm:styleLbl>
+  <dgm:styleLbl name="asst1">
+    <dgm:fillClrLst meth="repeat">
+      <a:schemeClr val="accent1"/>
+    </dgm:fillClrLst>
+    <dgm:linClrLst meth="repeat">
+      <a:schemeClr val="lt1"/>
+    </dgm:linClrLst>
+    <dgm:effectClrLst/>
+    <dgm:txLinClrLst/>
+    <dgm:txFillClrLst/>
+    <dgm:txEffectClrLst/>
+  </dgm:styleLbl>
+  <dgm:styleLbl name="asst2">
+    <dgm:fillClrLst meth="repeat">
+      <a:schemeClr val="accent1"/>
+    </dgm:fillClrLst>
+    <dgm:linClrLst meth="repeat">
+      <a:schemeClr val="lt1"/>
+    </dgm:linClrLst>
+    <dgm:effectClrLst/>
+    <dgm:txLinClrLst/>
+    <dgm:txFillClrLst/>
+    <dgm:txEffectClrLst/>
+  </dgm:styleLbl>
+  <dgm:styleLbl name="asst3">
+    <dgm:fillClrLst meth="repeat">
+      <a:schemeClr val="accent1"/>
+    </dgm:fillClrLst>
+    <dgm:linClrLst meth="repeat">
+      <a:schemeClr val="lt1"/>
+    </dgm:linClrLst>
+    <dgm:effectClrLst/>
+    <dgm:txLinClrLst/>
+    <dgm:txFillClrLst/>
+    <dgm:txEffectClrLst/>
+  </dgm:styleLbl>
+  <dgm:styleLbl name="asst4">
+    <dgm:fillClrLst meth="repeat">
+      <a:schemeClr val="accent1"/>
+    </dgm:fillClrLst>
+    <dgm:linClrLst meth="repeat">
+      <a:schemeClr val="lt1"/>
+    </dgm:linClrLst>
+    <dgm:effectClrLst/>
+    <dgm:txLinClrLst/>
+    <dgm:txFillClrLst/>
+    <dgm:txEffectClrLst/>
+  </dgm:styleLbl>
+  <dgm:styleLbl name="parChTrans2D1">
+    <dgm:fillClrLst meth="repeat">
+      <a:schemeClr val="accent1">
+        <a:tint val="60000"/>
+      </a:schemeClr>
+    </dgm:fillClrLst>
+    <dgm:linClrLst meth="repeat">
+      <a:schemeClr val="accent1">
+        <a:tint val="60000"/>
+      </a:schemeClr>
+    </dgm:linClrLst>
+    <dgm:effectClrLst/>
+    <dgm:txLinClrLst/>
+    <dgm:txFillClrLst meth="repeat">
+      <a:schemeClr val="lt1"/>
+    </dgm:txFillClrLst>
+    <dgm:txEffectClrLst/>
+  </dgm:styleLbl>
+  <dgm:styleLbl name="parChTrans2D2">
+    <dgm:fillClrLst meth="repeat">
+      <a:schemeClr val="accent1"/>
+    </dgm:fillClrLst>
+    <dgm:linClrLst meth="repeat">
+      <a:schemeClr val="accent1"/>
+    </dgm:linClrLst>
+    <dgm:effectClrLst/>
+    <dgm:txLinClrLst/>
+    <dgm:txFillClrLst meth="repeat">
+      <a:schemeClr val="lt1"/>
+    </dgm:txFillClrLst>
+    <dgm:txEffectClrLst/>
+  </dgm:styleLbl>
+  <dgm:styleLbl name="parChTrans2D3">
+    <dgm:fillClrLst meth="repeat">
+      <a:schemeClr val="accent1"/>
+    </dgm:fillClrLst>
+    <dgm:linClrLst meth="repeat">
+      <a:schemeClr val="accent1"/>
+    </dgm:linClrLst>
+    <dgm:effectClrLst/>
+    <dgm:txLinClrLst/>
+    <dgm:txFillClrLst meth="repeat">
+      <a:schemeClr val="lt1"/>
+    </dgm:txFillClrLst>
+    <dgm:txEffectClrLst/>
+  </dgm:styleLbl>
+  <dgm:styleLbl name="parChTrans2D4">
+    <dgm:fillClrLst meth="repeat">
+      <a:schemeClr val="accent1"/>
+    </dgm:fillClrLst>
+    <dgm:linClrLst meth="repeat">
+      <a:schemeClr val="accent1"/>
+    </dgm:linClrLst>
+    <dgm:effectClrLst/>
+    <dgm:txLinClrLst/>
+    <dgm:txFillClrLst meth="repeat">
+      <a:schemeClr val="lt1"/>
+    </dgm:txFillClrLst>
+    <dgm:txEffectClrLst/>
+  </dgm:styleLbl>
+  <dgm:styleLbl name="parChTrans1D1">
+    <dgm:fillClrLst meth="repeat">
+      <a:schemeClr val="accent1"/>
+    </dgm:fillClrLst>
+    <dgm:linClrLst meth="repeat">
+      <a:schemeClr val="accent1">
+        <a:shade val="60000"/>
+      </a:schemeClr>
+    </dgm:linClrLst>
+    <dgm:effectClrLst/>
+    <dgm:txLinClrLst/>
+    <dgm:txFillClrLst meth="repeat">
+      <a:schemeClr val="tx1"/>
+    </dgm:txFillClrLst>
+    <dgm:txEffectClrLst/>
+  </dgm:styleLbl>
+  <dgm:styleLbl name="parChTrans1D2">
+    <dgm:fillClrLst meth="repeat">
+      <a:schemeClr val="accent1"/>
+    </dgm:fillClrLst>
+    <dgm:linClrLst meth="repeat">
+      <a:schemeClr val="accent1">
+        <a:shade val="60000"/>
+      </a:schemeClr>
+    </dgm:linClrLst>
+    <dgm:effectClrLst/>
+    <dgm:txLinClrLst/>
+    <dgm:txFillClrLst meth="repeat">
+      <a:schemeClr val="tx1"/>
+    </dgm:txFillClrLst>
+    <dgm:txEffectClrLst/>
+  </dgm:styleLbl>
+  <dgm:styleLbl name="parChTrans1D3">
+    <dgm:fillClrLst meth="repeat">
+      <a:schemeClr val="accent1"/>
+    </dgm:fillClrLst>
+    <dgm:linClrLst meth="repeat">
+      <a:schemeClr val="accent1">
+        <a:shade val="80000"/>
+      </a:schemeClr>
+    </dgm:linClrLst>
+    <dgm:effectClrLst/>
+    <dgm:txLinClrLst/>
+    <dgm:txFillClrLst meth="repeat">
+      <a:schemeClr val="tx1"/>
+    </dgm:txFillClrLst>
+    <dgm:txEffectClrLst/>
+  </dgm:styleLbl>
+  <dgm:styleLbl name="parChTrans1D4">
+    <dgm:fillClrLst meth="repeat">
+      <a:schemeClr val="accent1"/>
+    </dgm:fillClrLst>
+    <dgm:linClrLst meth="repeat">
+      <a:schemeClr val="accent1">
+        <a:shade val="80000"/>
+      </a:schemeClr>
+    </dgm:linClrLst>
+    <dgm:effectClrLst/>
+    <dgm:txLinClrLst/>
+    <dgm:txFillClrLst meth="repeat">
+      <a:schemeClr val="tx1"/>
+    </dgm:txFillClrLst>
+    <dgm:txEffectClrLst/>
+  </dgm:styleLbl>
+  <dgm:styleLbl name="fgAcc1">
+    <dgm:fillClrLst meth="repeat">
+      <a:schemeClr val="lt1">
+        <a:alpha val="90000"/>
+      </a:schemeClr>
+    </dgm:fillClrLst>
+    <dgm:linClrLst meth="repeat">
+      <a:schemeClr val="accent1"/>
+    </dgm:linClrLst>
+    <dgm:effectClrLst/>
+    <dgm:txLinClrLst/>
+    <dgm:txFillClrLst meth="repeat">
+      <a:schemeClr val="dk1"/>
+    </dgm:txFillClrLst>
+    <dgm:txEffectClrLst/>
+  </dgm:styleLbl>
+  <dgm:styleLbl name="conFgAcc1">
+    <dgm:fillClrLst meth="repeat">
+      <a:schemeClr val="lt1">
+        <a:alpha val="90000"/>
+      </a:schemeClr>
+    </dgm:fillClrLst>
+    <dgm:linClrLst meth="repeat">
+      <a:schemeClr val="accent1"/>
+    </dgm:linClrLst>
+    <dgm:effectClrLst/>
+    <dgm:txLinClrLst/>
+    <dgm:txFillClrLst meth="repeat">
+      <a:schemeClr val="dk1"/>
+    </dgm:txFillClrLst>
+    <dgm:txEffectClrLst/>
+  </dgm:styleLbl>
+  <dgm:styleLbl name="alignAcc1">
+    <dgm:fillClrLst meth="repeat">
+      <a:schemeClr val="lt1">
+        <a:alpha val="90000"/>
+      </a:schemeClr>
+    </dgm:fillClrLst>
+    <dgm:linClrLst meth="repeat">
+      <a:schemeClr val="accent1"/>
+    </dgm:linClrLst>
+    <dgm:effectClrLst/>
+    <dgm:txLinClrLst/>
+    <dgm:txFillClrLst meth="repeat">
+      <a:schemeClr val="dk1"/>
+    </dgm:txFillClrLst>
+    <dgm:txEffectClrLst/>
+  </dgm:styleLbl>
+  <dgm:styleLbl name="trAlignAcc1">
+    <dgm:fillClrLst meth="repeat">
+      <a:schemeClr val="lt1">
+        <a:alpha val="40000"/>
+      </a:schemeClr>
+    </dgm:fillClrLst>
+    <dgm:linClrLst meth="repeat">
+      <a:schemeClr val="accent1"/>
+    </dgm:linClrLst>
+    <dgm:effectClrLst/>
+    <dgm:txLinClrLst/>
+    <dgm:txFillClrLst meth="repeat">
+      <a:schemeClr val="dk1"/>
+    </dgm:txFillClrLst>
+    <dgm:txEffectClrLst/>
+  </dgm:styleLbl>
+  <dgm:styleLbl name="bgAcc1">
+    <dgm:fillClrLst meth="repeat">
+      <a:schemeClr val="lt1">
+        <a:alpha val="90000"/>
+      </a:schemeClr>
+    </dgm:fillClrLst>
+    <dgm:linClrLst meth="repeat">
+      <a:schemeClr val="accent1"/>
+    </dgm:linClrLst>
+    <dgm:effectClrLst/>
+    <dgm:txLinClrLst/>
+    <dgm:txFillClrLst meth="repeat">
+      <a:schemeClr val="dk1"/>
+    </dgm:txFillClrLst>
+    <dgm:txEffectClrLst/>
+  </dgm:styleLbl>
+  <dgm:styleLbl name="solidFgAcc1">
+    <dgm:fillClrLst meth="repeat">
+      <a:schemeClr val="lt1"/>
+    </dgm:fillClrLst>
+    <dgm:linClrLst meth="repeat">
+      <a:schemeClr val="accent1"/>
+    </dgm:linClrLst>
+    <dgm:effectClrLst/>
+    <dgm:txLinClrLst/>
+    <dgm:txFillClrLst meth="repeat">
+      <a:schemeClr val="dk1"/>
+    </dgm:txFillClrLst>
+    <dgm:txEffectClrLst/>
+  </dgm:styleLbl>
+  <dgm:styleLbl name="solidAlignAcc1">
+    <dgm:fillClrLst meth="repeat">
+      <a:schemeClr val="lt1"/>
+    </dgm:fillClrLst>
+    <dgm:linClrLst meth="repeat">
+      <a:schemeClr val="accent1"/>
+    </dgm:linClrLst>
+    <dgm:effectClrLst/>
+    <dgm:txLinClrLst/>
+    <dgm:txFillClrLst meth="repeat">
+      <a:schemeClr val="dk1"/>
+    </dgm:txFillClrLst>
+    <dgm:txEffectClrLst/>
+  </dgm:styleLbl>
+  <dgm:styleLbl name="solidBgAcc1">
+    <dgm:fillClrLst meth="repeat">
+      <a:schemeClr val="lt1"/>
+    </dgm:fillClrLst>
+    <dgm:linClrLst meth="repeat">
+      <a:schemeClr val="accent1"/>
+    </dgm:linClrLst>
+    <dgm:effectClrLst/>
+    <dgm:txLinClrLst/>
+    <dgm:txFillClrLst meth="repeat">
+      <a:schemeClr val="dk1"/>
+    </dgm:txFillClrLst>
+    <dgm:txEffectClrLst/>
+  </dgm:styleLbl>
+  <dgm:styleLbl name="fgAccFollowNode1">
+    <dgm:fillClrLst meth="repeat">
+      <a:schemeClr val="accent1">
+        <a:alpha val="90000"/>
+        <a:tint val="40000"/>
+      </a:schemeClr>
+    </dgm:fillClrLst>
+    <dgm:linClrLst meth="repeat">
+      <a:schemeClr val="accent1">
+        <a:alpha val="90000"/>
+        <a:tint val="40000"/>
+      </a:schemeClr>
+    </dgm:linClrLst>
+    <dgm:effectClrLst/>
+    <dgm:txLinClrLst/>
+    <dgm:txFillClrLst meth="repeat">
+      <a:schemeClr val="dk1"/>
+    </dgm:txFillClrLst>
+    <dgm:txEffectClrLst/>
+  </dgm:styleLbl>
+  <dgm:styleLbl name="alignAccFollowNode1">
+    <dgm:fillClrLst meth="repeat">
+      <a:schemeClr val="accent1">
+        <a:alpha val="90000"/>
+        <a:tint val="40000"/>
+      </a:schemeClr>
+    </dgm:fillClrLst>
+    <dgm:linClrLst meth="repeat">
+      <a:schemeClr val="accent1">
+        <a:alpha val="90000"/>
+        <a:tint val="40000"/>
+      </a:schemeClr>
+    </dgm:linClrLst>
+    <dgm:effectClrLst/>
+    <dgm:txLinClrLst/>
+    <dgm:txFillClrLst meth="repeat">
+      <a:schemeClr val="dk1"/>
+    </dgm:txFillClrLst>
+    <dgm:txEffectClrLst/>
+  </dgm:styleLbl>
+  <dgm:styleLbl name="bgAccFollowNode1">
+    <dgm:fillClrLst meth="repeat">
+      <a:schemeClr val="accent1">
+        <a:alpha val="90000"/>
+        <a:tint val="40000"/>
+      </a:schemeClr>
+    </dgm:fillClrLst>
+    <dgm:linClrLst meth="repeat">
+      <a:schemeClr val="accent1">
+        <a:alpha val="90000"/>
+        <a:tint val="40000"/>
+      </a:schemeClr>
+    </dgm:linClrLst>
+    <dgm:effectClrLst/>
+    <dgm:txLinClrLst/>
+    <dgm:txFillClrLst meth="repeat">
+      <a:schemeClr val="dk1"/>
+    </dgm:txFillClrLst>
+    <dgm:txEffectClrLst/>
+  </dgm:styleLbl>
+  <dgm:styleLbl name="fgAcc0">
+    <dgm:fillClrLst meth="repeat">
+      <a:schemeClr val="lt1">
+        <a:alpha val="90000"/>
+      </a:schemeClr>
+    </dgm:fillClrLst>
+    <dgm:linClrLst meth="repeat">
+      <a:schemeClr val="accent1"/>
+    </dgm:linClrLst>
+    <dgm:effectClrLst/>
+    <dgm:txLinClrLst/>
+    <dgm:txFillClrLst meth="repeat">
+      <a:schemeClr val="dk1"/>
+    </dgm:txFillClrLst>
+    <dgm:txEffectClrLst/>
+  </dgm:styleLbl>
+  <dgm:styleLbl name="fgAcc2">
+    <dgm:fillClrLst meth="repeat">
+      <a:schemeClr val="lt1">
+        <a:alpha val="90000"/>
+      </a:schemeClr>
+    </dgm:fillClrLst>
+    <dgm:linClrLst meth="repeat">
+      <a:schemeClr val="accent1"/>
+    </dgm:linClrLst>
+    <dgm:effectClrLst/>
+    <dgm:txLinClrLst/>
+    <dgm:txFillClrLst meth="repeat">
+      <a:schemeClr val="dk1"/>
+    </dgm:txFillClrLst>
+    <dgm:txEffectClrLst/>
+  </dgm:styleLbl>
+  <dgm:styleLbl name="fgAcc3">
+    <dgm:fillClrLst meth="repeat">
+      <a:schemeClr val="lt1">
+        <a:alpha val="90000"/>
+      </a:schemeClr>
+    </dgm:fillClrLst>
+    <dgm:linClrLst meth="repeat">
+      <a:schemeClr val="accent1"/>
+    </dgm:linClrLst>
+    <dgm:effectClrLst/>
+    <dgm:txLinClrLst/>
+    <dgm:txFillClrLst meth="repeat">
+      <a:schemeClr val="dk1"/>
+    </dgm:txFillClrLst>
+    <dgm:txEffectClrLst/>
+  </dgm:styleLbl>
+  <dgm:styleLbl name="fgAcc4">
+    <dgm:fillClrLst meth="repeat">
+      <a:schemeClr val="lt1">
+        <a:alpha val="90000"/>
+      </a:schemeClr>
+    </dgm:fillClrLst>
+    <dgm:linClrLst meth="repeat">
+      <a:schemeClr val="accent1"/>
+    </dgm:linClrLst>
+    <dgm:effectClrLst/>
+    <dgm:txLinClrLst/>
+    <dgm:txFillClrLst meth="repeat">
+      <a:schemeClr val="dk1"/>
+    </dgm:txFillClrLst>
+    <dgm:txEffectClrLst/>
+  </dgm:styleLbl>
+  <dgm:styleLbl name="bgShp">
+    <dgm:fillClrLst meth="repeat">
+      <a:schemeClr val="accent1">
+        <a:tint val="40000"/>
+      </a:schemeClr>
+    </dgm:fillClrLst>
+    <dgm:linClrLst meth="repeat">
+      <a:schemeClr val="accent1"/>
+    </dgm:linClrLst>
+    <dgm:effectClrLst/>
+    <dgm:txLinClrLst/>
+    <dgm:txFillClrLst meth="repeat">
+      <a:schemeClr val="dk1"/>
+    </dgm:txFillClrLst>
+    <dgm:txEffectClrLst/>
+  </dgm:styleLbl>
+  <dgm:styleLbl name="dkBgShp">
+    <dgm:fillClrLst meth="repeat">
+      <a:schemeClr val="accent1">
+        <a:shade val="80000"/>
+      </a:schemeClr>
+    </dgm:fillClrLst>
+    <dgm:linClrLst meth="repeat">
+      <a:schemeClr val="accent1"/>
+    </dgm:linClrLst>
+    <dgm:effectClrLst/>
+    <dgm:txLinClrLst/>
+    <dgm:txFillClrLst meth="repeat">
+      <a:schemeClr val="lt1"/>
+    </dgm:txFillClrLst>
+    <dgm:txEffectClrLst/>
+  </dgm:styleLbl>
+  <dgm:styleLbl name="trBgShp">
+    <dgm:fillClrLst meth="repeat">
+      <a:schemeClr val="accent1">
+        <a:tint val="50000"/>
+        <a:alpha val="40000"/>
+      </a:schemeClr>
+    </dgm:fillClrLst>
+    <dgm:linClrLst meth="repeat">
+      <a:schemeClr val="accent1"/>
+    </dgm:linClrLst>
+    <dgm:effectClrLst/>
+    <dgm:txLinClrLst/>
+    <dgm:txFillClrLst meth="repeat">
+      <a:schemeClr val="lt1"/>
+    </dgm:txFillClrLst>
+    <dgm:txEffectClrLst/>
+  </dgm:styleLbl>
+  <dgm:styleLbl name="fgShp">
+    <dgm:fillClrLst meth="repeat">
+      <a:schemeClr val="accent1">
+        <a:tint val="60000"/>
+      </a:schemeClr>
+    </dgm:fillClrLst>
+    <dgm:linClrLst meth="repeat">
+      <a:schemeClr val="lt1"/>
+    </dgm:linClrLst>
+    <dgm:effectClrLst/>
+    <dgm:txLinClrLst/>
+    <dgm:txFillClrLst meth="repeat">
+      <a:schemeClr val="dk1"/>
+    </dgm:txFillClrLst>
+    <dgm:txEffectClrLst/>
+  </dgm:styleLbl>
+  <dgm:styleLbl name="revTx">
+    <dgm:fillClrLst meth="repeat">
+      <a:schemeClr val="lt1">
+        <a:alpha val="0"/>
+      </a:schemeClr>
+    </dgm:fillClrLst>
+    <dgm:linClrLst meth="repeat">
+      <a:schemeClr val="dk1">
+        <a:alpha val="0"/>
+      </a:schemeClr>
+    </dgm:linClrLst>
+    <dgm:effectClrLst/>
+    <dgm:txLinClrLst/>
+    <dgm:txFillClrLst meth="repeat">
+      <a:schemeClr val="tx1"/>
+    </dgm:txFillClrLst>
+    <dgm:txEffectClrLst/>
+  </dgm:styleLbl>
+</dgm:colorsDef>
+</file>
+
+<file path=word/diagrams/data1.xml><?xml version="1.0" encoding="utf-8"?>
+<dgm:dataModel xmlns:dgm="http://schemas.openxmlformats.org/drawingml/2006/diagram" xmlns:a="http://schemas.openxmlformats.org/drawingml/2006/main">
+  <dgm:ptLst>
+    <dgm:pt modelId="{0DD42FD2-068F-0A4C-8A73-404304EF35DC}" type="doc">
+      <dgm:prSet loTypeId="urn:microsoft.com/office/officeart/2005/8/layout/radial1" loCatId="" qsTypeId="urn:microsoft.com/office/officeart/2005/8/quickstyle/simple4" qsCatId="simple" csTypeId="urn:microsoft.com/office/officeart/2005/8/colors/accent1_2" csCatId="accent1" phldr="1"/>
+      <dgm:spPr/>
+      <dgm:t>
+        <a:bodyPr/>
+        <a:lstStyle/>
+        <a:p>
+          <a:endParaRPr lang="en-US"/>
+        </a:p>
+      </dgm:t>
+    </dgm:pt>
+    <dgm:pt modelId="{86F87F98-A932-1A4B-ADF9-9143D02AAE93}">
+      <dgm:prSet phldrT="[Text]"/>
+      <dgm:spPr/>
+      <dgm:t>
+        <a:bodyPr/>
+        <a:lstStyle/>
+        <a:p>
+          <a:r>
+            <a:rPr lang="en-US"/>
+            <a:t>Time Slot</a:t>
+          </a:r>
+        </a:p>
+      </dgm:t>
+    </dgm:pt>
+    <dgm:pt modelId="{CF24DCC5-4A7A-154D-91B7-9EDA2066A874}" type="parTrans" cxnId="{F9E72995-DB45-1745-9118-C6B2FFD0F985}">
+      <dgm:prSet/>
+      <dgm:spPr/>
+      <dgm:t>
+        <a:bodyPr/>
+        <a:lstStyle/>
+        <a:p>
+          <a:endParaRPr lang="en-US"/>
+        </a:p>
+      </dgm:t>
+    </dgm:pt>
+    <dgm:pt modelId="{914CAD1A-4ECA-7644-9648-4563CAD735ED}" type="sibTrans" cxnId="{F9E72995-DB45-1745-9118-C6B2FFD0F985}">
+      <dgm:prSet/>
+      <dgm:spPr/>
+      <dgm:t>
+        <a:bodyPr/>
+        <a:lstStyle/>
+        <a:p>
+          <a:endParaRPr lang="en-US"/>
+        </a:p>
+      </dgm:t>
+    </dgm:pt>
+    <dgm:pt modelId="{97362A3A-9D93-4946-99BE-3D8B820E87D1}">
+      <dgm:prSet phldrT="[Text]"/>
+      <dgm:spPr/>
+      <dgm:t>
+        <a:bodyPr/>
+        <a:lstStyle/>
+        <a:p>
+          <a:r>
+            <a:rPr lang="en-US"/>
+            <a:t>Rooms</a:t>
+          </a:r>
+        </a:p>
+      </dgm:t>
+    </dgm:pt>
+    <dgm:pt modelId="{A37C612E-50CB-DD46-A261-A99251780B6F}" type="parTrans" cxnId="{E8B1C8AC-3728-5147-8EDB-46304F7BAD76}">
+      <dgm:prSet/>
+      <dgm:spPr/>
+      <dgm:t>
+        <a:bodyPr/>
+        <a:lstStyle/>
+        <a:p>
+          <a:endParaRPr lang="en-US"/>
+        </a:p>
+      </dgm:t>
+    </dgm:pt>
+    <dgm:pt modelId="{47AB7E05-4D08-6049-9327-9FC3992AD201}" type="sibTrans" cxnId="{E8B1C8AC-3728-5147-8EDB-46304F7BAD76}">
+      <dgm:prSet/>
+      <dgm:spPr/>
+      <dgm:t>
+        <a:bodyPr/>
+        <a:lstStyle/>
+        <a:p>
+          <a:endParaRPr lang="en-US"/>
+        </a:p>
+      </dgm:t>
+    </dgm:pt>
+    <dgm:pt modelId="{514B0329-C6E5-1B4A-BD14-94114AB63B1C}">
+      <dgm:prSet phldrT="[Text]"/>
+      <dgm:spPr/>
+      <dgm:t>
+        <a:bodyPr/>
+        <a:lstStyle/>
+        <a:p>
+          <a:r>
+            <a:rPr lang="en-US"/>
+            <a:t>Class Groups</a:t>
+          </a:r>
+        </a:p>
+      </dgm:t>
+    </dgm:pt>
+    <dgm:pt modelId="{9C48E992-B56D-6B44-8AB3-AE0EA470F3F5}" type="parTrans" cxnId="{70944C80-02B9-1348-A57E-2E35E5F34E54}">
+      <dgm:prSet/>
+      <dgm:spPr/>
+      <dgm:t>
+        <a:bodyPr/>
+        <a:lstStyle/>
+        <a:p>
+          <a:endParaRPr lang="en-US"/>
+        </a:p>
+      </dgm:t>
+    </dgm:pt>
+    <dgm:pt modelId="{9AB0DDE7-00E9-5146-A671-471430B627E0}" type="sibTrans" cxnId="{70944C80-02B9-1348-A57E-2E35E5F34E54}">
+      <dgm:prSet/>
+      <dgm:spPr/>
+      <dgm:t>
+        <a:bodyPr/>
+        <a:lstStyle/>
+        <a:p>
+          <a:endParaRPr lang="en-US"/>
+        </a:p>
+      </dgm:t>
+    </dgm:pt>
+    <dgm:pt modelId="{92F92EEA-6ECF-1741-8D1E-81E1FF198CB3}">
+      <dgm:prSet phldrT="[Text]"/>
+      <dgm:spPr/>
+      <dgm:t>
+        <a:bodyPr/>
+        <a:lstStyle/>
+        <a:p>
+          <a:r>
+            <a:rPr lang="en-US"/>
+            <a:t>subject</a:t>
+          </a:r>
+        </a:p>
+      </dgm:t>
+    </dgm:pt>
+    <dgm:pt modelId="{1B04951C-18DA-6A46-9C90-E22FC478E88F}" type="parTrans" cxnId="{7536963F-5019-EB4D-9C90-9638D16D775A}">
+      <dgm:prSet/>
+      <dgm:spPr/>
+      <dgm:t>
+        <a:bodyPr/>
+        <a:lstStyle/>
+        <a:p>
+          <a:endParaRPr lang="en-US"/>
+        </a:p>
+      </dgm:t>
+    </dgm:pt>
+    <dgm:pt modelId="{5CEE516D-6AFF-E347-BC07-106718BA170E}" type="sibTrans" cxnId="{7536963F-5019-EB4D-9C90-9638D16D775A}">
+      <dgm:prSet/>
+      <dgm:spPr/>
+      <dgm:t>
+        <a:bodyPr/>
+        <a:lstStyle/>
+        <a:p>
+          <a:endParaRPr lang="en-US"/>
+        </a:p>
+      </dgm:t>
+    </dgm:pt>
+    <dgm:pt modelId="{D19EFC3C-A88D-034B-9673-0E0D10846A49}">
+      <dgm:prSet phldrT="[Text]" phldr="1"/>
+      <dgm:spPr/>
+      <dgm:t>
+        <a:bodyPr/>
+        <a:lstStyle/>
+        <a:p>
+          <a:endParaRPr lang="en-US"/>
+        </a:p>
+      </dgm:t>
+    </dgm:pt>
+    <dgm:pt modelId="{AAE14A83-249E-AF44-A9C4-4F2922114FE2}" type="parTrans" cxnId="{962F33BE-A662-744D-B6D0-6E178D7157CE}">
+      <dgm:prSet/>
+      <dgm:spPr/>
+      <dgm:t>
+        <a:bodyPr/>
+        <a:lstStyle/>
+        <a:p>
+          <a:endParaRPr lang="en-US"/>
+        </a:p>
+      </dgm:t>
+    </dgm:pt>
+    <dgm:pt modelId="{4316C26B-8384-AD40-B404-1D12D1C65789}" type="sibTrans" cxnId="{962F33BE-A662-744D-B6D0-6E178D7157CE}">
+      <dgm:prSet/>
+      <dgm:spPr/>
+      <dgm:t>
+        <a:bodyPr/>
+        <a:lstStyle/>
+        <a:p>
+          <a:endParaRPr lang="en-US"/>
+        </a:p>
+      </dgm:t>
+    </dgm:pt>
+    <dgm:pt modelId="{392C4A89-CA3F-FC40-A4CA-F1341B4220F3}">
+      <dgm:prSet/>
+      <dgm:spPr/>
+      <dgm:t>
+        <a:bodyPr/>
+        <a:lstStyle/>
+        <a:p>
+          <a:r>
+            <a:rPr lang="en-US"/>
+            <a:t>Lecturer</a:t>
+          </a:r>
+        </a:p>
+      </dgm:t>
+    </dgm:pt>
+    <dgm:pt modelId="{8E5D3BB4-7FD4-5F48-92CC-91D75730C5C0}" type="parTrans" cxnId="{ECF5389B-2D51-8244-9DA8-80C69B9EB1F7}">
+      <dgm:prSet/>
+      <dgm:spPr/>
+      <dgm:t>
+        <a:bodyPr/>
+        <a:lstStyle/>
+        <a:p>
+          <a:endParaRPr lang="en-US"/>
+        </a:p>
+      </dgm:t>
+    </dgm:pt>
+    <dgm:pt modelId="{9FB07275-6DD7-E144-BDD2-E083BEF3403D}" type="sibTrans" cxnId="{ECF5389B-2D51-8244-9DA8-80C69B9EB1F7}">
+      <dgm:prSet/>
+      <dgm:spPr/>
+      <dgm:t>
+        <a:bodyPr/>
+        <a:lstStyle/>
+        <a:p>
+          <a:endParaRPr lang="en-US"/>
+        </a:p>
+      </dgm:t>
+    </dgm:pt>
+    <dgm:pt modelId="{66B422CC-4531-9A40-8F34-1EDD448C6B94}" type="pres">
+      <dgm:prSet presAssocID="{0DD42FD2-068F-0A4C-8A73-404304EF35DC}" presName="cycle" presStyleCnt="0">
+        <dgm:presLayoutVars>
+          <dgm:chMax val="1"/>
+          <dgm:dir/>
+          <dgm:animLvl val="ctr"/>
+          <dgm:resizeHandles val="exact"/>
+        </dgm:presLayoutVars>
+      </dgm:prSet>
+      <dgm:spPr/>
+    </dgm:pt>
+    <dgm:pt modelId="{4C029D8A-9664-3B4B-A288-DC40F6F31C66}" type="pres">
+      <dgm:prSet presAssocID="{86F87F98-A932-1A4B-ADF9-9143D02AAE93}" presName="centerShape" presStyleLbl="node0" presStyleIdx="0" presStyleCnt="1" custLinFactNeighborX="18734" custLinFactNeighborY="-2992"/>
+      <dgm:spPr/>
+      <dgm:t>
+        <a:bodyPr/>
+        <a:lstStyle/>
+        <a:p>
+          <a:endParaRPr lang="en-US"/>
+        </a:p>
+      </dgm:t>
+    </dgm:pt>
+    <dgm:pt modelId="{2B6FC644-CF72-CA48-BB1A-14D306FDDE50}" type="pres">
+      <dgm:prSet presAssocID="{A37C612E-50CB-DD46-A261-A99251780B6F}" presName="Name9" presStyleLbl="parChTrans1D2" presStyleIdx="0" presStyleCnt="5"/>
+      <dgm:spPr/>
+    </dgm:pt>
+    <dgm:pt modelId="{2C43B283-D064-944D-9F68-D3A4CCB00459}" type="pres">
+      <dgm:prSet presAssocID="{A37C612E-50CB-DD46-A261-A99251780B6F}" presName="connTx" presStyleLbl="parChTrans1D2" presStyleIdx="0" presStyleCnt="5"/>
+      <dgm:spPr/>
+    </dgm:pt>
+    <dgm:pt modelId="{293E8053-E3DC-C14A-8642-BEBC69981AB9}" type="pres">
+      <dgm:prSet presAssocID="{97362A3A-9D93-4946-99BE-3D8B820E87D1}" presName="node" presStyleLbl="node1" presStyleIdx="0" presStyleCnt="5" custRadScaleRad="109222" custRadScaleInc="-58546">
+        <dgm:presLayoutVars>
+          <dgm:bulletEnabled val="1"/>
+        </dgm:presLayoutVars>
+      </dgm:prSet>
+      <dgm:spPr/>
+      <dgm:t>
+        <a:bodyPr/>
+        <a:lstStyle/>
+        <a:p>
+          <a:endParaRPr lang="en-US"/>
+        </a:p>
+      </dgm:t>
+    </dgm:pt>
+    <dgm:pt modelId="{D78BB053-3E16-C742-A389-85425BC4D2A6}" type="pres">
+      <dgm:prSet presAssocID="{9C48E992-B56D-6B44-8AB3-AE0EA470F3F5}" presName="Name9" presStyleLbl="parChTrans1D2" presStyleIdx="1" presStyleCnt="5"/>
+      <dgm:spPr/>
+    </dgm:pt>
+    <dgm:pt modelId="{40F4BA28-7046-3F49-8A0F-63FD497CD5FC}" type="pres">
+      <dgm:prSet presAssocID="{9C48E992-B56D-6B44-8AB3-AE0EA470F3F5}" presName="connTx" presStyleLbl="parChTrans1D2" presStyleIdx="1" presStyleCnt="5"/>
+      <dgm:spPr/>
+    </dgm:pt>
+    <dgm:pt modelId="{75DA6100-6F59-6D47-B78F-9AA8F8F47AF2}" type="pres">
+      <dgm:prSet presAssocID="{514B0329-C6E5-1B4A-BD14-94114AB63B1C}" presName="node" presStyleLbl="node1" presStyleIdx="1" presStyleCnt="5" custRadScaleRad="132489" custRadScaleInc="-72703">
+        <dgm:presLayoutVars>
+          <dgm:bulletEnabled val="1"/>
+        </dgm:presLayoutVars>
+      </dgm:prSet>
+      <dgm:spPr/>
+    </dgm:pt>
+    <dgm:pt modelId="{41C53736-E497-B147-A9AA-9C301FC9C7A6}" type="pres">
+      <dgm:prSet presAssocID="{8E5D3BB4-7FD4-5F48-92CC-91D75730C5C0}" presName="Name9" presStyleLbl="parChTrans1D2" presStyleIdx="2" presStyleCnt="5"/>
+      <dgm:spPr/>
+    </dgm:pt>
+    <dgm:pt modelId="{5B5CB877-94F3-634E-AAA0-1B2FBF5D4A8C}" type="pres">
+      <dgm:prSet presAssocID="{8E5D3BB4-7FD4-5F48-92CC-91D75730C5C0}" presName="connTx" presStyleLbl="parChTrans1D2" presStyleIdx="2" presStyleCnt="5"/>
+      <dgm:spPr/>
+    </dgm:pt>
+    <dgm:pt modelId="{20141049-8BB7-2D4C-B958-2E927442AE3D}" type="pres">
+      <dgm:prSet presAssocID="{392C4A89-CA3F-FC40-A4CA-F1341B4220F3}" presName="node" presStyleLbl="node1" presStyleIdx="2" presStyleCnt="5" custRadScaleRad="135167" custRadScaleInc="-101223">
+        <dgm:presLayoutVars>
+          <dgm:bulletEnabled val="1"/>
+        </dgm:presLayoutVars>
+      </dgm:prSet>
+      <dgm:spPr/>
+      <dgm:t>
+        <a:bodyPr/>
+        <a:lstStyle/>
+        <a:p>
+          <a:endParaRPr lang="en-US"/>
+        </a:p>
+      </dgm:t>
+    </dgm:pt>
+    <dgm:pt modelId="{02724266-7275-EE48-BB45-06E318332C9F}" type="pres">
+      <dgm:prSet presAssocID="{1B04951C-18DA-6A46-9C90-E22FC478E88F}" presName="Name9" presStyleLbl="parChTrans1D2" presStyleIdx="3" presStyleCnt="5"/>
+      <dgm:spPr/>
+    </dgm:pt>
+    <dgm:pt modelId="{EE1F9416-FB07-A842-94C2-B7123DF9FECA}" type="pres">
+      <dgm:prSet presAssocID="{1B04951C-18DA-6A46-9C90-E22FC478E88F}" presName="connTx" presStyleLbl="parChTrans1D2" presStyleIdx="3" presStyleCnt="5"/>
+      <dgm:spPr/>
+    </dgm:pt>
+    <dgm:pt modelId="{55B99428-20F0-4446-A858-54DF5449EE22}" type="pres">
+      <dgm:prSet presAssocID="{92F92EEA-6ECF-1741-8D1E-81E1FF198CB3}" presName="node" presStyleLbl="node1" presStyleIdx="3" presStyleCnt="5" custRadScaleRad="86543" custRadScaleInc="43024">
+        <dgm:presLayoutVars>
+          <dgm:bulletEnabled val="1"/>
+        </dgm:presLayoutVars>
+      </dgm:prSet>
+      <dgm:spPr/>
+      <dgm:t>
+        <a:bodyPr/>
+        <a:lstStyle/>
+        <a:p>
+          <a:endParaRPr lang="en-US"/>
+        </a:p>
+      </dgm:t>
+    </dgm:pt>
+    <dgm:pt modelId="{66B0B736-D7B0-E440-A099-59C445A223CB}" type="pres">
+      <dgm:prSet presAssocID="{AAE14A83-249E-AF44-A9C4-4F2922114FE2}" presName="Name9" presStyleLbl="parChTrans1D2" presStyleIdx="4" presStyleCnt="5"/>
+      <dgm:spPr/>
+    </dgm:pt>
+    <dgm:pt modelId="{2F628178-FCBF-614A-B4CE-DAA20671C0F7}" type="pres">
+      <dgm:prSet presAssocID="{AAE14A83-249E-AF44-A9C4-4F2922114FE2}" presName="connTx" presStyleLbl="parChTrans1D2" presStyleIdx="4" presStyleCnt="5"/>
+      <dgm:spPr/>
+    </dgm:pt>
+    <dgm:pt modelId="{E7D2500E-3675-6A4D-B882-5AC4C1E394C9}" type="pres">
+      <dgm:prSet presAssocID="{D19EFC3C-A88D-034B-9673-0E0D10846A49}" presName="node" presStyleLbl="node1" presStyleIdx="4" presStyleCnt="5">
+        <dgm:presLayoutVars>
+          <dgm:bulletEnabled val="1"/>
+        </dgm:presLayoutVars>
+      </dgm:prSet>
+      <dgm:spPr/>
+    </dgm:pt>
+  </dgm:ptLst>
+  <dgm:cxnLst>
+    <dgm:cxn modelId="{E8B1C8AC-3728-5147-8EDB-46304F7BAD76}" srcId="{86F87F98-A932-1A4B-ADF9-9143D02AAE93}" destId="{97362A3A-9D93-4946-99BE-3D8B820E87D1}" srcOrd="0" destOrd="0" parTransId="{A37C612E-50CB-DD46-A261-A99251780B6F}" sibTransId="{47AB7E05-4D08-6049-9327-9FC3992AD201}"/>
+    <dgm:cxn modelId="{19D56316-4119-064E-A082-17DEE5F00C01}" type="presOf" srcId="{1B04951C-18DA-6A46-9C90-E22FC478E88F}" destId="{02724266-7275-EE48-BB45-06E318332C9F}" srcOrd="0" destOrd="0" presId="urn:microsoft.com/office/officeart/2005/8/layout/radial1"/>
+    <dgm:cxn modelId="{8EE1C6CE-807A-9B46-B46F-29B3EAB70802}" type="presOf" srcId="{97362A3A-9D93-4946-99BE-3D8B820E87D1}" destId="{293E8053-E3DC-C14A-8642-BEBC69981AB9}" srcOrd="0" destOrd="0" presId="urn:microsoft.com/office/officeart/2005/8/layout/radial1"/>
+    <dgm:cxn modelId="{70CE2618-8649-284C-BD78-63E8A50AE168}" type="presOf" srcId="{9C48E992-B56D-6B44-8AB3-AE0EA470F3F5}" destId="{D78BB053-3E16-C742-A389-85425BC4D2A6}" srcOrd="0" destOrd="0" presId="urn:microsoft.com/office/officeart/2005/8/layout/radial1"/>
+    <dgm:cxn modelId="{0E3EC8E3-5B5B-D749-9B75-411433438852}" type="presOf" srcId="{D19EFC3C-A88D-034B-9673-0E0D10846A49}" destId="{E7D2500E-3675-6A4D-B882-5AC4C1E394C9}" srcOrd="0" destOrd="0" presId="urn:microsoft.com/office/officeart/2005/8/layout/radial1"/>
+    <dgm:cxn modelId="{B4E51188-DB77-D64A-9CAA-FB339D5704C5}" type="presOf" srcId="{A37C612E-50CB-DD46-A261-A99251780B6F}" destId="{2C43B283-D064-944D-9F68-D3A4CCB00459}" srcOrd="1" destOrd="0" presId="urn:microsoft.com/office/officeart/2005/8/layout/radial1"/>
+    <dgm:cxn modelId="{C8937DEF-1F7A-F543-BC41-1640B37C1E81}" type="presOf" srcId="{AAE14A83-249E-AF44-A9C4-4F2922114FE2}" destId="{66B0B736-D7B0-E440-A099-59C445A223CB}" srcOrd="0" destOrd="0" presId="urn:microsoft.com/office/officeart/2005/8/layout/radial1"/>
+    <dgm:cxn modelId="{3032C03F-7D65-2D46-892A-5C8F900A4A54}" type="presOf" srcId="{0DD42FD2-068F-0A4C-8A73-404304EF35DC}" destId="{66B422CC-4531-9A40-8F34-1EDD448C6B94}" srcOrd="0" destOrd="0" presId="urn:microsoft.com/office/officeart/2005/8/layout/radial1"/>
+    <dgm:cxn modelId="{989DC22D-609E-2944-8DB2-B66FEF89EA4B}" type="presOf" srcId="{514B0329-C6E5-1B4A-BD14-94114AB63B1C}" destId="{75DA6100-6F59-6D47-B78F-9AA8F8F47AF2}" srcOrd="0" destOrd="0" presId="urn:microsoft.com/office/officeart/2005/8/layout/radial1"/>
+    <dgm:cxn modelId="{E471A074-0AC3-4643-ABC5-81933050946F}" type="presOf" srcId="{1B04951C-18DA-6A46-9C90-E22FC478E88F}" destId="{EE1F9416-FB07-A842-94C2-B7123DF9FECA}" srcOrd="1" destOrd="0" presId="urn:microsoft.com/office/officeart/2005/8/layout/radial1"/>
+    <dgm:cxn modelId="{70944C80-02B9-1348-A57E-2E35E5F34E54}" srcId="{86F87F98-A932-1A4B-ADF9-9143D02AAE93}" destId="{514B0329-C6E5-1B4A-BD14-94114AB63B1C}" srcOrd="1" destOrd="0" parTransId="{9C48E992-B56D-6B44-8AB3-AE0EA470F3F5}" sibTransId="{9AB0DDE7-00E9-5146-A671-471430B627E0}"/>
+    <dgm:cxn modelId="{552CAB58-EC06-4240-B54C-0BB19615C474}" type="presOf" srcId="{AAE14A83-249E-AF44-A9C4-4F2922114FE2}" destId="{2F628178-FCBF-614A-B4CE-DAA20671C0F7}" srcOrd="1" destOrd="0" presId="urn:microsoft.com/office/officeart/2005/8/layout/radial1"/>
+    <dgm:cxn modelId="{05C00219-0677-C54C-AD6F-99CE1A6C85BD}" type="presOf" srcId="{9C48E992-B56D-6B44-8AB3-AE0EA470F3F5}" destId="{40F4BA28-7046-3F49-8A0F-63FD497CD5FC}" srcOrd="1" destOrd="0" presId="urn:microsoft.com/office/officeart/2005/8/layout/radial1"/>
+    <dgm:cxn modelId="{DA8ADFC5-A132-AB40-A477-65E66D18B4D1}" type="presOf" srcId="{86F87F98-A932-1A4B-ADF9-9143D02AAE93}" destId="{4C029D8A-9664-3B4B-A288-DC40F6F31C66}" srcOrd="0" destOrd="0" presId="urn:microsoft.com/office/officeart/2005/8/layout/radial1"/>
+    <dgm:cxn modelId="{962F33BE-A662-744D-B6D0-6E178D7157CE}" srcId="{86F87F98-A932-1A4B-ADF9-9143D02AAE93}" destId="{D19EFC3C-A88D-034B-9673-0E0D10846A49}" srcOrd="4" destOrd="0" parTransId="{AAE14A83-249E-AF44-A9C4-4F2922114FE2}" sibTransId="{4316C26B-8384-AD40-B404-1D12D1C65789}"/>
+    <dgm:cxn modelId="{9FD35CF9-76A8-4E49-B2A6-EB6FA05F8D47}" type="presOf" srcId="{A37C612E-50CB-DD46-A261-A99251780B6F}" destId="{2B6FC644-CF72-CA48-BB1A-14D306FDDE50}" srcOrd="0" destOrd="0" presId="urn:microsoft.com/office/officeart/2005/8/layout/radial1"/>
+    <dgm:cxn modelId="{203D4F6C-EC1F-A54D-89CC-C05D9C005985}" type="presOf" srcId="{8E5D3BB4-7FD4-5F48-92CC-91D75730C5C0}" destId="{5B5CB877-94F3-634E-AAA0-1B2FBF5D4A8C}" srcOrd="1" destOrd="0" presId="urn:microsoft.com/office/officeart/2005/8/layout/radial1"/>
+    <dgm:cxn modelId="{F9E72995-DB45-1745-9118-C6B2FFD0F985}" srcId="{0DD42FD2-068F-0A4C-8A73-404304EF35DC}" destId="{86F87F98-A932-1A4B-ADF9-9143D02AAE93}" srcOrd="0" destOrd="0" parTransId="{CF24DCC5-4A7A-154D-91B7-9EDA2066A874}" sibTransId="{914CAD1A-4ECA-7644-9648-4563CAD735ED}"/>
+    <dgm:cxn modelId="{7536963F-5019-EB4D-9C90-9638D16D775A}" srcId="{86F87F98-A932-1A4B-ADF9-9143D02AAE93}" destId="{92F92EEA-6ECF-1741-8D1E-81E1FF198CB3}" srcOrd="3" destOrd="0" parTransId="{1B04951C-18DA-6A46-9C90-E22FC478E88F}" sibTransId="{5CEE516D-6AFF-E347-BC07-106718BA170E}"/>
+    <dgm:cxn modelId="{5F7775D0-8F8E-3942-BCB9-D562E02F68CB}" type="presOf" srcId="{92F92EEA-6ECF-1741-8D1E-81E1FF198CB3}" destId="{55B99428-20F0-4446-A858-54DF5449EE22}" srcOrd="0" destOrd="0" presId="urn:microsoft.com/office/officeart/2005/8/layout/radial1"/>
+    <dgm:cxn modelId="{23970BCE-F326-454A-B2C7-25EB6AA15104}" type="presOf" srcId="{8E5D3BB4-7FD4-5F48-92CC-91D75730C5C0}" destId="{41C53736-E497-B147-A9AA-9C301FC9C7A6}" srcOrd="0" destOrd="0" presId="urn:microsoft.com/office/officeart/2005/8/layout/radial1"/>
+    <dgm:cxn modelId="{43DDBD41-5A71-C14A-93FB-48F9721371F0}" type="presOf" srcId="{392C4A89-CA3F-FC40-A4CA-F1341B4220F3}" destId="{20141049-8BB7-2D4C-B958-2E927442AE3D}" srcOrd="0" destOrd="0" presId="urn:microsoft.com/office/officeart/2005/8/layout/radial1"/>
+    <dgm:cxn modelId="{ECF5389B-2D51-8244-9DA8-80C69B9EB1F7}" srcId="{86F87F98-A932-1A4B-ADF9-9143D02AAE93}" destId="{392C4A89-CA3F-FC40-A4CA-F1341B4220F3}" srcOrd="2" destOrd="0" parTransId="{8E5D3BB4-7FD4-5F48-92CC-91D75730C5C0}" sibTransId="{9FB07275-6DD7-E144-BDD2-E083BEF3403D}"/>
+    <dgm:cxn modelId="{06239B98-E574-9447-85D8-EFFC1B1BC5C2}" type="presParOf" srcId="{66B422CC-4531-9A40-8F34-1EDD448C6B94}" destId="{4C029D8A-9664-3B4B-A288-DC40F6F31C66}" srcOrd="0" destOrd="0" presId="urn:microsoft.com/office/officeart/2005/8/layout/radial1"/>
+    <dgm:cxn modelId="{287F1F96-429A-594D-BC5C-3A698B9AC340}" type="presParOf" srcId="{66B422CC-4531-9A40-8F34-1EDD448C6B94}" destId="{2B6FC644-CF72-CA48-BB1A-14D306FDDE50}" srcOrd="1" destOrd="0" presId="urn:microsoft.com/office/officeart/2005/8/layout/radial1"/>
+    <dgm:cxn modelId="{18A9BC91-5F60-6E4C-8844-AAF90EF03F07}" type="presParOf" srcId="{2B6FC644-CF72-CA48-BB1A-14D306FDDE50}" destId="{2C43B283-D064-944D-9F68-D3A4CCB00459}" srcOrd="0" destOrd="0" presId="urn:microsoft.com/office/officeart/2005/8/layout/radial1"/>
+    <dgm:cxn modelId="{22CD1238-F91E-534D-A143-5C3251E75B95}" type="presParOf" srcId="{66B422CC-4531-9A40-8F34-1EDD448C6B94}" destId="{293E8053-E3DC-C14A-8642-BEBC69981AB9}" srcOrd="2" destOrd="0" presId="urn:microsoft.com/office/officeart/2005/8/layout/radial1"/>
+    <dgm:cxn modelId="{2EDA46DA-A78E-C34A-9627-1BCC0D20C5DE}" type="presParOf" srcId="{66B422CC-4531-9A40-8F34-1EDD448C6B94}" destId="{D78BB053-3E16-C742-A389-85425BC4D2A6}" srcOrd="3" destOrd="0" presId="urn:microsoft.com/office/officeart/2005/8/layout/radial1"/>
+    <dgm:cxn modelId="{4425E430-5496-DB49-9E5F-D66CFEB4787A}" type="presParOf" srcId="{D78BB053-3E16-C742-A389-85425BC4D2A6}" destId="{40F4BA28-7046-3F49-8A0F-63FD497CD5FC}" srcOrd="0" destOrd="0" presId="urn:microsoft.com/office/officeart/2005/8/layout/radial1"/>
+    <dgm:cxn modelId="{FFD2F1DD-163D-164C-B514-996990249BD5}" type="presParOf" srcId="{66B422CC-4531-9A40-8F34-1EDD448C6B94}" destId="{75DA6100-6F59-6D47-B78F-9AA8F8F47AF2}" srcOrd="4" destOrd="0" presId="urn:microsoft.com/office/officeart/2005/8/layout/radial1"/>
+    <dgm:cxn modelId="{1C094B89-DFE3-9243-9E8D-C7BA3A8552BE}" type="presParOf" srcId="{66B422CC-4531-9A40-8F34-1EDD448C6B94}" destId="{41C53736-E497-B147-A9AA-9C301FC9C7A6}" srcOrd="5" destOrd="0" presId="urn:microsoft.com/office/officeart/2005/8/layout/radial1"/>
+    <dgm:cxn modelId="{B8B368D0-4452-2549-8BED-8A8FF7F7C65C}" type="presParOf" srcId="{41C53736-E497-B147-A9AA-9C301FC9C7A6}" destId="{5B5CB877-94F3-634E-AAA0-1B2FBF5D4A8C}" srcOrd="0" destOrd="0" presId="urn:microsoft.com/office/officeart/2005/8/layout/radial1"/>
+    <dgm:cxn modelId="{5186E272-C378-A646-B85E-3BA7573D0A1C}" type="presParOf" srcId="{66B422CC-4531-9A40-8F34-1EDD448C6B94}" destId="{20141049-8BB7-2D4C-B958-2E927442AE3D}" srcOrd="6" destOrd="0" presId="urn:microsoft.com/office/officeart/2005/8/layout/radial1"/>
+    <dgm:cxn modelId="{32CA2EDC-BCC5-E940-8706-E799DB5733EB}" type="presParOf" srcId="{66B422CC-4531-9A40-8F34-1EDD448C6B94}" destId="{02724266-7275-EE48-BB45-06E318332C9F}" srcOrd="7" destOrd="0" presId="urn:microsoft.com/office/officeart/2005/8/layout/radial1"/>
+    <dgm:cxn modelId="{CC9B6AA4-C9EA-5147-AB89-5C7299D71E4A}" type="presParOf" srcId="{02724266-7275-EE48-BB45-06E318332C9F}" destId="{EE1F9416-FB07-A842-94C2-B7123DF9FECA}" srcOrd="0" destOrd="0" presId="urn:microsoft.com/office/officeart/2005/8/layout/radial1"/>
+    <dgm:cxn modelId="{D37C34D7-189D-6040-9075-6BCA0D736559}" type="presParOf" srcId="{66B422CC-4531-9A40-8F34-1EDD448C6B94}" destId="{55B99428-20F0-4446-A858-54DF5449EE22}" srcOrd="8" destOrd="0" presId="urn:microsoft.com/office/officeart/2005/8/layout/radial1"/>
+    <dgm:cxn modelId="{E6132C05-74DD-8340-80ED-BD02FF51A0CA}" type="presParOf" srcId="{66B422CC-4531-9A40-8F34-1EDD448C6B94}" destId="{66B0B736-D7B0-E440-A099-59C445A223CB}" srcOrd="9" destOrd="0" presId="urn:microsoft.com/office/officeart/2005/8/layout/radial1"/>
+    <dgm:cxn modelId="{9DDB3677-209F-2C45-A23B-03919401EF52}" type="presParOf" srcId="{66B0B736-D7B0-E440-A099-59C445A223CB}" destId="{2F628178-FCBF-614A-B4CE-DAA20671C0F7}" srcOrd="0" destOrd="0" presId="urn:microsoft.com/office/officeart/2005/8/layout/radial1"/>
+    <dgm:cxn modelId="{869306B7-256F-1E40-8F98-C4C313F74083}" type="presParOf" srcId="{66B422CC-4531-9A40-8F34-1EDD448C6B94}" destId="{E7D2500E-3675-6A4D-B882-5AC4C1E394C9}" srcOrd="10" destOrd="0" presId="urn:microsoft.com/office/officeart/2005/8/layout/radial1"/>
+  </dgm:cxnLst>
+  <dgm:bg/>
+  <dgm:whole/>
+  <dgm:extLst>
+    <a:ext uri="http://schemas.microsoft.com/office/drawing/2008/diagram">
+      <dsp:dataModelExt xmlns:dsp="http://schemas.microsoft.com/office/drawing/2008/diagram" relId="rId12" minVer="http://schemas.openxmlformats.org/drawingml/2006/diagram"/>
+    </a:ext>
+  </dgm:extLst>
+</dgm:dataModel>
+</file>
+
+<file path=word/diagrams/drawing1.xml><?xml version="1.0" encoding="utf-8"?>
+<dsp:drawing xmlns:dgm="http://schemas.openxmlformats.org/drawingml/2006/diagram" xmlns:dsp="http://schemas.microsoft.com/office/drawing/2008/diagram" xmlns:a="http://schemas.openxmlformats.org/drawingml/2006/main">
+  <dsp:spTree>
+    <dsp:nvGrpSpPr>
+      <dsp:cNvPr id="0" name=""/>
+      <dsp:cNvGrpSpPr/>
+    </dsp:nvGrpSpPr>
+    <dsp:grpSpPr/>
+    <dsp:sp modelId="{4C029D8A-9664-3B4B-A288-DC40F6F31C66}">
+      <dsp:nvSpPr>
+        <dsp:cNvPr id="0" name=""/>
+        <dsp:cNvSpPr/>
+      </dsp:nvSpPr>
+      <dsp:spPr>
+        <a:xfrm>
+          <a:off x="2627892" y="701159"/>
+          <a:ext cx="572600" cy="572600"/>
+        </a:xfrm>
+        <a:prstGeom prst="ellipse">
+          <a:avLst/>
+        </a:prstGeom>
+        <a:gradFill rotWithShape="0">
+          <a:gsLst>
+            <a:gs pos="0">
+              <a:schemeClr val="accent1">
+                <a:hueOff val="0"/>
+                <a:satOff val="0"/>
+                <a:lumOff val="0"/>
+                <a:alphaOff val="0"/>
+                <a:tint val="100000"/>
+                <a:shade val="100000"/>
+                <a:satMod val="130000"/>
+              </a:schemeClr>
+            </a:gs>
+            <a:gs pos="100000">
+              <a:schemeClr val="accent1">
+                <a:hueOff val="0"/>
+                <a:satOff val="0"/>
+                <a:lumOff val="0"/>
+                <a:alphaOff val="0"/>
+                <a:tint val="50000"/>
+                <a:shade val="100000"/>
+                <a:satMod val="350000"/>
+              </a:schemeClr>
+            </a:gs>
+          </a:gsLst>
+          <a:lin ang="16200000" scaled="0"/>
+        </a:gradFill>
+        <a:ln>
+          <a:noFill/>
+        </a:ln>
+        <a:effectLst>
+          <a:outerShdw blurRad="40000" dist="23000" dir="5400000" rotWithShape="0">
+            <a:srgbClr val="000000">
+              <a:alpha val="35000"/>
+            </a:srgbClr>
+          </a:outerShdw>
+        </a:effectLst>
+      </dsp:spPr>
+      <dsp:style>
+        <a:lnRef idx="0">
+          <a:scrgbClr r="0" g="0" b="0"/>
+        </a:lnRef>
+        <a:fillRef idx="3">
+          <a:scrgbClr r="0" g="0" b="0"/>
+        </a:fillRef>
+        <a:effectRef idx="2">
+          <a:scrgbClr r="0" g="0" b="0"/>
+        </a:effectRef>
+        <a:fontRef idx="minor">
+          <a:schemeClr val="lt1"/>
+        </a:fontRef>
+      </dsp:style>
+      <dsp:txBody>
+        <a:bodyPr spcFirstLastPara="0" vert="horz" wrap="square" lIns="8255" tIns="8255" rIns="8255" bIns="8255" numCol="1" spcCol="1270" anchor="ctr" anchorCtr="0">
+          <a:noAutofit/>
+        </a:bodyPr>
+        <a:lstStyle/>
+        <a:p>
+          <a:pPr lvl="0" algn="ctr" defTabSz="577850">
+            <a:lnSpc>
+              <a:spcPct val="90000"/>
+            </a:lnSpc>
+            <a:spcBef>
+              <a:spcPct val="0"/>
+            </a:spcBef>
+            <a:spcAft>
+              <a:spcPct val="35000"/>
+            </a:spcAft>
+          </a:pPr>
+          <a:r>
+            <a:rPr lang="en-US" sz="1300" kern="1200"/>
+            <a:t>Time Slot</a:t>
+          </a:r>
+        </a:p>
+      </dsp:txBody>
+      <dsp:txXfrm>
+        <a:off x="2711747" y="785014"/>
+        <a:ext cx="404890" cy="404890"/>
+      </dsp:txXfrm>
+    </dsp:sp>
+    <dsp:sp modelId="{2B6FC644-CF72-CA48-BB1A-14D306FDDE50}">
+      <dsp:nvSpPr>
+        <dsp:cNvPr id="0" name=""/>
+        <dsp:cNvSpPr/>
+      </dsp:nvSpPr>
+      <dsp:spPr>
+        <a:xfrm rot="13849448">
+          <a:off x="2462575" y="627102"/>
+          <a:ext cx="331874" cy="19555"/>
+        </a:xfrm>
+        <a:custGeom>
+          <a:avLst/>
+          <a:gdLst/>
+          <a:ahLst/>
+          <a:cxnLst/>
+          <a:rect l="0" t="0" r="0" b="0"/>
+          <a:pathLst>
+            <a:path>
+              <a:moveTo>
+                <a:pt x="0" y="9777"/>
+              </a:moveTo>
+              <a:lnTo>
+                <a:pt x="331874" y="9777"/>
+              </a:lnTo>
+            </a:path>
+          </a:pathLst>
+        </a:custGeom>
+        <a:noFill/>
+        <a:ln w="9525" cap="flat" cmpd="sng" algn="ctr">
+          <a:solidFill>
+            <a:schemeClr val="accent1">
+              <a:shade val="60000"/>
+              <a:hueOff val="0"/>
+              <a:satOff val="0"/>
+              <a:lumOff val="0"/>
+              <a:alphaOff val="0"/>
+            </a:schemeClr>
+          </a:solidFill>
+          <a:prstDash val="solid"/>
+        </a:ln>
+        <a:effectLst/>
+      </dsp:spPr>
+      <dsp:style>
+        <a:lnRef idx="1">
+          <a:scrgbClr r="0" g="0" b="0"/>
+        </a:lnRef>
+        <a:fillRef idx="0">
+          <a:scrgbClr r="0" g="0" b="0"/>
+        </a:fillRef>
+        <a:effectRef idx="0">
+          <a:scrgbClr r="0" g="0" b="0"/>
+        </a:effectRef>
+        <a:fontRef idx="minor"/>
+      </dsp:style>
+      <dsp:txBody>
+        <a:bodyPr spcFirstLastPara="0" vert="horz" wrap="square" lIns="12700" tIns="0" rIns="12700" bIns="0" numCol="1" spcCol="1270" anchor="ctr" anchorCtr="0">
+          <a:noAutofit/>
+        </a:bodyPr>
+        <a:lstStyle/>
+        <a:p>
+          <a:pPr lvl="0" algn="ctr" defTabSz="222250">
+            <a:lnSpc>
+              <a:spcPct val="90000"/>
+            </a:lnSpc>
+            <a:spcBef>
+              <a:spcPct val="0"/>
+            </a:spcBef>
+            <a:spcAft>
+              <a:spcPct val="35000"/>
+            </a:spcAft>
+          </a:pPr>
+          <a:endParaRPr lang="en-US" sz="500" kern="1200"/>
+        </a:p>
+      </dsp:txBody>
+      <dsp:txXfrm rot="10800000">
+        <a:off x="2620216" y="628583"/>
+        <a:ext cx="16593" cy="16593"/>
+      </dsp:txXfrm>
+    </dsp:sp>
+    <dsp:sp modelId="{293E8053-E3DC-C14A-8642-BEBC69981AB9}">
+      <dsp:nvSpPr>
+        <dsp:cNvPr id="0" name=""/>
+        <dsp:cNvSpPr/>
+      </dsp:nvSpPr>
+      <dsp:spPr>
+        <a:xfrm>
+          <a:off x="2056532" y="0"/>
+          <a:ext cx="572600" cy="572600"/>
+        </a:xfrm>
+        <a:prstGeom prst="ellipse">
+          <a:avLst/>
+        </a:prstGeom>
+        <a:gradFill rotWithShape="0">
+          <a:gsLst>
+            <a:gs pos="0">
+              <a:schemeClr val="accent1">
+                <a:hueOff val="0"/>
+                <a:satOff val="0"/>
+                <a:lumOff val="0"/>
+                <a:alphaOff val="0"/>
+                <a:tint val="100000"/>
+                <a:shade val="100000"/>
+                <a:satMod val="130000"/>
+              </a:schemeClr>
+            </a:gs>
+            <a:gs pos="100000">
+              <a:schemeClr val="accent1">
+                <a:hueOff val="0"/>
+                <a:satOff val="0"/>
+                <a:lumOff val="0"/>
+                <a:alphaOff val="0"/>
+                <a:tint val="50000"/>
+                <a:shade val="100000"/>
+                <a:satMod val="350000"/>
+              </a:schemeClr>
+            </a:gs>
+          </a:gsLst>
+          <a:lin ang="16200000" scaled="0"/>
+        </a:gradFill>
+        <a:ln>
+          <a:noFill/>
+        </a:ln>
+        <a:effectLst>
+          <a:outerShdw blurRad="40000" dist="23000" dir="5400000" rotWithShape="0">
+            <a:srgbClr val="000000">
+              <a:alpha val="35000"/>
+            </a:srgbClr>
+          </a:outerShdw>
+        </a:effectLst>
+      </dsp:spPr>
+      <dsp:style>
+        <a:lnRef idx="0">
+          <a:scrgbClr r="0" g="0" b="0"/>
+        </a:lnRef>
+        <a:fillRef idx="3">
+          <a:scrgbClr r="0" g="0" b="0"/>
+        </a:fillRef>
+        <a:effectRef idx="2">
+          <a:scrgbClr r="0" g="0" b="0"/>
+        </a:effectRef>
+        <a:fontRef idx="minor">
+          <a:schemeClr val="lt1"/>
+        </a:fontRef>
+      </dsp:style>
+      <dsp:txBody>
+        <a:bodyPr spcFirstLastPara="0" vert="horz" wrap="square" lIns="5080" tIns="5080" rIns="5080" bIns="5080" numCol="1" spcCol="1270" anchor="ctr" anchorCtr="0">
+          <a:noAutofit/>
+        </a:bodyPr>
+        <a:lstStyle/>
+        <a:p>
+          <a:pPr lvl="0" algn="ctr" defTabSz="355600">
+            <a:lnSpc>
+              <a:spcPct val="90000"/>
+            </a:lnSpc>
+            <a:spcBef>
+              <a:spcPct val="0"/>
+            </a:spcBef>
+            <a:spcAft>
+              <a:spcPct val="35000"/>
+            </a:spcAft>
+          </a:pPr>
+          <a:r>
+            <a:rPr lang="en-US" sz="800" kern="1200"/>
+            <a:t>Rooms</a:t>
+          </a:r>
+        </a:p>
+      </dsp:txBody>
+      <dsp:txXfrm>
+        <a:off x="2140387" y="83855"/>
+        <a:ext cx="404890" cy="404890"/>
+      </dsp:txXfrm>
+    </dsp:sp>
+    <dsp:sp modelId="{D78BB053-3E16-C742-A389-85425BC4D2A6}">
+      <dsp:nvSpPr>
+        <dsp:cNvPr id="0" name=""/>
+        <dsp:cNvSpPr/>
+      </dsp:nvSpPr>
+      <dsp:spPr>
+        <a:xfrm rot="18221389">
+          <a:off x="3028491" y="656295"/>
+          <a:ext cx="199912" cy="19555"/>
+        </a:xfrm>
+        <a:custGeom>
+          <a:avLst/>
+          <a:gdLst/>
+          <a:ahLst/>
+          <a:cxnLst/>
+          <a:rect l="0" t="0" r="0" b="0"/>
+          <a:pathLst>
+            <a:path>
+              <a:moveTo>
+                <a:pt x="0" y="9777"/>
+              </a:moveTo>
+              <a:lnTo>
+                <a:pt x="199912" y="9777"/>
+              </a:lnTo>
+            </a:path>
+          </a:pathLst>
+        </a:custGeom>
+        <a:noFill/>
+        <a:ln w="9525" cap="flat" cmpd="sng" algn="ctr">
+          <a:solidFill>
+            <a:schemeClr val="accent1">
+              <a:shade val="60000"/>
+              <a:hueOff val="0"/>
+              <a:satOff val="0"/>
+              <a:lumOff val="0"/>
+              <a:alphaOff val="0"/>
+            </a:schemeClr>
+          </a:solidFill>
+          <a:prstDash val="solid"/>
+        </a:ln>
+        <a:effectLst/>
+      </dsp:spPr>
+      <dsp:style>
+        <a:lnRef idx="1">
+          <a:scrgbClr r="0" g="0" b="0"/>
+        </a:lnRef>
+        <a:fillRef idx="0">
+          <a:scrgbClr r="0" g="0" b="0"/>
+        </a:fillRef>
+        <a:effectRef idx="0">
+          <a:scrgbClr r="0" g="0" b="0"/>
+        </a:effectRef>
+        <a:fontRef idx="minor"/>
+      </dsp:style>
+      <dsp:txBody>
+        <a:bodyPr spcFirstLastPara="0" vert="horz" wrap="square" lIns="12700" tIns="0" rIns="12700" bIns="0" numCol="1" spcCol="1270" anchor="ctr" anchorCtr="0">
+          <a:noAutofit/>
+        </a:bodyPr>
+        <a:lstStyle/>
+        <a:p>
+          <a:pPr lvl="0" algn="ctr" defTabSz="222250">
+            <a:lnSpc>
+              <a:spcPct val="90000"/>
+            </a:lnSpc>
+            <a:spcBef>
+              <a:spcPct val="0"/>
+            </a:spcBef>
+            <a:spcAft>
+              <a:spcPct val="35000"/>
+            </a:spcAft>
+          </a:pPr>
+          <a:endParaRPr lang="en-US" sz="500" kern="1200"/>
+        </a:p>
+      </dsp:txBody>
+      <dsp:txXfrm>
+        <a:off x="3123450" y="661075"/>
+        <a:ext cx="9995" cy="9995"/>
+      </dsp:txXfrm>
+    </dsp:sp>
+    <dsp:sp modelId="{75DA6100-6F59-6D47-B78F-9AA8F8F47AF2}">
+      <dsp:nvSpPr>
+        <dsp:cNvPr id="0" name=""/>
+        <dsp:cNvSpPr/>
+      </dsp:nvSpPr>
+      <dsp:spPr>
+        <a:xfrm>
+          <a:off x="3056403" y="58386"/>
+          <a:ext cx="572600" cy="572600"/>
+        </a:xfrm>
+        <a:prstGeom prst="ellipse">
+          <a:avLst/>
+        </a:prstGeom>
+        <a:gradFill rotWithShape="0">
+          <a:gsLst>
+            <a:gs pos="0">
+              <a:schemeClr val="accent1">
+                <a:hueOff val="0"/>
+                <a:satOff val="0"/>
+                <a:lumOff val="0"/>
+                <a:alphaOff val="0"/>
+                <a:tint val="100000"/>
+                <a:shade val="100000"/>
+                <a:satMod val="130000"/>
+              </a:schemeClr>
+            </a:gs>
+            <a:gs pos="100000">
+              <a:schemeClr val="accent1">
+                <a:hueOff val="0"/>
+                <a:satOff val="0"/>
+                <a:lumOff val="0"/>
+                <a:alphaOff val="0"/>
+                <a:tint val="50000"/>
+                <a:shade val="100000"/>
+                <a:satMod val="350000"/>
+              </a:schemeClr>
+            </a:gs>
+          </a:gsLst>
+          <a:lin ang="16200000" scaled="0"/>
+        </a:gradFill>
+        <a:ln>
+          <a:noFill/>
+        </a:ln>
+        <a:effectLst>
+          <a:outerShdw blurRad="40000" dist="23000" dir="5400000" rotWithShape="0">
+            <a:srgbClr val="000000">
+              <a:alpha val="35000"/>
+            </a:srgbClr>
+          </a:outerShdw>
+        </a:effectLst>
+      </dsp:spPr>
+      <dsp:style>
+        <a:lnRef idx="0">
+          <a:scrgbClr r="0" g="0" b="0"/>
+        </a:lnRef>
+        <a:fillRef idx="3">
+          <a:scrgbClr r="0" g="0" b="0"/>
+        </a:fillRef>
+        <a:effectRef idx="2">
+          <a:scrgbClr r="0" g="0" b="0"/>
+        </a:effectRef>
+        <a:fontRef idx="minor">
+          <a:schemeClr val="lt1"/>
+        </a:fontRef>
+      </dsp:style>
+      <dsp:txBody>
+        <a:bodyPr spcFirstLastPara="0" vert="horz" wrap="square" lIns="5080" tIns="5080" rIns="5080" bIns="5080" numCol="1" spcCol="1270" anchor="ctr" anchorCtr="0">
+          <a:noAutofit/>
+        </a:bodyPr>
+        <a:lstStyle/>
+        <a:p>
+          <a:pPr lvl="0" algn="ctr" defTabSz="355600">
+            <a:lnSpc>
+              <a:spcPct val="90000"/>
+            </a:lnSpc>
+            <a:spcBef>
+              <a:spcPct val="0"/>
+            </a:spcBef>
+            <a:spcAft>
+              <a:spcPct val="35000"/>
+            </a:spcAft>
+          </a:pPr>
+          <a:r>
+            <a:rPr lang="en-US" sz="800" kern="1200"/>
+            <a:t>Class Groups</a:t>
+          </a:r>
+        </a:p>
+      </dsp:txBody>
+      <dsp:txXfrm>
+        <a:off x="3140258" y="142241"/>
+        <a:ext cx="404890" cy="404890"/>
+      </dsp:txXfrm>
+    </dsp:sp>
+    <dsp:sp modelId="{41C53736-E497-B147-A9AA-9C301FC9C7A6}">
+      <dsp:nvSpPr>
+        <dsp:cNvPr id="0" name=""/>
+        <dsp:cNvSpPr/>
+      </dsp:nvSpPr>
+      <dsp:spPr>
+        <a:xfrm rot="1625755">
+          <a:off x="3158547" y="1151755"/>
+          <a:ext cx="191752" cy="19555"/>
+        </a:xfrm>
+        <a:custGeom>
+          <a:avLst/>
+          <a:gdLst/>
+          <a:ahLst/>
+          <a:cxnLst/>
+          <a:rect l="0" t="0" r="0" b="0"/>
+          <a:pathLst>
+            <a:path>
+              <a:moveTo>
+                <a:pt x="0" y="9777"/>
+              </a:moveTo>
+              <a:lnTo>
+                <a:pt x="191752" y="9777"/>
+              </a:lnTo>
+            </a:path>
+          </a:pathLst>
+        </a:custGeom>
+        <a:noFill/>
+        <a:ln w="9525" cap="flat" cmpd="sng" algn="ctr">
+          <a:solidFill>
+            <a:schemeClr val="accent1">
+              <a:shade val="60000"/>
+              <a:hueOff val="0"/>
+              <a:satOff val="0"/>
+              <a:lumOff val="0"/>
+              <a:alphaOff val="0"/>
+            </a:schemeClr>
+          </a:solidFill>
+          <a:prstDash val="solid"/>
+        </a:ln>
+        <a:effectLst/>
+      </dsp:spPr>
+      <dsp:style>
+        <a:lnRef idx="1">
+          <a:scrgbClr r="0" g="0" b="0"/>
+        </a:lnRef>
+        <a:fillRef idx="0">
+          <a:scrgbClr r="0" g="0" b="0"/>
+        </a:fillRef>
+        <a:effectRef idx="0">
+          <a:scrgbClr r="0" g="0" b="0"/>
+        </a:effectRef>
+        <a:fontRef idx="minor"/>
+      </dsp:style>
+      <dsp:txBody>
+        <a:bodyPr spcFirstLastPara="0" vert="horz" wrap="square" lIns="12700" tIns="0" rIns="12700" bIns="0" numCol="1" spcCol="1270" anchor="ctr" anchorCtr="0">
+          <a:noAutofit/>
+        </a:bodyPr>
+        <a:lstStyle/>
+        <a:p>
+          <a:pPr lvl="0" algn="ctr" defTabSz="222250">
+            <a:lnSpc>
+              <a:spcPct val="90000"/>
+            </a:lnSpc>
+            <a:spcBef>
+              <a:spcPct val="0"/>
+            </a:spcBef>
+            <a:spcAft>
+              <a:spcPct val="35000"/>
+            </a:spcAft>
+          </a:pPr>
+          <a:endParaRPr lang="en-US" sz="500" kern="1200"/>
+        </a:p>
+      </dsp:txBody>
+      <dsp:txXfrm>
+        <a:off x="3249629" y="1156740"/>
+        <a:ext cx="9587" cy="9587"/>
+      </dsp:txXfrm>
+    </dsp:sp>
+    <dsp:sp modelId="{20141049-8BB7-2D4C-B958-2E927442AE3D}">
+      <dsp:nvSpPr>
+        <dsp:cNvPr id="0" name=""/>
+        <dsp:cNvSpPr/>
+      </dsp:nvSpPr>
+      <dsp:spPr>
+        <a:xfrm>
+          <a:off x="3308354" y="1049307"/>
+          <a:ext cx="572600" cy="572600"/>
+        </a:xfrm>
+        <a:prstGeom prst="ellipse">
+          <a:avLst/>
+        </a:prstGeom>
+        <a:gradFill rotWithShape="0">
+          <a:gsLst>
+            <a:gs pos="0">
+              <a:schemeClr val="accent1">
+                <a:hueOff val="0"/>
+                <a:satOff val="0"/>
+                <a:lumOff val="0"/>
+                <a:alphaOff val="0"/>
+                <a:tint val="100000"/>
+                <a:shade val="100000"/>
+                <a:satMod val="130000"/>
+              </a:schemeClr>
+            </a:gs>
+            <a:gs pos="100000">
+              <a:schemeClr val="accent1">
+                <a:hueOff val="0"/>
+                <a:satOff val="0"/>
+                <a:lumOff val="0"/>
+                <a:alphaOff val="0"/>
+                <a:tint val="50000"/>
+                <a:shade val="100000"/>
+                <a:satMod val="350000"/>
+              </a:schemeClr>
+            </a:gs>
+          </a:gsLst>
+          <a:lin ang="16200000" scaled="0"/>
+        </a:gradFill>
+        <a:ln>
+          <a:noFill/>
+        </a:ln>
+        <a:effectLst>
+          <a:outerShdw blurRad="40000" dist="23000" dir="5400000" rotWithShape="0">
+            <a:srgbClr val="000000">
+              <a:alpha val="35000"/>
+            </a:srgbClr>
+          </a:outerShdw>
+        </a:effectLst>
+      </dsp:spPr>
+      <dsp:style>
+        <a:lnRef idx="0">
+          <a:scrgbClr r="0" g="0" b="0"/>
+        </a:lnRef>
+        <a:fillRef idx="3">
+          <a:scrgbClr r="0" g="0" b="0"/>
+        </a:fillRef>
+        <a:effectRef idx="2">
+          <a:scrgbClr r="0" g="0" b="0"/>
+        </a:effectRef>
+        <a:fontRef idx="minor">
+          <a:schemeClr val="lt1"/>
+        </a:fontRef>
+      </dsp:style>
+      <dsp:txBody>
+        <a:bodyPr spcFirstLastPara="0" vert="horz" wrap="square" lIns="5080" tIns="5080" rIns="5080" bIns="5080" numCol="1" spcCol="1270" anchor="ctr" anchorCtr="0">
+          <a:noAutofit/>
+        </a:bodyPr>
+        <a:lstStyle/>
+        <a:p>
+          <a:pPr lvl="0" algn="ctr" defTabSz="355600">
+            <a:lnSpc>
+              <a:spcPct val="90000"/>
+            </a:lnSpc>
+            <a:spcBef>
+              <a:spcPct val="0"/>
+            </a:spcBef>
+            <a:spcAft>
+              <a:spcPct val="35000"/>
+            </a:spcAft>
+          </a:pPr>
+          <a:r>
+            <a:rPr lang="en-US" sz="800" kern="1200"/>
+            <a:t>Lecturer</a:t>
+          </a:r>
+        </a:p>
+      </dsp:txBody>
+      <dsp:txXfrm>
+        <a:off x="3392209" y="1133162"/>
+        <a:ext cx="404890" cy="404890"/>
+      </dsp:txXfrm>
+    </dsp:sp>
+    <dsp:sp modelId="{02724266-7275-EE48-BB45-06E318332C9F}">
+      <dsp:nvSpPr>
+        <dsp:cNvPr id="0" name=""/>
+        <dsp:cNvSpPr/>
+      </dsp:nvSpPr>
+      <dsp:spPr>
+        <a:xfrm rot="9021100">
+          <a:off x="2358412" y="1200548"/>
+          <a:ext cx="328464" cy="19555"/>
+        </a:xfrm>
+        <a:custGeom>
+          <a:avLst/>
+          <a:gdLst/>
+          <a:ahLst/>
+          <a:cxnLst/>
+          <a:rect l="0" t="0" r="0" b="0"/>
+          <a:pathLst>
+            <a:path>
+              <a:moveTo>
+                <a:pt x="0" y="9777"/>
+              </a:moveTo>
+              <a:lnTo>
+                <a:pt x="328464" y="9777"/>
+              </a:lnTo>
+            </a:path>
+          </a:pathLst>
+        </a:custGeom>
+        <a:noFill/>
+        <a:ln w="9525" cap="flat" cmpd="sng" algn="ctr">
+          <a:solidFill>
+            <a:schemeClr val="accent1">
+              <a:shade val="60000"/>
+              <a:hueOff val="0"/>
+              <a:satOff val="0"/>
+              <a:lumOff val="0"/>
+              <a:alphaOff val="0"/>
+            </a:schemeClr>
+          </a:solidFill>
+          <a:prstDash val="solid"/>
+        </a:ln>
+        <a:effectLst/>
+      </dsp:spPr>
+      <dsp:style>
+        <a:lnRef idx="1">
+          <a:scrgbClr r="0" g="0" b="0"/>
+        </a:lnRef>
+        <a:fillRef idx="0">
+          <a:scrgbClr r="0" g="0" b="0"/>
+        </a:fillRef>
+        <a:effectRef idx="0">
+          <a:scrgbClr r="0" g="0" b="0"/>
+        </a:effectRef>
+        <a:fontRef idx="minor"/>
+      </dsp:style>
+      <dsp:txBody>
+        <a:bodyPr spcFirstLastPara="0" vert="horz" wrap="square" lIns="12700" tIns="0" rIns="12700" bIns="0" numCol="1" spcCol="1270" anchor="ctr" anchorCtr="0">
+          <a:noAutofit/>
+        </a:bodyPr>
+        <a:lstStyle/>
+        <a:p>
+          <a:pPr lvl="0" algn="ctr" defTabSz="222250">
+            <a:lnSpc>
+              <a:spcPct val="90000"/>
+            </a:lnSpc>
+            <a:spcBef>
+              <a:spcPct val="0"/>
+            </a:spcBef>
+            <a:spcAft>
+              <a:spcPct val="35000"/>
+            </a:spcAft>
+          </a:pPr>
+          <a:endParaRPr lang="en-US" sz="500" kern="1200"/>
+        </a:p>
+      </dsp:txBody>
+      <dsp:txXfrm rot="10800000">
+        <a:off x="2514433" y="1202115"/>
+        <a:ext cx="16423" cy="16423"/>
+      </dsp:txXfrm>
+    </dsp:sp>
+    <dsp:sp modelId="{55B99428-20F0-4446-A858-54DF5449EE22}">
+      <dsp:nvSpPr>
+        <dsp:cNvPr id="0" name=""/>
+        <dsp:cNvSpPr/>
+      </dsp:nvSpPr>
+      <dsp:spPr>
+        <a:xfrm>
+          <a:off x="1844796" y="1146893"/>
+          <a:ext cx="572600" cy="572600"/>
+        </a:xfrm>
+        <a:prstGeom prst="ellipse">
+          <a:avLst/>
+        </a:prstGeom>
+        <a:gradFill rotWithShape="0">
+          <a:gsLst>
+            <a:gs pos="0">
+              <a:schemeClr val="accent1">
+                <a:hueOff val="0"/>
+                <a:satOff val="0"/>
+                <a:lumOff val="0"/>
+                <a:alphaOff val="0"/>
+                <a:tint val="100000"/>
+                <a:shade val="100000"/>
+                <a:satMod val="130000"/>
+              </a:schemeClr>
+            </a:gs>
+            <a:gs pos="100000">
+              <a:schemeClr val="accent1">
+                <a:hueOff val="0"/>
+                <a:satOff val="0"/>
+                <a:lumOff val="0"/>
+                <a:alphaOff val="0"/>
+                <a:tint val="50000"/>
+                <a:shade val="100000"/>
+                <a:satMod val="350000"/>
+              </a:schemeClr>
+            </a:gs>
+          </a:gsLst>
+          <a:lin ang="16200000" scaled="0"/>
+        </a:gradFill>
+        <a:ln>
+          <a:noFill/>
+        </a:ln>
+        <a:effectLst>
+          <a:outerShdw blurRad="40000" dist="23000" dir="5400000" rotWithShape="0">
+            <a:srgbClr val="000000">
+              <a:alpha val="35000"/>
+            </a:srgbClr>
+          </a:outerShdw>
+        </a:effectLst>
+      </dsp:spPr>
+      <dsp:style>
+        <a:lnRef idx="0">
+          <a:scrgbClr r="0" g="0" b="0"/>
+        </a:lnRef>
+        <a:fillRef idx="3">
+          <a:scrgbClr r="0" g="0" b="0"/>
+        </a:fillRef>
+        <a:effectRef idx="2">
+          <a:scrgbClr r="0" g="0" b="0"/>
+        </a:effectRef>
+        <a:fontRef idx="minor">
+          <a:schemeClr val="lt1"/>
+        </a:fontRef>
+      </dsp:style>
+      <dsp:txBody>
+        <a:bodyPr spcFirstLastPara="0" vert="horz" wrap="square" lIns="5080" tIns="5080" rIns="5080" bIns="5080" numCol="1" spcCol="1270" anchor="ctr" anchorCtr="0">
+          <a:noAutofit/>
+        </a:bodyPr>
+        <a:lstStyle/>
+        <a:p>
+          <a:pPr lvl="0" algn="ctr" defTabSz="355600">
+            <a:lnSpc>
+              <a:spcPct val="90000"/>
+            </a:lnSpc>
+            <a:spcBef>
+              <a:spcPct val="0"/>
+            </a:spcBef>
+            <a:spcAft>
+              <a:spcPct val="35000"/>
+            </a:spcAft>
+          </a:pPr>
+          <a:r>
+            <a:rPr lang="en-US" sz="800" kern="1200"/>
+            <a:t>subject</a:t>
+          </a:r>
+        </a:p>
+      </dsp:txBody>
+      <dsp:txXfrm>
+        <a:off x="1928651" y="1230748"/>
+        <a:ext cx="404890" cy="404890"/>
+      </dsp:txXfrm>
+    </dsp:sp>
+    <dsp:sp modelId="{66B0B736-D7B0-E440-A099-59C445A223CB}">
+      <dsp:nvSpPr>
+        <dsp:cNvPr id="0" name=""/>
+        <dsp:cNvSpPr/>
+      </dsp:nvSpPr>
+      <dsp:spPr>
+        <a:xfrm rot="11438686">
+          <a:off x="2204864" y="884927"/>
+          <a:ext cx="431669" cy="19555"/>
+        </a:xfrm>
+        <a:custGeom>
+          <a:avLst/>
+          <a:gdLst/>
+          <a:ahLst/>
+          <a:cxnLst/>
+          <a:rect l="0" t="0" r="0" b="0"/>
+          <a:pathLst>
+            <a:path>
+              <a:moveTo>
+                <a:pt x="0" y="9777"/>
+              </a:moveTo>
+              <a:lnTo>
+                <a:pt x="431669" y="9777"/>
+              </a:lnTo>
+            </a:path>
+          </a:pathLst>
+        </a:custGeom>
+        <a:noFill/>
+        <a:ln w="9525" cap="flat" cmpd="sng" algn="ctr">
+          <a:solidFill>
+            <a:schemeClr val="accent1">
+              <a:shade val="60000"/>
+              <a:hueOff val="0"/>
+              <a:satOff val="0"/>
+              <a:lumOff val="0"/>
+              <a:alphaOff val="0"/>
+            </a:schemeClr>
+          </a:solidFill>
+          <a:prstDash val="solid"/>
+        </a:ln>
+        <a:effectLst/>
+      </dsp:spPr>
+      <dsp:style>
+        <a:lnRef idx="1">
+          <a:scrgbClr r="0" g="0" b="0"/>
+        </a:lnRef>
+        <a:fillRef idx="0">
+          <a:scrgbClr r="0" g="0" b="0"/>
+        </a:fillRef>
+        <a:effectRef idx="0">
+          <a:scrgbClr r="0" g="0" b="0"/>
+        </a:effectRef>
+        <a:fontRef idx="minor"/>
+      </dsp:style>
+      <dsp:txBody>
+        <a:bodyPr spcFirstLastPara="0" vert="horz" wrap="square" lIns="12700" tIns="0" rIns="12700" bIns="0" numCol="1" spcCol="1270" anchor="ctr" anchorCtr="0">
+          <a:noAutofit/>
+        </a:bodyPr>
+        <a:lstStyle/>
+        <a:p>
+          <a:pPr lvl="0" algn="ctr" defTabSz="222250">
+            <a:lnSpc>
+              <a:spcPct val="90000"/>
+            </a:lnSpc>
+            <a:spcBef>
+              <a:spcPct val="0"/>
+            </a:spcBef>
+            <a:spcAft>
+              <a:spcPct val="35000"/>
+            </a:spcAft>
+          </a:pPr>
+          <a:endParaRPr lang="en-US" sz="500" kern="1200"/>
+        </a:p>
+      </dsp:txBody>
+      <dsp:txXfrm rot="10800000">
+        <a:off x="2409907" y="883913"/>
+        <a:ext cx="21583" cy="21583"/>
+      </dsp:txXfrm>
+    </dsp:sp>
+    <dsp:sp modelId="{E7D2500E-3675-6A4D-B882-5AC4C1E394C9}">
+      <dsp:nvSpPr>
+        <dsp:cNvPr id="0" name=""/>
+        <dsp:cNvSpPr/>
+      </dsp:nvSpPr>
+      <dsp:spPr>
+        <a:xfrm>
+          <a:off x="1640904" y="515651"/>
+          <a:ext cx="572600" cy="572600"/>
+        </a:xfrm>
+        <a:prstGeom prst="ellipse">
+          <a:avLst/>
+        </a:prstGeom>
+        <a:gradFill rotWithShape="0">
+          <a:gsLst>
+            <a:gs pos="0">
+              <a:schemeClr val="accent1">
+                <a:hueOff val="0"/>
+                <a:satOff val="0"/>
+                <a:lumOff val="0"/>
+                <a:alphaOff val="0"/>
+                <a:tint val="100000"/>
+                <a:shade val="100000"/>
+                <a:satMod val="130000"/>
+              </a:schemeClr>
+            </a:gs>
+            <a:gs pos="100000">
+              <a:schemeClr val="accent1">
+                <a:hueOff val="0"/>
+                <a:satOff val="0"/>
+                <a:lumOff val="0"/>
+                <a:alphaOff val="0"/>
+                <a:tint val="50000"/>
+                <a:shade val="100000"/>
+                <a:satMod val="350000"/>
+              </a:schemeClr>
+            </a:gs>
+          </a:gsLst>
+          <a:lin ang="16200000" scaled="0"/>
+        </a:gradFill>
+        <a:ln>
+          <a:noFill/>
+        </a:ln>
+        <a:effectLst>
+          <a:outerShdw blurRad="40000" dist="23000" dir="5400000" rotWithShape="0">
+            <a:srgbClr val="000000">
+              <a:alpha val="35000"/>
+            </a:srgbClr>
+          </a:outerShdw>
+        </a:effectLst>
+      </dsp:spPr>
+      <dsp:style>
+        <a:lnRef idx="0">
+          <a:scrgbClr r="0" g="0" b="0"/>
+        </a:lnRef>
+        <a:fillRef idx="3">
+          <a:scrgbClr r="0" g="0" b="0"/>
+        </a:fillRef>
+        <a:effectRef idx="2">
+          <a:scrgbClr r="0" g="0" b="0"/>
+        </a:effectRef>
+        <a:fontRef idx="minor">
+          <a:schemeClr val="lt1"/>
+        </a:fontRef>
+      </dsp:style>
+      <dsp:txBody>
+        <a:bodyPr spcFirstLastPara="0" vert="horz" wrap="square" lIns="5080" tIns="5080" rIns="5080" bIns="5080" numCol="1" spcCol="1270" anchor="ctr" anchorCtr="0">
+          <a:noAutofit/>
+        </a:bodyPr>
+        <a:lstStyle/>
+        <a:p>
+          <a:pPr lvl="0" algn="ctr" defTabSz="355600">
+            <a:lnSpc>
+              <a:spcPct val="90000"/>
+            </a:lnSpc>
+            <a:spcBef>
+              <a:spcPct val="0"/>
+            </a:spcBef>
+            <a:spcAft>
+              <a:spcPct val="35000"/>
+            </a:spcAft>
+          </a:pPr>
+          <a:endParaRPr lang="en-US" sz="800" kern="1200"/>
+        </a:p>
+      </dsp:txBody>
+      <dsp:txXfrm>
+        <a:off x="1724759" y="599506"/>
+        <a:ext cx="404890" cy="404890"/>
+      </dsp:txXfrm>
+    </dsp:sp>
+  </dsp:spTree>
+</dsp:drawing>
+</file>
+
+<file path=word/diagrams/layout1.xml><?xml version="1.0" encoding="utf-8"?>
+<dgm:layoutDef xmlns:dgm="http://schemas.openxmlformats.org/drawingml/2006/diagram" xmlns:a="http://schemas.openxmlformats.org/drawingml/2006/main" uniqueId="urn:microsoft.com/office/officeart/2005/8/layout/radial1">
+  <dgm:title val=""/>
+  <dgm:desc val=""/>
+  <dgm:catLst>
+    <dgm:cat type="relationship" pri="22000"/>
+    <dgm:cat type="cycle" pri="10000"/>
+  </dgm:catLst>
+  <dgm:sampData>
+    <dgm:dataModel>
+      <dgm:ptLst>
+        <dgm:pt modelId="0" type="doc"/>
+        <dgm:pt modelId="1">
+          <dgm:prSet phldr="1"/>
+        </dgm:pt>
+        <dgm:pt modelId="11">
+          <dgm:prSet phldr="1"/>
+        </dgm:pt>
+        <dgm:pt modelId="12">
+          <dgm:prSet phldr="1"/>
+        </dgm:pt>
+        <dgm:pt modelId="13">
+          <dgm:prSet phldr="1"/>
+        </dgm:pt>
+        <dgm:pt modelId="14">
+          <dgm:prSet phldr="1"/>
+        </dgm:pt>
+      </dgm:ptLst>
+      <dgm:cxnLst>
+        <dgm:cxn modelId="2" srcId="0" destId="1" srcOrd="0" destOrd="0"/>
+        <dgm:cxn modelId="3" srcId="1" destId="11" srcOrd="0" destOrd="0"/>
+        <dgm:cxn modelId="4" srcId="1" destId="12" srcOrd="1" destOrd="0"/>
+        <dgm:cxn modelId="5" srcId="1" destId="13" srcOrd="2" destOrd="0"/>
+        <dgm:cxn modelId="6" srcId="1" destId="14" srcOrd="3" destOrd="0"/>
+      </dgm:cxnLst>
+      <dgm:bg/>
+      <dgm:whole/>
+    </dgm:dataModel>
+  </dgm:sampData>
+  <dgm:styleData>
+    <dgm:dataModel>
+      <dgm:ptLst>
+        <dgm:pt modelId="0" type="doc"/>
+        <dgm:pt modelId="1"/>
+        <dgm:pt modelId="11"/>
+        <dgm:pt modelId="12"/>
+        <dgm:pt modelId="13"/>
+      </dgm:ptLst>
+      <dgm:cxnLst>
+        <dgm:cxn modelId="2" srcId="0" destId="1" srcOrd="0" destOrd="0"/>
+        <dgm:cxn modelId="15" srcId="1" destId="11" srcOrd="0" destOrd="0"/>
+        <dgm:cxn modelId="16" srcId="1" destId="12" srcOrd="1" destOrd="0"/>
+        <dgm:cxn modelId="17" srcId="1" destId="13" srcOrd="2" destOrd="0"/>
+      </dgm:cxnLst>
+      <dgm:bg/>
+      <dgm:whole/>
+    </dgm:dataModel>
+  </dgm:styleData>
+  <dgm:clrData>
+    <dgm:dataModel>
+      <dgm:ptLst>
+        <dgm:pt modelId="0" type="doc"/>
+        <dgm:pt modelId="1"/>
+        <dgm:pt modelId="11"/>
+        <dgm:pt modelId="12"/>
+        <dgm:pt modelId="13"/>
+        <dgm:pt modelId="14"/>
+        <dgm:pt modelId="15"/>
+        <dgm:pt modelId="16"/>
+      </dgm:ptLst>
+      <dgm:cxnLst>
+        <dgm:cxn modelId="2" srcId="0" destId="1" srcOrd="0" destOrd="0"/>
+        <dgm:cxn modelId="16" srcId="1" destId="11" srcOrd="0" destOrd="0"/>
+        <dgm:cxn modelId="17" srcId="1" destId="12" srcOrd="1" destOrd="0"/>
+        <dgm:cxn modelId="18" srcId="1" destId="13" srcOrd="2" destOrd="0"/>
+        <dgm:cxn modelId="19" srcId="1" destId="14" srcOrd="3" destOrd="0"/>
+        <dgm:cxn modelId="20" srcId="1" destId="15" srcOrd="4" destOrd="0"/>
+        <dgm:cxn modelId="21" srcId="1" destId="16" srcOrd="5" destOrd="0"/>
+      </dgm:cxnLst>
+      <dgm:bg/>
+      <dgm:whole/>
+    </dgm:dataModel>
+  </dgm:clrData>
+  <dgm:layoutNode name="cycle">
+    <dgm:varLst>
+      <dgm:chMax val="1"/>
+      <dgm:dir/>
+      <dgm:animLvl val="ctr"/>
+      <dgm:resizeHandles val="exact"/>
+    </dgm:varLst>
+    <dgm:choose name="Name0">
+      <dgm:if name="Name1" func="var" arg="dir" op="equ" val="norm">
+        <dgm:choose name="Name2">
+          <dgm:if name="Name3" axis="ch ch" ptType="node node" st="1 1" cnt="1 0" func="cnt" op="lte" val="1">
+            <dgm:alg type="cycle">
+              <dgm:param type="stAng" val="90"/>
+              <dgm:param type="spanAng" val="360"/>
+              <dgm:param type="ctrShpMap" val="fNode"/>
+            </dgm:alg>
+          </dgm:if>
+          <dgm:else name="Name4">
+            <dgm:alg type="cycle">
+              <dgm:param type="stAng" val="0"/>
+              <dgm:param type="spanAng" val="360"/>
+              <dgm:param type="ctrShpMap" val="fNode"/>
+            </dgm:alg>
+          </dgm:else>
+        </dgm:choose>
+      </dgm:if>
+      <dgm:else name="Name5">
+        <dgm:alg type="cycle">
+          <dgm:param type="stAng" val="0"/>
+          <dgm:param type="spanAng" val="-360"/>
+          <dgm:param type="ctrShpMap" val="fNode"/>
+        </dgm:alg>
+      </dgm:else>
+    </dgm:choose>
+    <dgm:shape xmlns:r="http://schemas.openxmlformats.org/officeDocument/2006/relationships" r:blip="">
+      <dgm:adjLst/>
+    </dgm:shape>
+    <dgm:presOf/>
+    <dgm:constrLst>
+      <dgm:constr type="w" for="ch" forName="centerShape" refType="w"/>
+      <dgm:constr type="w" for="ch" forName="node" refType="w" refFor="ch" refForName="centerShape" op="equ"/>
+      <dgm:constr type="sp" refType="w" refFor="ch" refForName="node" fact="0.3"/>
+      <dgm:constr type="sibSp" refType="w" refFor="ch" refForName="node" fact="0.3"/>
+      <dgm:constr type="primFontSz" for="ch" forName="centerShape" val="65"/>
+      <dgm:constr type="primFontSz" for="des" forName="node" op="equ" val="65"/>
+      <dgm:constr type="primFontSz" for="des" forName="connTx" val="55"/>
+      <dgm:constr type="primFontSz" for="des" forName="connTx" refType="primFontSz" refFor="ch" refForName="centerShape" op="lte" fact="0.8"/>
+    </dgm:constrLst>
+    <dgm:ruleLst/>
+    <dgm:forEach name="Name6" axis="ch" ptType="node" cnt="1">
+      <dgm:layoutNode name="centerShape" styleLbl="node0">
+        <dgm:alg type="tx"/>
+        <dgm:shape xmlns:r="http://schemas.openxmlformats.org/officeDocument/2006/relationships" type="ellipse" r:blip="">
+          <dgm:adjLst/>
+        </dgm:shape>
+        <dgm:presOf axis="self"/>
+        <dgm:constrLst>
+          <dgm:constr type="h" refType="w"/>
+          <dgm:constr type="tMarg" refType="primFontSz" fact="0.05"/>
+          <dgm:constr type="bMarg" refType="primFontSz" fact="0.05"/>
+          <dgm:constr type="lMarg" refType="primFontSz" fact="0.05"/>
+          <dgm:constr type="rMarg" refType="primFontSz" fact="0.05"/>
+        </dgm:constrLst>
+        <dgm:ruleLst>
+          <dgm:rule type="primFontSz" val="5" fact="NaN" max="NaN"/>
+        </dgm:ruleLst>
+      </dgm:layoutNode>
+      <dgm:forEach name="Name7" axis="ch">
+        <dgm:forEach name="Name8" axis="self" ptType="parTrans">
+          <dgm:layoutNode name="Name9">
+            <dgm:alg type="conn">
+              <dgm:param type="dim" val="1D"/>
+              <dgm:param type="begPts" val="auto"/>
+              <dgm:param type="endPts" val="auto"/>
+              <dgm:param type="begSty" val="noArr"/>
+              <dgm:param type="endSty" val="noArr"/>
+            </dgm:alg>
+            <dgm:shape xmlns:r="http://schemas.openxmlformats.org/officeDocument/2006/relationships" type="conn" r:blip="">
+              <dgm:adjLst/>
+            </dgm:shape>
+            <dgm:presOf axis="self"/>
+            <dgm:constrLst>
+              <dgm:constr type="connDist"/>
+              <dgm:constr type="userA" for="ch" refType="connDist"/>
+              <dgm:constr type="w" val="1"/>
+              <dgm:constr type="h" val="5"/>
+              <dgm:constr type="begPad"/>
+              <dgm:constr type="endPad"/>
+            </dgm:constrLst>
+            <dgm:ruleLst/>
+            <dgm:layoutNode name="connTx">
+              <dgm:alg type="tx">
+                <dgm:param type="autoTxRot" val="grav"/>
+              </dgm:alg>
+              <dgm:shape xmlns:r="http://schemas.openxmlformats.org/officeDocument/2006/relationships" type="rect" r:blip="" hideGeom="1">
+                <dgm:adjLst/>
+              </dgm:shape>
+              <dgm:presOf axis="self"/>
+              <dgm:constrLst>
+                <dgm:constr type="userA"/>
+                <dgm:constr type="w" refType="userA" fact="0.05"/>
+                <dgm:constr type="h" refType="userA" fact="0.05"/>
+                <dgm:constr type="lMarg" val="1"/>
+                <dgm:constr type="rMarg" val="1"/>
+                <dgm:constr type="tMarg"/>
+                <dgm:constr type="bMarg"/>
+              </dgm:constrLst>
+              <dgm:ruleLst>
+                <dgm:rule type="w" val="NaN" fact="0.8" max="NaN"/>
+                <dgm:rule type="h" val="NaN" fact="1" max="NaN"/>
+                <dgm:rule type="primFontSz" val="5" fact="NaN" max="NaN"/>
+              </dgm:ruleLst>
+            </dgm:layoutNode>
+          </dgm:layoutNode>
+        </dgm:forEach>
+        <dgm:forEach name="Name10" axis="self" ptType="node">
+          <dgm:layoutNode name="node" styleLbl="node1">
+            <dgm:varLst>
+              <dgm:bulletEnabled val="1"/>
+            </dgm:varLst>
+            <dgm:alg type="tx">
+              <dgm:param type="txAnchorVertCh" val="mid"/>
+            </dgm:alg>
+            <dgm:shape xmlns:r="http://schemas.openxmlformats.org/officeDocument/2006/relationships" type="ellipse" r:blip="">
+              <dgm:adjLst/>
+            </dgm:shape>
+            <dgm:presOf axis="desOrSelf" ptType="node"/>
+            <dgm:constrLst>
+              <dgm:constr type="h" refType="w"/>
+              <dgm:constr type="tMarg" refType="primFontSz" fact="0.05"/>
+              <dgm:constr type="bMarg" refType="primFontSz" fact="0.05"/>
+              <dgm:constr type="lMarg" refType="primFontSz" fact="0.05"/>
+              <dgm:constr type="rMarg" refType="primFontSz" fact="0.05"/>
+            </dgm:constrLst>
+            <dgm:ruleLst>
+              <dgm:rule type="primFontSz" val="5" fact="NaN" max="NaN"/>
+            </dgm:ruleLst>
+          </dgm:layoutNode>
+        </dgm:forEach>
+      </dgm:forEach>
+    </dgm:forEach>
+  </dgm:layoutNode>
+</dgm:layoutDef>
+</file>
+
+<file path=word/diagrams/quickStyle1.xml><?xml version="1.0" encoding="utf-8"?>
+<dgm:styleDef xmlns:dgm="http://schemas.openxmlformats.org/drawingml/2006/diagram" xmlns:a="http://schemas.openxmlformats.org/drawingml/2006/main" uniqueId="urn:microsoft.com/office/officeart/2005/8/quickstyle/simple4">
+  <dgm:title val=""/>
+  <dgm:desc val=""/>
+  <dgm:catLst>
+    <dgm:cat type="simple" pri="10400"/>
+  </dgm:catLst>
+  <dgm:scene3d>
+    <a:camera prst="orthographicFront"/>
+    <a:lightRig rig="threePt" dir="t"/>
+  </dgm:scene3d>
+  <dgm:styleLbl name="node0">
+    <dgm:scene3d>
+      <a:camera prst="orthographicFront"/>
+      <a:lightRig rig="threePt" dir="t"/>
+    </dgm:scene3d>
+    <dgm:sp3d/>
+    <dgm:txPr/>
+    <dgm:style>
+      <a:lnRef idx="0">
+        <a:scrgbClr r="0" g="0" b="0"/>
+      </a:lnRef>
+      <a:fillRef idx="3">
+        <a:scrgbClr r="0" g="0" b="0"/>
+      </a:fillRef>
+      <a:effectRef idx="2">
+        <a:scrgbClr r="0" g="0" b="0"/>
+      </a:effectRef>
+      <a:fontRef idx="minor">
+        <a:schemeClr val="lt1"/>
+      </a:fontRef>
+    </dgm:style>
+  </dgm:styleLbl>
+  <dgm:styleLbl name="lnNode1">
+    <dgm:scene3d>
+      <a:camera prst="orthographicFront"/>
+      <a:lightRig rig="threePt" dir="t"/>
+    </dgm:scene3d>
+    <dgm:sp3d/>
+    <dgm:txPr/>
+    <dgm:style>
+      <a:lnRef idx="1">
+        <a:scrgbClr r="0" g="0" b="0"/>
+      </a:lnRef>
+      <a:fillRef idx="3">
+        <a:scrgbClr r="0" g="0" b="0"/>
+      </a:fillRef>
+      <a:effectRef idx="2">
+        <a:scrgbClr r="0" g="0" b="0"/>
+      </a:effectRef>
+      <a:fontRef idx="minor">
+        <a:schemeClr val="lt1"/>
+      </a:fontRef>
+    </dgm:style>
+  </dgm:styleLbl>
+  <dgm:styleLbl name="vennNode1">
+    <dgm:scene3d>
+      <a:camera prst="orthographicFront"/>
+      <a:lightRig rig="threePt" dir="t"/>
+    </dgm:scene3d>
+    <dgm:sp3d/>
+    <dgm:txPr/>
+    <dgm:style>
+      <a:lnRef idx="0">
+        <a:scrgbClr r="0" g="0" b="0"/>
+      </a:lnRef>
+      <a:fillRef idx="3">
+        <a:scrgbClr r="0" g="0" b="0"/>
+      </a:fillRef>
+      <a:effectRef idx="0">
+        <a:scrgbClr r="0" g="0" b="0"/>
+      </a:effectRef>
+      <a:fontRef idx="minor">
+        <a:schemeClr val="tx1"/>
+      </a:fontRef>
+    </dgm:style>
+  </dgm:styleLbl>
+  <dgm:styleLbl name="alignNode1">
+    <dgm:scene3d>
+      <a:camera prst="orthographicFront"/>
+      <a:lightRig rig="threePt" dir="t"/>
+    </dgm:scene3d>
+    <dgm:sp3d/>
+    <dgm:txPr/>
+    <dgm:style>
+      <a:lnRef idx="1">
+        <a:scrgbClr r="0" g="0" b="0"/>
+      </a:lnRef>
+      <a:fillRef idx="3">
+        <a:scrgbClr r="0" g="0" b="0"/>
+      </a:fillRef>
+      <a:effectRef idx="2">
+        <a:scrgbClr r="0" g="0" b="0"/>
+      </a:effectRef>
+      <a:fontRef idx="minor">
+        <a:schemeClr val="lt1"/>
+      </a:fontRef>
+    </dgm:style>
+  </dgm:styleLbl>
+  <dgm:styleLbl name="node1">
+    <dgm:scene3d>
+      <a:camera prst="orthographicFront"/>
+      <a:lightRig rig="threePt" dir="t"/>
+    </dgm:scene3d>
+    <dgm:sp3d/>
+    <dgm:txPr/>
+    <dgm:style>
+      <a:lnRef idx="0">
+        <a:scrgbClr r="0" g="0" b="0"/>
+      </a:lnRef>
+      <a:fillRef idx="3">
+        <a:scrgbClr r="0" g="0" b="0"/>
+      </a:fillRef>
+      <a:effectRef idx="2">
+        <a:scrgbClr r="0" g="0" b="0"/>
+      </a:effectRef>
+      <a:fontRef idx="minor">
+        <a:schemeClr val="lt1"/>
+      </a:fontRef>
+    </dgm:style>
+  </dgm:styleLbl>
+  <dgm:styleLbl name="node2">
+    <dgm:scene3d>
+      <a:camera prst="orthographicFront"/>
+      <a:lightRig rig="threePt" dir="t"/>
+    </dgm:scene3d>
+    <dgm:sp3d/>
+    <dgm:txPr/>
+    <dgm:style>
+      <a:lnRef idx="0">
+        <a:scrgbClr r="0" g="0" b="0"/>
+      </a:lnRef>
+      <a:fillRef idx="3">
+        <a:scrgbClr r="0" g="0" b="0"/>
+      </a:fillRef>
+      <a:effectRef idx="2">
+        <a:scrgbClr r="0" g="0" b="0"/>
+      </a:effectRef>
+      <a:fontRef idx="minor">
+        <a:schemeClr val="lt1"/>
+      </a:fontRef>
+    </dgm:style>
+  </dgm:styleLbl>
+  <dgm:styleLbl name="node3">
+    <dgm:scene3d>
+      <a:camera prst="orthographicFront"/>
+      <a:lightRig rig="threePt" dir="t"/>
+    </dgm:scene3d>
+    <dgm:sp3d/>
+    <dgm:txPr/>
+    <dgm:style>
+      <a:lnRef idx="0">
+        <a:scrgbClr r="0" g="0" b="0"/>
+      </a:lnRef>
+      <a:fillRef idx="3">
+        <a:scrgbClr r="0" g="0" b="0"/>
+      </a:fillRef>
+      <a:effectRef idx="2">
+        <a:scrgbClr r="0" g="0" b="0"/>
+      </a:effectRef>
+      <a:fontRef idx="minor">
+        <a:schemeClr val="lt1"/>
+      </a:fontRef>
+    </dgm:style>
+  </dgm:styleLbl>
+  <dgm:styleLbl name="node4">
+    <dgm:scene3d>
+      <a:camera prst="orthographicFront"/>
+      <a:lightRig rig="threePt" dir="t"/>
+    </dgm:scene3d>
+    <dgm:sp3d/>
+    <dgm:txPr/>
+    <dgm:style>
+      <a:lnRef idx="0">
+        <a:scrgbClr r="0" g="0" b="0"/>
+      </a:lnRef>
+      <a:fillRef idx="3">
+        <a:scrgbClr r="0" g="0" b="0"/>
+      </a:fillRef>
+      <a:effectRef idx="2">
+        <a:scrgbClr r="0" g="0" b="0"/>
+      </a:effectRef>
+      <a:fontRef idx="minor">
+        <a:schemeClr val="lt1"/>
+      </a:fontRef>
+    </dgm:style>
+  </dgm:styleLbl>
+  <dgm:styleLbl name="fgImgPlace1">
+    <dgm:scene3d>
+      <a:camera prst="orthographicFront"/>
+      <a:lightRig rig="threePt" dir="t"/>
+    </dgm:scene3d>
+    <dgm:sp3d/>
+    <dgm:txPr/>
+    <dgm:style>
+      <a:lnRef idx="0">
+        <a:scrgbClr r="0" g="0" b="0"/>
+      </a:lnRef>
+      <a:fillRef idx="1">
+        <a:scrgbClr r="0" g="0" b="0"/>
+      </a:fillRef>
+      <a:effectRef idx="2">
+        <a:scrgbClr r="0" g="0" b="0"/>
+      </a:effectRef>
+      <a:fontRef idx="minor"/>
+    </dgm:style>
+  </dgm:styleLbl>
+  <dgm:styleLbl name="alignImgPlace1">
+    <dgm:scene3d>
+      <a:camera prst="orthographicFront"/>
+      <a:lightRig rig="threePt" dir="t"/>
+    </dgm:scene3d>
+    <dgm:sp3d/>
+    <dgm:txPr/>
+    <dgm:style>
+      <a:lnRef idx="0">
+        <a:scrgbClr r="0" g="0" b="0"/>
+      </a:lnRef>
+      <a:fillRef idx="1">
+        <a:scrgbClr r="0" g="0" b="0"/>
+      </a:fillRef>
+      <a:effectRef idx="2">
+        <a:scrgbClr r="0" g="0" b="0"/>
+      </a:effectRef>
+      <a:fontRef idx="minor"/>
+    </dgm:style>
+  </dgm:styleLbl>
+  <dgm:styleLbl name="bgImgPlace1">
+    <dgm:scene3d>
+      <a:camera prst="orthographicFront"/>
+      <a:lightRig rig="threePt" dir="t"/>
+    </dgm:scene3d>
+    <dgm:sp3d/>
+    <dgm:txPr/>
+    <dgm:style>
+      <a:lnRef idx="0">
+        <a:scrgbClr r="0" g="0" b="0"/>
+      </a:lnRef>
+      <a:fillRef idx="1">
+        <a:scrgbClr r="0" g="0" b="0"/>
+      </a:fillRef>
+      <a:effectRef idx="2">
+        <a:scrgbClr r="0" g="0" b="0"/>
+      </a:effectRef>
+      <a:fontRef idx="minor"/>
+    </dgm:style>
+  </dgm:styleLbl>
+  <dgm:styleLbl name="sibTrans2D1">
+    <dgm:scene3d>
+      <a:camera prst="orthographicFront"/>
+      <a:lightRig rig="threePt" dir="t"/>
+    </dgm:scene3d>
+    <dgm:sp3d/>
+    <dgm:txPr/>
+    <dgm:style>
+      <a:lnRef idx="0">
+        <a:scrgbClr r="0" g="0" b="0"/>
+      </a:lnRef>
+      <a:fillRef idx="3">
+        <a:scrgbClr r="0" g="0" b="0"/>
+      </a:fillRef>
+      <a:effectRef idx="2">
+        <a:scrgbClr r="0" g="0" b="0"/>
+      </a:effectRef>
+      <a:fontRef idx="minor">
+        <a:schemeClr val="lt1"/>
+      </a:fontRef>
+    </dgm:style>
+  </dgm:styleLbl>
+  <dgm:styleLbl name="fgSibTrans2D1">
+    <dgm:scene3d>
+      <a:camera prst="orthographicFront"/>
+      <a:lightRig rig="threePt" dir="t"/>
+    </dgm:scene3d>
+    <dgm:sp3d/>
+    <dgm:txPr/>
+    <dgm:style>
+      <a:lnRef idx="0">
+        <a:scrgbClr r="0" g="0" b="0"/>
+      </a:lnRef>
+      <a:fillRef idx="3">
+        <a:scrgbClr r="0" g="0" b="0"/>
+      </a:fillRef>
+      <a:effectRef idx="2">
+        <a:scrgbClr r="0" g="0" b="0"/>
+      </a:effectRef>
+      <a:fontRef idx="minor">
+        <a:schemeClr val="lt1"/>
+      </a:fontRef>
+    </dgm:style>
+  </dgm:styleLbl>
+  <dgm:styleLbl name="bgSibTrans2D1">
+    <dgm:scene3d>
+      <a:camera prst="orthographicFront"/>
+      <a:lightRig rig="threePt" dir="t"/>
+    </dgm:scene3d>
+    <dgm:sp3d/>
+    <dgm:txPr/>
+    <dgm:style>
+      <a:lnRef idx="0">
+        <a:scrgbClr r="0" g="0" b="0"/>
+      </a:lnRef>
+      <a:fillRef idx="3">
+        <a:scrgbClr r="0" g="0" b="0"/>
+      </a:fillRef>
+      <a:effectRef idx="2">
+        <a:scrgbClr r="0" g="0" b="0"/>
+      </a:effectRef>
+      <a:fontRef idx="minor">
+        <a:schemeClr val="lt1"/>
+      </a:fontRef>
+    </dgm:style>
+  </dgm:styleLbl>
+  <dgm:styleLbl name="sibTrans1D1">
+    <dgm:scene3d>
+      <a:camera prst="orthographicFront"/>
+      <a:lightRig rig="threePt" dir="t"/>
+    </dgm:scene3d>
+    <dgm:sp3d/>
+    <dgm:txPr/>
+    <dgm:style>
+      <a:lnRef idx="1">
+        <a:scrgbClr r="0" g="0" b="0"/>
+      </a:lnRef>
+      <a:fillRef idx="0">
+        <a:scrgbClr r="0" g="0" b="0"/>
+      </a:fillRef>
+      <a:effectRef idx="0">
+        <a:scrgbClr r="0" g="0" b="0"/>
+      </a:effectRef>
+      <a:fontRef idx="minor"/>
+    </dgm:style>
+  </dgm:styleLbl>
+  <dgm:styleLbl name="callout">
+    <dgm:scene3d>
+      <a:camera prst="orthographicFront"/>
+      <a:lightRig rig="threePt" dir="t"/>
+    </dgm:scene3d>
+    <dgm:sp3d/>
+    <dgm:txPr/>
+    <dgm:style>
+      <a:lnRef idx="2">
+        <a:scrgbClr r="0" g="0" b="0"/>
+      </a:lnRef>
+      <a:fillRef idx="1">
+        <a:scrgbClr r="0" g="0" b="0"/>
+      </a:fillRef>
+      <a:effectRef idx="1">
+        <a:scrgbClr r="0" g="0" b="0"/>
+      </a:effectRef>
+      <a:fontRef idx="minor"/>
+    </dgm:style>
+  </dgm:styleLbl>
+  <dgm:styleLbl name="asst0">
+    <dgm:scene3d>
+      <a:camera prst="orthographicFront"/>
+      <a:lightRig rig="threePt" dir="t"/>
+    </dgm:scene3d>
+    <dgm:sp3d/>
+    <dgm:txPr/>
+    <dgm:style>
+      <a:lnRef idx="0">
+        <a:scrgbClr r="0" g="0" b="0"/>
+      </a:lnRef>
+      <a:fillRef idx="3">
+        <a:scrgbClr r="0" g="0" b="0"/>
+      </a:fillRef>
+      <a:effectRef idx="2">
+        <a:scrgbClr r="0" g="0" b="0"/>
+      </a:effectRef>
+      <a:fontRef idx="minor">
+        <a:schemeClr val="lt1"/>
+      </a:fontRef>
+    </dgm:style>
+  </dgm:styleLbl>
+  <dgm:styleLbl name="asst1">
+    <dgm:scene3d>
+      <a:camera prst="orthographicFront"/>
+      <a:lightRig rig="threePt" dir="t"/>
+    </dgm:scene3d>
+    <dgm:sp3d/>
+    <dgm:txPr/>
+    <dgm:style>
+      <a:lnRef idx="0">
+        <a:scrgbClr r="0" g="0" b="0"/>
+      </a:lnRef>
+      <a:fillRef idx="3">
+        <a:scrgbClr r="0" g="0" b="0"/>
+      </a:fillRef>
+      <a:effectRef idx="2">
+        <a:scrgbClr r="0" g="0" b="0"/>
+      </a:effectRef>
+      <a:fontRef idx="minor">
+        <a:schemeClr val="lt1"/>
+      </a:fontRef>
+    </dgm:style>
+  </dgm:styleLbl>
+  <dgm:styleLbl name="asst2">
+    <dgm:scene3d>
+      <a:camera prst="orthographicFront"/>
+      <a:lightRig rig="threePt" dir="t"/>
+    </dgm:scene3d>
+    <dgm:sp3d/>
+    <dgm:txPr/>
+    <dgm:style>
+      <a:lnRef idx="0">
+        <a:scrgbClr r="0" g="0" b="0"/>
+      </a:lnRef>
+      <a:fillRef idx="3">
+        <a:scrgbClr r="0" g="0" b="0"/>
+      </a:fillRef>
+      <a:effectRef idx="2">
+        <a:scrgbClr r="0" g="0" b="0"/>
+      </a:effectRef>
+      <a:fontRef idx="minor">
+        <a:schemeClr val="lt1"/>
+      </a:fontRef>
+    </dgm:style>
+  </dgm:styleLbl>
+  <dgm:styleLbl name="asst3">
+    <dgm:scene3d>
+      <a:camera prst="orthographicFront"/>
+      <a:lightRig rig="threePt" dir="t"/>
+    </dgm:scene3d>
+    <dgm:sp3d/>
+    <dgm:txPr/>
+    <dgm:style>
+      <a:lnRef idx="0">
+        <a:scrgbClr r="0" g="0" b="0"/>
+      </a:lnRef>
+      <a:fillRef idx="3">
+        <a:scrgbClr r="0" g="0" b="0"/>
+      </a:fillRef>
+      <a:effectRef idx="2">
+        <a:scrgbClr r="0" g="0" b="0"/>
+      </a:effectRef>
+      <a:fontRef idx="minor">
+        <a:schemeClr val="lt1"/>
+      </a:fontRef>
+    </dgm:style>
+  </dgm:styleLbl>
+  <dgm:styleLbl name="asst4">
+    <dgm:scene3d>
+      <a:camera prst="orthographicFront"/>
+      <a:lightRig rig="threePt" dir="t"/>
+    </dgm:scene3d>
+    <dgm:sp3d/>
+    <dgm:txPr/>
+    <dgm:style>
+      <a:lnRef idx="0">
+        <a:scrgbClr r="0" g="0" b="0"/>
+      </a:lnRef>
+      <a:fillRef idx="3">
+        <a:scrgbClr r="0" g="0" b="0"/>
+      </a:fillRef>
+      <a:effectRef idx="2">
+        <a:scrgbClr r="0" g="0" b="0"/>
+      </a:effectRef>
+      <a:fontRef idx="minor">
+        <a:schemeClr val="lt1"/>
+      </a:fontRef>
+    </dgm:style>
+  </dgm:styleLbl>
+  <dgm:styleLbl name="parChTrans2D1">
+    <dgm:scene3d>
+      <a:camera prst="orthographicFront"/>
+      <a:lightRig rig="threePt" dir="t"/>
+    </dgm:scene3d>
+    <dgm:sp3d/>
+    <dgm:txPr/>
+    <dgm:style>
+      <a:lnRef idx="0">
+        <a:scrgbClr r="0" g="0" b="0"/>
+      </a:lnRef>
+      <a:fillRef idx="3">
+        <a:scrgbClr r="0" g="0" b="0"/>
+      </a:fillRef>
+      <a:effectRef idx="2">
+        <a:scrgbClr r="0" g="0" b="0"/>
+      </a:effectRef>
+      <a:fontRef idx="minor">
+        <a:schemeClr val="lt1"/>
+      </a:fontRef>
+    </dgm:style>
+  </dgm:styleLbl>
+  <dgm:styleLbl name="parChTrans2D2">
+    <dgm:scene3d>
+      <a:camera prst="orthographicFront"/>
+      <a:lightRig rig="threePt" dir="t"/>
+    </dgm:scene3d>
+    <dgm:sp3d/>
+    <dgm:txPr/>
+    <dgm:style>
+      <a:lnRef idx="0">
+        <a:scrgbClr r="0" g="0" b="0"/>
+      </a:lnRef>
+      <a:fillRef idx="3">
+        <a:scrgbClr r="0" g="0" b="0"/>
+      </a:fillRef>
+      <a:effectRef idx="2">
+        <a:scrgbClr r="0" g="0" b="0"/>
+      </a:effectRef>
+      <a:fontRef idx="minor">
+        <a:schemeClr val="lt1"/>
+      </a:fontRef>
+    </dgm:style>
+  </dgm:styleLbl>
+  <dgm:styleLbl name="parChTrans2D3">
+    <dgm:scene3d>
+      <a:camera prst="orthographicFront"/>
+      <a:lightRig rig="threePt" dir="t"/>
+    </dgm:scene3d>
+    <dgm:sp3d/>
+    <dgm:txPr/>
+    <dgm:style>
+      <a:lnRef idx="1">
+        <a:scrgbClr r="0" g="0" b="0"/>
+      </a:lnRef>
+      <a:fillRef idx="3">
+        <a:scrgbClr r="0" g="0" b="0"/>
+      </a:fillRef>
+      <a:effectRef idx="2">
+        <a:scrgbClr r="0" g="0" b="0"/>
+      </a:effectRef>
+      <a:fontRef idx="minor">
+        <a:schemeClr val="lt1"/>
+      </a:fontRef>
+    </dgm:style>
+  </dgm:styleLbl>
+  <dgm:styleLbl name="parChTrans2D4">
+    <dgm:scene3d>
+      <a:camera prst="orthographicFront"/>
+      <a:lightRig rig="threePt" dir="t"/>
+    </dgm:scene3d>
+    <dgm:sp3d/>
+    <dgm:txPr/>
+    <dgm:style>
+      <a:lnRef idx="1">
+        <a:scrgbClr r="0" g="0" b="0"/>
+      </a:lnRef>
+      <a:fillRef idx="3">
+        <a:scrgbClr r="0" g="0" b="0"/>
+      </a:fillRef>
+      <a:effectRef idx="2">
+        <a:scrgbClr r="0" g="0" b="0"/>
+      </a:effectRef>
+      <a:fontRef idx="minor">
+        <a:schemeClr val="lt1"/>
+      </a:fontRef>
+    </dgm:style>
+  </dgm:styleLbl>
+  <dgm:styleLbl name="parChTrans1D1">
+    <dgm:scene3d>
+      <a:camera prst="orthographicFront"/>
+      <a:lightRig rig="threePt" dir="t"/>
+    </dgm:scene3d>
+    <dgm:sp3d/>
+    <dgm:txPr/>
+    <dgm:style>
+      <a:lnRef idx="1">
+        <a:scrgbClr r="0" g="0" b="0"/>
+      </a:lnRef>
+      <a:fillRef idx="0">
+        <a:scrgbClr r="0" g="0" b="0"/>
+      </a:fillRef>
+      <a:effectRef idx="0">
+        <a:scrgbClr r="0" g="0" b="0"/>
+      </a:effectRef>
+      <a:fontRef idx="minor"/>
+    </dgm:style>
+  </dgm:styleLbl>
+  <dgm:styleLbl name="parChTrans1D2">
+    <dgm:scene3d>
+      <a:camera prst="orthographicFront"/>
+      <a:lightRig rig="threePt" dir="t"/>
+    </dgm:scene3d>
+    <dgm:sp3d/>
+    <dgm:txPr/>
+    <dgm:style>
+      <a:lnRef idx="1">
+        <a:scrgbClr r="0" g="0" b="0"/>
+      </a:lnRef>
+      <a:fillRef idx="0">
+        <a:scrgbClr r="0" g="0" b="0"/>
+      </a:fillRef>
+      <a:effectRef idx="0">
+        <a:scrgbClr r="0" g="0" b="0"/>
+      </a:effectRef>
+      <a:fontRef idx="minor"/>
+    </dgm:style>
+  </dgm:styleLbl>
+  <dgm:styleLbl name="parChTrans1D3">
+    <dgm:scene3d>
+      <a:camera prst="orthographicFront"/>
+      <a:lightRig rig="threePt" dir="t"/>
+    </dgm:scene3d>
+    <dgm:sp3d/>
+    <dgm:txPr/>
+    <dgm:style>
+      <a:lnRef idx="1">
+        <a:scrgbClr r="0" g="0" b="0"/>
+      </a:lnRef>
+      <a:fillRef idx="0">
+        <a:scrgbClr r="0" g="0" b="0"/>
+      </a:fillRef>
+      <a:effectRef idx="0">
+        <a:scrgbClr r="0" g="0" b="0"/>
+      </a:effectRef>
+      <a:fontRef idx="minor"/>
+    </dgm:style>
+  </dgm:styleLbl>
+  <dgm:styleLbl name="parChTrans1D4">
+    <dgm:scene3d>
+      <a:camera prst="orthographicFront"/>
+      <a:lightRig rig="threePt" dir="t"/>
+    </dgm:scene3d>
+    <dgm:sp3d/>
+    <dgm:txPr/>
+    <dgm:style>
+      <a:lnRef idx="1">
+        <a:scrgbClr r="0" g="0" b="0"/>
+      </a:lnRef>
+      <a:fillRef idx="0">
+        <a:scrgbClr r="0" g="0" b="0"/>
+      </a:fillRef>
+      <a:effectRef idx="0">
+        <a:scrgbClr r="0" g="0" b="0"/>
+      </a:effectRef>
+      <a:fontRef idx="minor"/>
+    </dgm:style>
+  </dgm:styleLbl>
+  <dgm:styleLbl name="fgAcc1">
+    <dgm:scene3d>
+      <a:camera prst="orthographicFront"/>
+      <a:lightRig rig="threePt" dir="t"/>
+    </dgm:scene3d>
+    <dgm:sp3d/>
+    <dgm:txPr/>
+    <dgm:style>
+      <a:lnRef idx="1">
+        <a:scrgbClr r="0" g="0" b="0"/>
+      </a:lnRef>
+      <a:fillRef idx="1">
+        <a:scrgbClr r="0" g="0" b="0"/>
+      </a:fillRef>
+      <a:effectRef idx="0">
+        <a:scrgbClr r="0" g="0" b="0"/>
+      </a:effectRef>
+      <a:fontRef idx="minor"/>
+    </dgm:style>
+  </dgm:styleLbl>
+  <dgm:styleLbl name="conFgAcc1">
+    <dgm:scene3d>
+      <a:camera prst="orthographicFront"/>
+      <a:lightRig rig="threePt" dir="t"/>
+    </dgm:scene3d>
+    <dgm:sp3d/>
+    <dgm:txPr/>
+    <dgm:style>
+      <a:lnRef idx="1">
+        <a:scrgbClr r="0" g="0" b="0"/>
+      </a:lnRef>
+      <a:fillRef idx="1">
+        <a:scrgbClr r="0" g="0" b="0"/>
+      </a:fillRef>
+      <a:effectRef idx="0">
+        <a:scrgbClr r="0" g="0" b="0"/>
+      </a:effectRef>
+      <a:fontRef idx="minor"/>
+    </dgm:style>
+  </dgm:styleLbl>
+  <dgm:styleLbl name="alignAcc1">
+    <dgm:scene3d>
+      <a:camera prst="orthographicFront"/>
+      <a:lightRig rig="threePt" dir="t"/>
+    </dgm:scene3d>
+    <dgm:sp3d/>
+    <dgm:txPr/>
+    <dgm:style>
+      <a:lnRef idx="1">
+        <a:scrgbClr r="0" g="0" b="0"/>
+      </a:lnRef>
+      <a:fillRef idx="1">
+        <a:scrgbClr r="0" g="0" b="0"/>
+      </a:fillRef>
+      <a:effectRef idx="0">
+        <a:scrgbClr r="0" g="0" b="0"/>
+      </a:effectRef>
+      <a:fontRef idx="minor"/>
+    </dgm:style>
+  </dgm:styleLbl>
+  <dgm:styleLbl name="trAlignAcc1">
+    <dgm:scene3d>
+      <a:camera prst="orthographicFront"/>
+      <a:lightRig rig="threePt" dir="t"/>
+    </dgm:scene3d>
+    <dgm:sp3d/>
+    <dgm:txPr/>
+    <dgm:style>
+      <a:lnRef idx="1">
+        <a:scrgbClr r="0" g="0" b="0"/>
+      </a:lnRef>
+      <a:fillRef idx="1">
+        <a:scrgbClr r="0" g="0" b="0"/>
+      </a:fillRef>
+      <a:effectRef idx="0">
+        <a:scrgbClr r="0" g="0" b="0"/>
+      </a:effectRef>
+      <a:fontRef idx="minor"/>
+    </dgm:style>
+  </dgm:styleLbl>
+  <dgm:styleLbl name="bgAcc1">
+    <dgm:scene3d>
+      <a:camera prst="orthographicFront"/>
+      <a:lightRig rig="threePt" dir="t"/>
+    </dgm:scene3d>
+    <dgm:sp3d/>
+    <dgm:txPr/>
+    <dgm:style>
+      <a:lnRef idx="1">
+        <a:scrgbClr r="0" g="0" b="0"/>
+      </a:lnRef>
+      <a:fillRef idx="1">
+        <a:scrgbClr r="0" g="0" b="0"/>
+      </a:fillRef>
+      <a:effectRef idx="0">
+        <a:scrgbClr r="0" g="0" b="0"/>
+      </a:effectRef>
+      <a:fontRef idx="minor"/>
+    </dgm:style>
+  </dgm:styleLbl>
+  <dgm:styleLbl name="solidFgAcc1">
+    <dgm:scene3d>
+      <a:camera prst="orthographicFront"/>
+      <a:lightRig rig="threePt" dir="t"/>
+    </dgm:scene3d>
+    <dgm:sp3d/>
+    <dgm:txPr/>
+    <dgm:style>
+      <a:lnRef idx="1">
+        <a:scrgbClr r="0" g="0" b="0"/>
+      </a:lnRef>
+      <a:fillRef idx="1">
+        <a:scrgbClr r="0" g="0" b="0"/>
+      </a:fillRef>
+      <a:effectRef idx="0">
+        <a:scrgbClr r="0" g="0" b="0"/>
+      </a:effectRef>
+      <a:fontRef idx="minor"/>
+    </dgm:style>
+  </dgm:styleLbl>
+  <dgm:styleLbl name="solidAlignAcc1">
+    <dgm:scene3d>
+      <a:camera prst="orthographicFront"/>
+      <a:lightRig rig="threePt" dir="t"/>
+    </dgm:scene3d>
+    <dgm:sp3d/>
+    <dgm:txPr/>
+    <dgm:style>
+      <a:lnRef idx="1">
+        <a:scrgbClr r="0" g="0" b="0"/>
+      </a:lnRef>
+      <a:fillRef idx="1">
+        <a:scrgbClr r="0" g="0" b="0"/>
+      </a:fillRef>
+      <a:effectRef idx="0">
+        <a:scrgbClr r="0" g="0" b="0"/>
+      </a:effectRef>
+      <a:fontRef idx="minor"/>
+    </dgm:style>
+  </dgm:styleLbl>
+  <dgm:styleLbl name="solidBgAcc1">
+    <dgm:scene3d>
+      <a:camera prst="orthographicFront"/>
+      <a:lightRig rig="threePt" dir="t"/>
+    </dgm:scene3d>
+    <dgm:sp3d/>
+    <dgm:txPr/>
+    <dgm:style>
+      <a:lnRef idx="1">
+        <a:scrgbClr r="0" g="0" b="0"/>
+      </a:lnRef>
+      <a:fillRef idx="1">
+        <a:scrgbClr r="0" g="0" b="0"/>
+      </a:fillRef>
+      <a:effectRef idx="0">
+        <a:scrgbClr r="0" g="0" b="0"/>
+      </a:effectRef>
+      <a:fontRef idx="minor"/>
+    </dgm:style>
+  </dgm:styleLbl>
+  <dgm:styleLbl name="fgAccFollowNode1">
+    <dgm:scene3d>
+      <a:camera prst="orthographicFront"/>
+      <a:lightRig rig="threePt" dir="t"/>
+    </dgm:scene3d>
+    <dgm:sp3d/>
+    <dgm:txPr/>
+    <dgm:style>
+      <a:lnRef idx="1">
+        <a:scrgbClr r="0" g="0" b="0"/>
+      </a:lnRef>
+      <a:fillRef idx="1">
+        <a:scrgbClr r="0" g="0" b="0"/>
+      </a:fillRef>
+      <a:effectRef idx="0">
+        <a:scrgbClr r="0" g="0" b="0"/>
+      </a:effectRef>
+      <a:fontRef idx="minor"/>
+    </dgm:style>
+  </dgm:styleLbl>
+  <dgm:styleLbl name="alignAccFollowNode1">
+    <dgm:scene3d>
+      <a:camera prst="orthographicFront"/>
+      <a:lightRig rig="threePt" dir="t"/>
+    </dgm:scene3d>
+    <dgm:sp3d/>
+    <dgm:txPr/>
+    <dgm:style>
+      <a:lnRef idx="1">
+        <a:scrgbClr r="0" g="0" b="0"/>
+      </a:lnRef>
+      <a:fillRef idx="1">
+        <a:scrgbClr r="0" g="0" b="0"/>
+      </a:fillRef>
+      <a:effectRef idx="0">
+        <a:scrgbClr r="0" g="0" b="0"/>
+      </a:effectRef>
+      <a:fontRef idx="minor"/>
+    </dgm:style>
+  </dgm:styleLbl>
+  <dgm:styleLbl name="bgAccFollowNode1">
+    <dgm:scene3d>
+      <a:camera prst="orthographicFront"/>
+      <a:lightRig rig="threePt" dir="t"/>
+    </dgm:scene3d>
+    <dgm:sp3d/>
+    <dgm:txPr/>
+    <dgm:style>
+      <a:lnRef idx="1">
+        <a:scrgbClr r="0" g="0" b="0"/>
+      </a:lnRef>
+      <a:fillRef idx="1">
+        <a:scrgbClr r="0" g="0" b="0"/>
+      </a:fillRef>
+      <a:effectRef idx="0">
+        <a:scrgbClr r="0" g="0" b="0"/>
+      </a:effectRef>
+      <a:fontRef idx="minor"/>
+    </dgm:style>
+  </dgm:styleLbl>
+  <dgm:styleLbl name="fgAcc0">
+    <dgm:scene3d>
+      <a:camera prst="orthographicFront"/>
+      <a:lightRig rig="threePt" dir="t"/>
+    </dgm:scene3d>
+    <dgm:sp3d/>
+    <dgm:txPr/>
+    <dgm:style>
+      <a:lnRef idx="1">
+        <a:scrgbClr r="0" g="0" b="0"/>
+      </a:lnRef>
+      <a:fillRef idx="1">
+        <a:scrgbClr r="0" g="0" b="0"/>
+      </a:fillRef>
+      <a:effectRef idx="0">
+        <a:scrgbClr r="0" g="0" b="0"/>
+      </a:effectRef>
+      <a:fontRef idx="minor"/>
+    </dgm:style>
+  </dgm:styleLbl>
+  <dgm:styleLbl name="fgAcc2">
+    <dgm:scene3d>
+      <a:camera prst="orthographicFront"/>
+      <a:lightRig rig="threePt" dir="t"/>
+    </dgm:scene3d>
+    <dgm:sp3d/>
+    <dgm:txPr/>
+    <dgm:style>
+      <a:lnRef idx="1">
+        <a:scrgbClr r="0" g="0" b="0"/>
+      </a:lnRef>
+      <a:fillRef idx="1">
+        <a:scrgbClr r="0" g="0" b="0"/>
+      </a:fillRef>
+      <a:effectRef idx="0">
+        <a:scrgbClr r="0" g="0" b="0"/>
+      </a:effectRef>
+      <a:fontRef idx="minor"/>
+    </dgm:style>
+  </dgm:styleLbl>
+  <dgm:styleLbl name="fgAcc3">
+    <dgm:scene3d>
+      <a:camera prst="orthographicFront"/>
+      <a:lightRig rig="threePt" dir="t"/>
+    </dgm:scene3d>
+    <dgm:sp3d/>
+    <dgm:txPr/>
+    <dgm:style>
+      <a:lnRef idx="1">
+        <a:scrgbClr r="0" g="0" b="0"/>
+      </a:lnRef>
+      <a:fillRef idx="1">
+        <a:scrgbClr r="0" g="0" b="0"/>
+      </a:fillRef>
+      <a:effectRef idx="0">
+        <a:scrgbClr r="0" g="0" b="0"/>
+      </a:effectRef>
+      <a:fontRef idx="minor"/>
+    </dgm:style>
+  </dgm:styleLbl>
+  <dgm:styleLbl name="fgAcc4">
+    <dgm:scene3d>
+      <a:camera prst="orthographicFront"/>
+      <a:lightRig rig="threePt" dir="t"/>
+    </dgm:scene3d>
+    <dgm:sp3d/>
+    <dgm:txPr/>
+    <dgm:style>
+      <a:lnRef idx="1">
+        <a:scrgbClr r="0" g="0" b="0"/>
+      </a:lnRef>
+      <a:fillRef idx="1">
+        <a:scrgbClr r="0" g="0" b="0"/>
+      </a:fillRef>
+      <a:effectRef idx="0">
+        <a:scrgbClr r="0" g="0" b="0"/>
+      </a:effectRef>
+      <a:fontRef idx="minor"/>
+    </dgm:style>
+  </dgm:styleLbl>
+  <dgm:styleLbl name="bgShp">
+    <dgm:scene3d>
+      <a:camera prst="orthographicFront"/>
+      <a:lightRig rig="threePt" dir="t"/>
+    </dgm:scene3d>
+    <dgm:sp3d/>
+    <dgm:txPr/>
+    <dgm:style>
+      <a:lnRef idx="0">
+        <a:scrgbClr r="0" g="0" b="0"/>
+      </a:lnRef>
+      <a:fillRef idx="1">
+        <a:scrgbClr r="0" g="0" b="0"/>
+      </a:fillRef>
+      <a:effectRef idx="2">
+        <a:scrgbClr r="0" g="0" b="0"/>
+      </a:effectRef>
+      <a:fontRef idx="minor"/>
+    </dgm:style>
+  </dgm:styleLbl>
+  <dgm:styleLbl name="dkBgShp">
+    <dgm:scene3d>
+      <a:camera prst="orthographicFront"/>
+      <a:lightRig rig="threePt" dir="t"/>
+    </dgm:scene3d>
+    <dgm:sp3d/>
+    <dgm:txPr/>
+    <dgm:style>
+      <a:lnRef idx="0">
+        <a:scrgbClr r="0" g="0" b="0"/>
+      </a:lnRef>
+      <a:fillRef idx="1">
+        <a:scrgbClr r="0" g="0" b="0"/>
+      </a:fillRef>
+      <a:effectRef idx="2">
+        <a:scrgbClr r="0" g="0" b="0"/>
+      </a:effectRef>
+      <a:fontRef idx="minor"/>
+    </dgm:style>
+  </dgm:styleLbl>
+  <dgm:styleLbl name="trBgShp">
+    <dgm:scene3d>
+      <a:camera prst="orthographicFront"/>
+      <a:lightRig rig="threePt" dir="t"/>
+    </dgm:scene3d>
+    <dgm:sp3d/>
+    <dgm:txPr/>
+    <dgm:style>
+      <a:lnRef idx="0">
+        <a:scrgbClr r="0" g="0" b="0"/>
+      </a:lnRef>
+      <a:fillRef idx="1">
+        <a:scrgbClr r="0" g="0" b="0"/>
+      </a:fillRef>
+      <a:effectRef idx="0">
+        <a:scrgbClr r="0" g="0" b="0"/>
+      </a:effectRef>
+      <a:fontRef idx="minor"/>
+    </dgm:style>
+  </dgm:styleLbl>
+  <dgm:styleLbl name="fgShp">
+    <dgm:scene3d>
+      <a:camera prst="orthographicFront"/>
+      <a:lightRig rig="threePt" dir="t"/>
+    </dgm:scene3d>
+    <dgm:sp3d/>
+    <dgm:txPr/>
+    <dgm:style>
+      <a:lnRef idx="0">
+        <a:scrgbClr r="0" g="0" b="0"/>
+      </a:lnRef>
+      <a:fillRef idx="3">
+        <a:scrgbClr r="0" g="0" b="0"/>
+      </a:fillRef>
+      <a:effectRef idx="2">
+        <a:scrgbClr r="0" g="0" b="0"/>
+      </a:effectRef>
+      <a:fontRef idx="minor"/>
+    </dgm:style>
+  </dgm:styleLbl>
+  <dgm:styleLbl name="revTx">
+    <dgm:scene3d>
+      <a:camera prst="orthographicFront"/>
+      <a:lightRig rig="threePt" dir="t"/>
+    </dgm:scene3d>
+    <dgm:sp3d/>
+    <dgm:txPr/>
+    <dgm:style>
+      <a:lnRef idx="0">
+        <a:scrgbClr r="0" g="0" b="0"/>
+      </a:lnRef>
+      <a:fillRef idx="0">
+        <a:scrgbClr r="0" g="0" b="0"/>
+      </a:fillRef>
+      <a:effectRef idx="0">
+        <a:scrgbClr r="0" g="0" b="0"/>
+      </a:effectRef>
+      <a:fontRef idx="minor"/>
+    </dgm:style>
+  </dgm:styleLbl>
+</dgm:styleDef>
 </file>
 
 <file path=word/theme/theme1.xml><?xml version="1.0" encoding="utf-8"?>
@@ -1210,7 +5116,7 @@
 </file>
 
 <file path=customXml/itemProps1.xml><?xml version="1.0" encoding="utf-8"?>
-<ds:datastoreItem xmlns:ds="http://schemas.openxmlformats.org/officeDocument/2006/customXml" ds:itemID="{3B1F6F16-E2DB-1C44-821D-CFBA62437193}">
+<ds:datastoreItem xmlns:ds="http://schemas.openxmlformats.org/officeDocument/2006/customXml" ds:itemID="{0F0235BB-D687-B341-9ED5-11A8DF49293B}">
   <ds:schemaRefs>
     <ds:schemaRef ds:uri="http://schemas.openxmlformats.org/officeDocument/2006/bibliography"/>
   </ds:schemaRefs>

</xml_diff>

<commit_message>
Nodes written out to simplify explaining.
Clear explanation of what I’m going to do and what my database will
store.
</commit_message>
<xml_diff>
--- a/Graph Theory Project 2017.docx
+++ b/Graph Theory Project 2017.docx
@@ -655,9 +655,9 @@
           <w:szCs w:val="32"/>
         </w:rPr>
         <w:drawing>
-          <wp:inline distT="0" distB="0" distL="0" distR="0" wp14:anchorId="4BADF3B0" wp14:editId="2832FF52">
+          <wp:inline distT="0" distB="0" distL="0" distR="0" wp14:anchorId="4BADF3B0" wp14:editId="1E7868C5">
             <wp:extent cx="5270500" cy="1921835"/>
-            <wp:effectExtent l="0" t="25400" r="0" b="0"/>
+            <wp:effectExtent l="0" t="0" r="0" b="0"/>
             <wp:docPr id="2" name="Diagram 2"/>
             <wp:cNvGraphicFramePr/>
             <a:graphic xmlns:a="http://schemas.openxmlformats.org/drawingml/2006/main">
@@ -686,6 +686,1777 @@
         <w:t>A more detailed sub diagram to show all the sub categories under the main ones will be more helpful into understanding how these are stored so I will create a table of all the sub categories as there are a numerous amounts of each of the above nodes.</w:t>
       </w:r>
     </w:p>
+    <w:tbl>
+      <w:tblPr>
+        <w:tblStyle w:val="TableGrid"/>
+        <w:tblW w:w="0" w:type="auto"/>
+        <w:tblLook w:val="04A0" w:firstRow="1" w:lastRow="0" w:firstColumn="1" w:lastColumn="0" w:noHBand="0" w:noVBand="1"/>
+      </w:tblPr>
+      <w:tblGrid>
+        <w:gridCol w:w="4258"/>
+        <w:gridCol w:w="4258"/>
+      </w:tblGrid>
+      <w:tr>
+        <w:tc>
+          <w:tcPr>
+            <w:tcW w:w="4258" w:type="dxa"/>
+          </w:tcPr>
+          <w:p>
+            <w:pPr>
+              <w:rPr>
+                <w:rFonts w:ascii="Times" w:eastAsia="Times New Roman" w:hAnsi="Times" w:cs="Times New Roman"/>
+                <w:b/>
+                <w:sz w:val="32"/>
+                <w:szCs w:val="32"/>
+              </w:rPr>
+            </w:pPr>
+            <w:r>
+              <w:rPr>
+                <w:rFonts w:ascii="Times" w:eastAsia="Times New Roman" w:hAnsi="Times" w:cs="Times New Roman"/>
+                <w:b/>
+                <w:sz w:val="32"/>
+                <w:szCs w:val="32"/>
+              </w:rPr>
+              <w:t>Group</w:t>
+            </w:r>
+          </w:p>
+        </w:tc>
+        <w:tc>
+          <w:tcPr>
+            <w:tcW w:w="4258" w:type="dxa"/>
+          </w:tcPr>
+          <w:p>
+            <w:pPr>
+              <w:rPr>
+                <w:rFonts w:ascii="Times" w:eastAsia="Times New Roman" w:hAnsi="Times" w:cs="Times New Roman"/>
+                <w:sz w:val="32"/>
+                <w:szCs w:val="32"/>
+              </w:rPr>
+            </w:pPr>
+          </w:p>
+        </w:tc>
+      </w:tr>
+      <w:tr>
+        <w:tc>
+          <w:tcPr>
+            <w:tcW w:w="4258" w:type="dxa"/>
+          </w:tcPr>
+          <w:p>
+            <w:pPr>
+              <w:rPr>
+                <w:rFonts w:ascii="Times" w:eastAsia="Times New Roman" w:hAnsi="Times" w:cs="Times New Roman"/>
+                <w:sz w:val="32"/>
+                <w:szCs w:val="32"/>
+              </w:rPr>
+            </w:pPr>
+            <w:r>
+              <w:rPr>
+                <w:rFonts w:ascii="Times" w:eastAsia="Times New Roman" w:hAnsi="Times" w:cs="Times New Roman"/>
+                <w:sz w:val="32"/>
+                <w:szCs w:val="32"/>
+              </w:rPr>
+              <w:t>A</w:t>
+            </w:r>
+          </w:p>
+        </w:tc>
+        <w:tc>
+          <w:tcPr>
+            <w:tcW w:w="4258" w:type="dxa"/>
+          </w:tcPr>
+          <w:p>
+            <w:pPr>
+              <w:rPr>
+                <w:rFonts w:ascii="Times" w:eastAsia="Times New Roman" w:hAnsi="Times" w:cs="Times New Roman"/>
+                <w:sz w:val="32"/>
+                <w:szCs w:val="32"/>
+              </w:rPr>
+            </w:pPr>
+            <w:r>
+              <w:rPr>
+                <w:rFonts w:ascii="Times" w:eastAsia="Times New Roman" w:hAnsi="Times" w:cs="Times New Roman"/>
+                <w:sz w:val="32"/>
+                <w:szCs w:val="32"/>
+              </w:rPr>
+              <w:t>Node</w:t>
+            </w:r>
+          </w:p>
+        </w:tc>
+      </w:tr>
+      <w:tr>
+        <w:tc>
+          <w:tcPr>
+            <w:tcW w:w="4258" w:type="dxa"/>
+          </w:tcPr>
+          <w:p>
+            <w:pPr>
+              <w:rPr>
+                <w:rFonts w:ascii="Times" w:eastAsia="Times New Roman" w:hAnsi="Times" w:cs="Times New Roman"/>
+                <w:sz w:val="32"/>
+                <w:szCs w:val="32"/>
+              </w:rPr>
+            </w:pPr>
+            <w:r>
+              <w:rPr>
+                <w:rFonts w:ascii="Times" w:eastAsia="Times New Roman" w:hAnsi="Times" w:cs="Times New Roman"/>
+                <w:sz w:val="32"/>
+                <w:szCs w:val="32"/>
+              </w:rPr>
+              <w:t>B</w:t>
+            </w:r>
+          </w:p>
+        </w:tc>
+        <w:tc>
+          <w:tcPr>
+            <w:tcW w:w="4258" w:type="dxa"/>
+          </w:tcPr>
+          <w:p>
+            <w:pPr>
+              <w:rPr>
+                <w:rFonts w:ascii="Times" w:eastAsia="Times New Roman" w:hAnsi="Times" w:cs="Times New Roman"/>
+                <w:sz w:val="32"/>
+                <w:szCs w:val="32"/>
+              </w:rPr>
+            </w:pPr>
+            <w:r>
+              <w:rPr>
+                <w:rFonts w:ascii="Times" w:eastAsia="Times New Roman" w:hAnsi="Times" w:cs="Times New Roman"/>
+                <w:sz w:val="32"/>
+                <w:szCs w:val="32"/>
+              </w:rPr>
+              <w:t>Node</w:t>
+            </w:r>
+          </w:p>
+        </w:tc>
+      </w:tr>
+      <w:tr>
+        <w:tc>
+          <w:tcPr>
+            <w:tcW w:w="4258" w:type="dxa"/>
+          </w:tcPr>
+          <w:p>
+            <w:pPr>
+              <w:rPr>
+                <w:rFonts w:ascii="Times" w:eastAsia="Times New Roman" w:hAnsi="Times" w:cs="Times New Roman"/>
+                <w:sz w:val="32"/>
+                <w:szCs w:val="32"/>
+              </w:rPr>
+            </w:pPr>
+            <w:r>
+              <w:rPr>
+                <w:rFonts w:ascii="Times" w:eastAsia="Times New Roman" w:hAnsi="Times" w:cs="Times New Roman"/>
+                <w:sz w:val="32"/>
+                <w:szCs w:val="32"/>
+              </w:rPr>
+              <w:t>C</w:t>
+            </w:r>
+          </w:p>
+        </w:tc>
+        <w:tc>
+          <w:tcPr>
+            <w:tcW w:w="4258" w:type="dxa"/>
+          </w:tcPr>
+          <w:p>
+            <w:pPr>
+              <w:rPr>
+                <w:rFonts w:ascii="Times" w:eastAsia="Times New Roman" w:hAnsi="Times" w:cs="Times New Roman"/>
+                <w:sz w:val="32"/>
+                <w:szCs w:val="32"/>
+              </w:rPr>
+            </w:pPr>
+            <w:r>
+              <w:rPr>
+                <w:rFonts w:ascii="Times" w:eastAsia="Times New Roman" w:hAnsi="Times" w:cs="Times New Roman"/>
+                <w:sz w:val="32"/>
+                <w:szCs w:val="32"/>
+              </w:rPr>
+              <w:t>Node</w:t>
+            </w:r>
+          </w:p>
+        </w:tc>
+      </w:tr>
+      <w:tr>
+        <w:tc>
+          <w:tcPr>
+            <w:tcW w:w="4258" w:type="dxa"/>
+          </w:tcPr>
+          <w:p>
+            <w:pPr>
+              <w:rPr>
+                <w:rFonts w:ascii="Times" w:eastAsia="Times New Roman" w:hAnsi="Times" w:cs="Times New Roman"/>
+                <w:b/>
+                <w:sz w:val="32"/>
+                <w:szCs w:val="32"/>
+              </w:rPr>
+            </w:pPr>
+            <w:r>
+              <w:rPr>
+                <w:rFonts w:ascii="Times" w:eastAsia="Times New Roman" w:hAnsi="Times" w:cs="Times New Roman"/>
+                <w:b/>
+                <w:sz w:val="32"/>
+                <w:szCs w:val="32"/>
+              </w:rPr>
+              <w:t>Lecturer</w:t>
+            </w:r>
+          </w:p>
+        </w:tc>
+        <w:tc>
+          <w:tcPr>
+            <w:tcW w:w="4258" w:type="dxa"/>
+          </w:tcPr>
+          <w:p>
+            <w:pPr>
+              <w:rPr>
+                <w:rFonts w:ascii="Times" w:eastAsia="Times New Roman" w:hAnsi="Times" w:cs="Times New Roman"/>
+                <w:sz w:val="32"/>
+                <w:szCs w:val="32"/>
+              </w:rPr>
+            </w:pPr>
+          </w:p>
+        </w:tc>
+      </w:tr>
+      <w:tr>
+        <w:tc>
+          <w:tcPr>
+            <w:tcW w:w="4258" w:type="dxa"/>
+          </w:tcPr>
+          <w:p>
+            <w:pPr>
+              <w:rPr>
+                <w:rFonts w:ascii="Times" w:eastAsia="Times New Roman" w:hAnsi="Times" w:cs="Times New Roman"/>
+                <w:sz w:val="32"/>
+                <w:szCs w:val="32"/>
+              </w:rPr>
+            </w:pPr>
+            <w:r>
+              <w:rPr>
+                <w:rFonts w:ascii="Times" w:eastAsia="Times New Roman" w:hAnsi="Times" w:cs="Times New Roman"/>
+                <w:sz w:val="32"/>
+                <w:szCs w:val="32"/>
+              </w:rPr>
+              <w:t>Ian Mc’Loughlin</w:t>
+            </w:r>
+          </w:p>
+        </w:tc>
+        <w:tc>
+          <w:tcPr>
+            <w:tcW w:w="4258" w:type="dxa"/>
+          </w:tcPr>
+          <w:p>
+            <w:pPr>
+              <w:rPr>
+                <w:rFonts w:ascii="Times" w:eastAsia="Times New Roman" w:hAnsi="Times" w:cs="Times New Roman"/>
+                <w:sz w:val="32"/>
+                <w:szCs w:val="32"/>
+              </w:rPr>
+            </w:pPr>
+            <w:r>
+              <w:rPr>
+                <w:rFonts w:ascii="Times" w:eastAsia="Times New Roman" w:hAnsi="Times" w:cs="Times New Roman"/>
+                <w:sz w:val="32"/>
+                <w:szCs w:val="32"/>
+              </w:rPr>
+              <w:t>Node</w:t>
+            </w:r>
+          </w:p>
+        </w:tc>
+      </w:tr>
+      <w:tr>
+        <w:tc>
+          <w:tcPr>
+            <w:tcW w:w="4258" w:type="dxa"/>
+          </w:tcPr>
+          <w:p>
+            <w:pPr>
+              <w:rPr>
+                <w:rFonts w:ascii="Times" w:eastAsia="Times New Roman" w:hAnsi="Times" w:cs="Times New Roman"/>
+                <w:sz w:val="32"/>
+                <w:szCs w:val="32"/>
+              </w:rPr>
+            </w:pPr>
+            <w:r>
+              <w:rPr>
+                <w:rFonts w:ascii="Times" w:eastAsia="Times New Roman" w:hAnsi="Times" w:cs="Times New Roman"/>
+                <w:sz w:val="32"/>
+                <w:szCs w:val="32"/>
+              </w:rPr>
+              <w:t>Martin Hynes</w:t>
+            </w:r>
+          </w:p>
+        </w:tc>
+        <w:tc>
+          <w:tcPr>
+            <w:tcW w:w="4258" w:type="dxa"/>
+          </w:tcPr>
+          <w:p>
+            <w:pPr>
+              <w:rPr>
+                <w:rFonts w:ascii="Times" w:eastAsia="Times New Roman" w:hAnsi="Times" w:cs="Times New Roman"/>
+                <w:sz w:val="32"/>
+                <w:szCs w:val="32"/>
+              </w:rPr>
+            </w:pPr>
+            <w:r>
+              <w:rPr>
+                <w:rFonts w:ascii="Times" w:eastAsia="Times New Roman" w:hAnsi="Times" w:cs="Times New Roman"/>
+                <w:sz w:val="32"/>
+                <w:szCs w:val="32"/>
+              </w:rPr>
+              <w:t>Node</w:t>
+            </w:r>
+          </w:p>
+        </w:tc>
+      </w:tr>
+      <w:tr>
+        <w:tc>
+          <w:tcPr>
+            <w:tcW w:w="4258" w:type="dxa"/>
+          </w:tcPr>
+          <w:p>
+            <w:pPr>
+              <w:rPr>
+                <w:rFonts w:ascii="Times" w:eastAsia="Times New Roman" w:hAnsi="Times" w:cs="Times New Roman"/>
+                <w:sz w:val="32"/>
+                <w:szCs w:val="32"/>
+              </w:rPr>
+            </w:pPr>
+            <w:r>
+              <w:rPr>
+                <w:rFonts w:ascii="Times" w:eastAsia="Times New Roman" w:hAnsi="Times" w:cs="Times New Roman"/>
+                <w:sz w:val="32"/>
+                <w:szCs w:val="32"/>
+              </w:rPr>
+              <w:t>Damien Costello</w:t>
+            </w:r>
+          </w:p>
+        </w:tc>
+        <w:tc>
+          <w:tcPr>
+            <w:tcW w:w="4258" w:type="dxa"/>
+          </w:tcPr>
+          <w:p>
+            <w:pPr>
+              <w:rPr>
+                <w:rFonts w:ascii="Times" w:eastAsia="Times New Roman" w:hAnsi="Times" w:cs="Times New Roman"/>
+                <w:sz w:val="32"/>
+                <w:szCs w:val="32"/>
+              </w:rPr>
+            </w:pPr>
+            <w:r>
+              <w:rPr>
+                <w:rFonts w:ascii="Times" w:eastAsia="Times New Roman" w:hAnsi="Times" w:cs="Times New Roman"/>
+                <w:sz w:val="32"/>
+                <w:szCs w:val="32"/>
+              </w:rPr>
+              <w:t>Node</w:t>
+            </w:r>
+          </w:p>
+        </w:tc>
+      </w:tr>
+      <w:tr>
+        <w:tc>
+          <w:tcPr>
+            <w:tcW w:w="4258" w:type="dxa"/>
+          </w:tcPr>
+          <w:p>
+            <w:pPr>
+              <w:rPr>
+                <w:rFonts w:ascii="Times" w:eastAsia="Times New Roman" w:hAnsi="Times" w:cs="Times New Roman"/>
+                <w:sz w:val="32"/>
+                <w:szCs w:val="32"/>
+              </w:rPr>
+            </w:pPr>
+            <w:r>
+              <w:rPr>
+                <w:rFonts w:ascii="Times" w:eastAsia="Times New Roman" w:hAnsi="Times" w:cs="Times New Roman"/>
+                <w:sz w:val="32"/>
+                <w:szCs w:val="32"/>
+              </w:rPr>
+              <w:t>Patrick Moran</w:t>
+            </w:r>
+          </w:p>
+        </w:tc>
+        <w:tc>
+          <w:tcPr>
+            <w:tcW w:w="4258" w:type="dxa"/>
+          </w:tcPr>
+          <w:p>
+            <w:pPr>
+              <w:rPr>
+                <w:rFonts w:ascii="Times" w:eastAsia="Times New Roman" w:hAnsi="Times" w:cs="Times New Roman"/>
+                <w:sz w:val="32"/>
+                <w:szCs w:val="32"/>
+              </w:rPr>
+            </w:pPr>
+            <w:r>
+              <w:rPr>
+                <w:rFonts w:ascii="Times" w:eastAsia="Times New Roman" w:hAnsi="Times" w:cs="Times New Roman"/>
+                <w:sz w:val="32"/>
+                <w:szCs w:val="32"/>
+              </w:rPr>
+              <w:t>Node</w:t>
+            </w:r>
+          </w:p>
+        </w:tc>
+      </w:tr>
+      <w:tr>
+        <w:tc>
+          <w:tcPr>
+            <w:tcW w:w="4258" w:type="dxa"/>
+          </w:tcPr>
+          <w:p>
+            <w:pPr>
+              <w:rPr>
+                <w:rFonts w:ascii="Times" w:eastAsia="Times New Roman" w:hAnsi="Times" w:cs="Times New Roman"/>
+                <w:sz w:val="32"/>
+                <w:szCs w:val="32"/>
+              </w:rPr>
+            </w:pPr>
+            <w:r>
+              <w:rPr>
+                <w:rFonts w:ascii="Times" w:eastAsia="Times New Roman" w:hAnsi="Times" w:cs="Times New Roman"/>
+                <w:sz w:val="32"/>
+                <w:szCs w:val="32"/>
+              </w:rPr>
+              <w:t>Gerard Harrison</w:t>
+            </w:r>
+          </w:p>
+        </w:tc>
+        <w:tc>
+          <w:tcPr>
+            <w:tcW w:w="4258" w:type="dxa"/>
+          </w:tcPr>
+          <w:p>
+            <w:pPr>
+              <w:rPr>
+                <w:rFonts w:ascii="Times" w:eastAsia="Times New Roman" w:hAnsi="Times" w:cs="Times New Roman"/>
+                <w:sz w:val="32"/>
+                <w:szCs w:val="32"/>
+              </w:rPr>
+            </w:pPr>
+            <w:r>
+              <w:rPr>
+                <w:rFonts w:ascii="Times" w:eastAsia="Times New Roman" w:hAnsi="Times" w:cs="Times New Roman"/>
+                <w:sz w:val="32"/>
+                <w:szCs w:val="32"/>
+              </w:rPr>
+              <w:t>Node</w:t>
+            </w:r>
+          </w:p>
+        </w:tc>
+      </w:tr>
+      <w:tr>
+        <w:tc>
+          <w:tcPr>
+            <w:tcW w:w="4258" w:type="dxa"/>
+          </w:tcPr>
+          <w:p>
+            <w:pPr>
+              <w:rPr>
+                <w:rFonts w:ascii="Times" w:eastAsia="Times New Roman" w:hAnsi="Times" w:cs="Times New Roman"/>
+                <w:sz w:val="32"/>
+                <w:szCs w:val="32"/>
+              </w:rPr>
+            </w:pPr>
+            <w:r>
+              <w:rPr>
+                <w:rFonts w:ascii="Times" w:eastAsia="Times New Roman" w:hAnsi="Times" w:cs="Times New Roman"/>
+                <w:sz w:val="32"/>
+                <w:szCs w:val="32"/>
+              </w:rPr>
+              <w:t>Deidre O’Donovan</w:t>
+            </w:r>
+          </w:p>
+        </w:tc>
+        <w:tc>
+          <w:tcPr>
+            <w:tcW w:w="4258" w:type="dxa"/>
+          </w:tcPr>
+          <w:p>
+            <w:pPr>
+              <w:rPr>
+                <w:rFonts w:ascii="Times" w:eastAsia="Times New Roman" w:hAnsi="Times" w:cs="Times New Roman"/>
+                <w:sz w:val="32"/>
+                <w:szCs w:val="32"/>
+              </w:rPr>
+            </w:pPr>
+            <w:r>
+              <w:rPr>
+                <w:rFonts w:ascii="Times" w:eastAsia="Times New Roman" w:hAnsi="Times" w:cs="Times New Roman"/>
+                <w:sz w:val="32"/>
+                <w:szCs w:val="32"/>
+              </w:rPr>
+              <w:t>Node</w:t>
+            </w:r>
+          </w:p>
+        </w:tc>
+      </w:tr>
+      <w:tr>
+        <w:tc>
+          <w:tcPr>
+            <w:tcW w:w="4258" w:type="dxa"/>
+          </w:tcPr>
+          <w:p>
+            <w:pPr>
+              <w:rPr>
+                <w:rFonts w:ascii="Times" w:eastAsia="Times New Roman" w:hAnsi="Times" w:cs="Times New Roman"/>
+                <w:b/>
+                <w:sz w:val="32"/>
+                <w:szCs w:val="32"/>
+              </w:rPr>
+            </w:pPr>
+            <w:r>
+              <w:rPr>
+                <w:rFonts w:ascii="Times" w:eastAsia="Times New Roman" w:hAnsi="Times" w:cs="Times New Roman"/>
+                <w:b/>
+                <w:sz w:val="32"/>
+                <w:szCs w:val="32"/>
+              </w:rPr>
+              <w:t>Subject</w:t>
+            </w:r>
+          </w:p>
+        </w:tc>
+        <w:tc>
+          <w:tcPr>
+            <w:tcW w:w="4258" w:type="dxa"/>
+          </w:tcPr>
+          <w:p>
+            <w:pPr>
+              <w:rPr>
+                <w:rFonts w:ascii="Times" w:eastAsia="Times New Roman" w:hAnsi="Times" w:cs="Times New Roman"/>
+                <w:sz w:val="32"/>
+                <w:szCs w:val="32"/>
+              </w:rPr>
+            </w:pPr>
+          </w:p>
+        </w:tc>
+      </w:tr>
+      <w:tr>
+        <w:tc>
+          <w:tcPr>
+            <w:tcW w:w="4258" w:type="dxa"/>
+          </w:tcPr>
+          <w:p>
+            <w:pPr>
+              <w:rPr>
+                <w:rFonts w:ascii="Times" w:eastAsia="Times New Roman" w:hAnsi="Times" w:cs="Times New Roman"/>
+                <w:sz w:val="32"/>
+                <w:szCs w:val="32"/>
+              </w:rPr>
+            </w:pPr>
+            <w:r>
+              <w:rPr>
+                <w:rFonts w:ascii="Times" w:eastAsia="Times New Roman" w:hAnsi="Times" w:cs="Times New Roman"/>
+                <w:sz w:val="32"/>
+                <w:szCs w:val="32"/>
+              </w:rPr>
+              <w:t>Graph Theory</w:t>
+            </w:r>
+          </w:p>
+        </w:tc>
+        <w:tc>
+          <w:tcPr>
+            <w:tcW w:w="4258" w:type="dxa"/>
+          </w:tcPr>
+          <w:p>
+            <w:pPr>
+              <w:rPr>
+                <w:rFonts w:ascii="Times" w:eastAsia="Times New Roman" w:hAnsi="Times" w:cs="Times New Roman"/>
+                <w:sz w:val="32"/>
+                <w:szCs w:val="32"/>
+              </w:rPr>
+            </w:pPr>
+            <w:r>
+              <w:rPr>
+                <w:rFonts w:ascii="Times" w:eastAsia="Times New Roman" w:hAnsi="Times" w:cs="Times New Roman"/>
+                <w:sz w:val="32"/>
+                <w:szCs w:val="32"/>
+              </w:rPr>
+              <w:t>Node</w:t>
+            </w:r>
+          </w:p>
+        </w:tc>
+      </w:tr>
+      <w:tr>
+        <w:tc>
+          <w:tcPr>
+            <w:tcW w:w="4258" w:type="dxa"/>
+          </w:tcPr>
+          <w:p>
+            <w:pPr>
+              <w:rPr>
+                <w:rFonts w:ascii="Times" w:eastAsia="Times New Roman" w:hAnsi="Times" w:cs="Times New Roman"/>
+                <w:sz w:val="32"/>
+                <w:szCs w:val="32"/>
+              </w:rPr>
+            </w:pPr>
+            <w:r>
+              <w:rPr>
+                <w:rFonts w:ascii="Times" w:eastAsia="Times New Roman" w:hAnsi="Times" w:cs="Times New Roman"/>
+                <w:sz w:val="32"/>
+                <w:szCs w:val="32"/>
+              </w:rPr>
+              <w:t>Database Management</w:t>
+            </w:r>
+          </w:p>
+        </w:tc>
+        <w:tc>
+          <w:tcPr>
+            <w:tcW w:w="4258" w:type="dxa"/>
+          </w:tcPr>
+          <w:p>
+            <w:pPr>
+              <w:rPr>
+                <w:rFonts w:ascii="Times" w:eastAsia="Times New Roman" w:hAnsi="Times" w:cs="Times New Roman"/>
+                <w:sz w:val="32"/>
+                <w:szCs w:val="32"/>
+              </w:rPr>
+            </w:pPr>
+            <w:r>
+              <w:rPr>
+                <w:rFonts w:ascii="Times" w:eastAsia="Times New Roman" w:hAnsi="Times" w:cs="Times New Roman"/>
+                <w:sz w:val="32"/>
+                <w:szCs w:val="32"/>
+              </w:rPr>
+              <w:t>Node</w:t>
+            </w:r>
+          </w:p>
+        </w:tc>
+      </w:tr>
+      <w:tr>
+        <w:tc>
+          <w:tcPr>
+            <w:tcW w:w="4258" w:type="dxa"/>
+          </w:tcPr>
+          <w:p>
+            <w:pPr>
+              <w:rPr>
+                <w:rFonts w:ascii="Times" w:eastAsia="Times New Roman" w:hAnsi="Times" w:cs="Times New Roman"/>
+                <w:sz w:val="32"/>
+                <w:szCs w:val="32"/>
+              </w:rPr>
+            </w:pPr>
+            <w:r>
+              <w:rPr>
+                <w:rFonts w:ascii="Times" w:eastAsia="Times New Roman" w:hAnsi="Times" w:cs="Times New Roman"/>
+                <w:sz w:val="32"/>
+                <w:szCs w:val="32"/>
+              </w:rPr>
+              <w:t>Server Side Rad</w:t>
+            </w:r>
+          </w:p>
+        </w:tc>
+        <w:tc>
+          <w:tcPr>
+            <w:tcW w:w="4258" w:type="dxa"/>
+          </w:tcPr>
+          <w:p>
+            <w:pPr>
+              <w:rPr>
+                <w:rFonts w:ascii="Times" w:eastAsia="Times New Roman" w:hAnsi="Times" w:cs="Times New Roman"/>
+                <w:sz w:val="32"/>
+                <w:szCs w:val="32"/>
+              </w:rPr>
+            </w:pPr>
+            <w:r>
+              <w:rPr>
+                <w:rFonts w:ascii="Times" w:eastAsia="Times New Roman" w:hAnsi="Times" w:cs="Times New Roman"/>
+                <w:sz w:val="32"/>
+                <w:szCs w:val="32"/>
+              </w:rPr>
+              <w:t>Node</w:t>
+            </w:r>
+          </w:p>
+        </w:tc>
+      </w:tr>
+      <w:tr>
+        <w:tc>
+          <w:tcPr>
+            <w:tcW w:w="4258" w:type="dxa"/>
+          </w:tcPr>
+          <w:p>
+            <w:pPr>
+              <w:rPr>
+                <w:rFonts w:ascii="Times" w:eastAsia="Times New Roman" w:hAnsi="Times" w:cs="Times New Roman"/>
+                <w:sz w:val="32"/>
+                <w:szCs w:val="32"/>
+              </w:rPr>
+            </w:pPr>
+            <w:r>
+              <w:rPr>
+                <w:rFonts w:ascii="Times" w:eastAsia="Times New Roman" w:hAnsi="Times" w:cs="Times New Roman"/>
+                <w:sz w:val="32"/>
+                <w:szCs w:val="32"/>
+              </w:rPr>
+              <w:t>Mobile Applications</w:t>
+            </w:r>
+          </w:p>
+        </w:tc>
+        <w:tc>
+          <w:tcPr>
+            <w:tcW w:w="4258" w:type="dxa"/>
+          </w:tcPr>
+          <w:p>
+            <w:pPr>
+              <w:rPr>
+                <w:rFonts w:ascii="Times" w:eastAsia="Times New Roman" w:hAnsi="Times" w:cs="Times New Roman"/>
+                <w:sz w:val="32"/>
+                <w:szCs w:val="32"/>
+              </w:rPr>
+            </w:pPr>
+            <w:r>
+              <w:rPr>
+                <w:rFonts w:ascii="Times" w:eastAsia="Times New Roman" w:hAnsi="Times" w:cs="Times New Roman"/>
+                <w:sz w:val="32"/>
+                <w:szCs w:val="32"/>
+              </w:rPr>
+              <w:t>Node</w:t>
+            </w:r>
+          </w:p>
+        </w:tc>
+      </w:tr>
+      <w:tr>
+        <w:tc>
+          <w:tcPr>
+            <w:tcW w:w="4258" w:type="dxa"/>
+          </w:tcPr>
+          <w:p>
+            <w:pPr>
+              <w:rPr>
+                <w:rFonts w:ascii="Times" w:eastAsia="Times New Roman" w:hAnsi="Times" w:cs="Times New Roman"/>
+                <w:sz w:val="32"/>
+                <w:szCs w:val="32"/>
+              </w:rPr>
+            </w:pPr>
+            <w:r>
+              <w:rPr>
+                <w:rFonts w:ascii="Times" w:eastAsia="Times New Roman" w:hAnsi="Times" w:cs="Times New Roman"/>
+                <w:sz w:val="32"/>
+                <w:szCs w:val="32"/>
+              </w:rPr>
+              <w:t>Software Testing</w:t>
+            </w:r>
+          </w:p>
+        </w:tc>
+        <w:tc>
+          <w:tcPr>
+            <w:tcW w:w="4258" w:type="dxa"/>
+          </w:tcPr>
+          <w:p>
+            <w:pPr>
+              <w:rPr>
+                <w:rFonts w:ascii="Times" w:eastAsia="Times New Roman" w:hAnsi="Times" w:cs="Times New Roman"/>
+                <w:sz w:val="32"/>
+                <w:szCs w:val="32"/>
+              </w:rPr>
+            </w:pPr>
+            <w:r>
+              <w:rPr>
+                <w:rFonts w:ascii="Times" w:eastAsia="Times New Roman" w:hAnsi="Times" w:cs="Times New Roman"/>
+                <w:sz w:val="32"/>
+                <w:szCs w:val="32"/>
+              </w:rPr>
+              <w:t>Node</w:t>
+            </w:r>
+          </w:p>
+        </w:tc>
+      </w:tr>
+      <w:tr>
+        <w:tc>
+          <w:tcPr>
+            <w:tcW w:w="4258" w:type="dxa"/>
+          </w:tcPr>
+          <w:p>
+            <w:pPr>
+              <w:rPr>
+                <w:rFonts w:ascii="Times" w:eastAsia="Times New Roman" w:hAnsi="Times" w:cs="Times New Roman"/>
+                <w:b/>
+                <w:sz w:val="32"/>
+                <w:szCs w:val="32"/>
+              </w:rPr>
+            </w:pPr>
+            <w:r>
+              <w:rPr>
+                <w:rFonts w:ascii="Times" w:eastAsia="Times New Roman" w:hAnsi="Times" w:cs="Times New Roman"/>
+                <w:b/>
+                <w:sz w:val="32"/>
+                <w:szCs w:val="32"/>
+              </w:rPr>
+              <w:t>Rooms</w:t>
+            </w:r>
+          </w:p>
+        </w:tc>
+        <w:tc>
+          <w:tcPr>
+            <w:tcW w:w="4258" w:type="dxa"/>
+          </w:tcPr>
+          <w:p>
+            <w:pPr>
+              <w:rPr>
+                <w:rFonts w:ascii="Times" w:eastAsia="Times New Roman" w:hAnsi="Times" w:cs="Times New Roman"/>
+                <w:sz w:val="32"/>
+                <w:szCs w:val="32"/>
+              </w:rPr>
+            </w:pPr>
+          </w:p>
+        </w:tc>
+      </w:tr>
+      <w:tr>
+        <w:tc>
+          <w:tcPr>
+            <w:tcW w:w="4258" w:type="dxa"/>
+          </w:tcPr>
+          <w:p>
+            <w:pPr>
+              <w:rPr>
+                <w:rFonts w:ascii="Times" w:eastAsia="Times New Roman" w:hAnsi="Times" w:cs="Times New Roman"/>
+                <w:sz w:val="32"/>
+                <w:szCs w:val="32"/>
+              </w:rPr>
+            </w:pPr>
+            <w:r>
+              <w:rPr>
+                <w:rFonts w:ascii="Times" w:eastAsia="Times New Roman" w:hAnsi="Times" w:cs="Times New Roman"/>
+                <w:sz w:val="32"/>
+                <w:szCs w:val="32"/>
+              </w:rPr>
+              <w:t>145</w:t>
+            </w:r>
+          </w:p>
+        </w:tc>
+        <w:tc>
+          <w:tcPr>
+            <w:tcW w:w="4258" w:type="dxa"/>
+          </w:tcPr>
+          <w:p>
+            <w:pPr>
+              <w:rPr>
+                <w:rFonts w:ascii="Times" w:eastAsia="Times New Roman" w:hAnsi="Times" w:cs="Times New Roman"/>
+                <w:sz w:val="32"/>
+                <w:szCs w:val="32"/>
+              </w:rPr>
+            </w:pPr>
+            <w:r>
+              <w:rPr>
+                <w:rFonts w:ascii="Times" w:eastAsia="Times New Roman" w:hAnsi="Times" w:cs="Times New Roman"/>
+                <w:sz w:val="32"/>
+                <w:szCs w:val="32"/>
+              </w:rPr>
+              <w:t>Node</w:t>
+            </w:r>
+          </w:p>
+        </w:tc>
+      </w:tr>
+      <w:tr>
+        <w:tc>
+          <w:tcPr>
+            <w:tcW w:w="4258" w:type="dxa"/>
+          </w:tcPr>
+          <w:p>
+            <w:pPr>
+              <w:rPr>
+                <w:rFonts w:ascii="Times" w:eastAsia="Times New Roman" w:hAnsi="Times" w:cs="Times New Roman"/>
+                <w:sz w:val="32"/>
+                <w:szCs w:val="32"/>
+              </w:rPr>
+            </w:pPr>
+            <w:r>
+              <w:rPr>
+                <w:rFonts w:ascii="Times" w:eastAsia="Times New Roman" w:hAnsi="Times" w:cs="Times New Roman"/>
+                <w:sz w:val="32"/>
+                <w:szCs w:val="32"/>
+              </w:rPr>
+              <w:t>994</w:t>
+            </w:r>
+          </w:p>
+        </w:tc>
+        <w:tc>
+          <w:tcPr>
+            <w:tcW w:w="4258" w:type="dxa"/>
+          </w:tcPr>
+          <w:p>
+            <w:pPr>
+              <w:rPr>
+                <w:rFonts w:ascii="Times" w:eastAsia="Times New Roman" w:hAnsi="Times" w:cs="Times New Roman"/>
+                <w:sz w:val="32"/>
+                <w:szCs w:val="32"/>
+              </w:rPr>
+            </w:pPr>
+            <w:r>
+              <w:rPr>
+                <w:rFonts w:ascii="Times" w:eastAsia="Times New Roman" w:hAnsi="Times" w:cs="Times New Roman"/>
+                <w:sz w:val="32"/>
+                <w:szCs w:val="32"/>
+              </w:rPr>
+              <w:t>Node</w:t>
+            </w:r>
+          </w:p>
+        </w:tc>
+      </w:tr>
+      <w:tr>
+        <w:tc>
+          <w:tcPr>
+            <w:tcW w:w="4258" w:type="dxa"/>
+          </w:tcPr>
+          <w:p>
+            <w:pPr>
+              <w:rPr>
+                <w:rFonts w:ascii="Times" w:eastAsia="Times New Roman" w:hAnsi="Times" w:cs="Times New Roman"/>
+                <w:sz w:val="32"/>
+                <w:szCs w:val="32"/>
+              </w:rPr>
+            </w:pPr>
+            <w:r>
+              <w:rPr>
+                <w:rFonts w:ascii="Times" w:eastAsia="Times New Roman" w:hAnsi="Times" w:cs="Times New Roman"/>
+                <w:sz w:val="32"/>
+                <w:szCs w:val="32"/>
+              </w:rPr>
+              <w:t>223</w:t>
+            </w:r>
+          </w:p>
+        </w:tc>
+        <w:tc>
+          <w:tcPr>
+            <w:tcW w:w="4258" w:type="dxa"/>
+          </w:tcPr>
+          <w:p>
+            <w:pPr>
+              <w:rPr>
+                <w:rFonts w:ascii="Times" w:eastAsia="Times New Roman" w:hAnsi="Times" w:cs="Times New Roman"/>
+                <w:sz w:val="32"/>
+                <w:szCs w:val="32"/>
+              </w:rPr>
+            </w:pPr>
+            <w:r>
+              <w:rPr>
+                <w:rFonts w:ascii="Times" w:eastAsia="Times New Roman" w:hAnsi="Times" w:cs="Times New Roman"/>
+                <w:sz w:val="32"/>
+                <w:szCs w:val="32"/>
+              </w:rPr>
+              <w:t>Node</w:t>
+            </w:r>
+          </w:p>
+        </w:tc>
+      </w:tr>
+      <w:tr>
+        <w:tc>
+          <w:tcPr>
+            <w:tcW w:w="4258" w:type="dxa"/>
+          </w:tcPr>
+          <w:p>
+            <w:pPr>
+              <w:rPr>
+                <w:rFonts w:ascii="Times" w:eastAsia="Times New Roman" w:hAnsi="Times" w:cs="Times New Roman"/>
+                <w:sz w:val="32"/>
+                <w:szCs w:val="32"/>
+              </w:rPr>
+            </w:pPr>
+            <w:r>
+              <w:rPr>
+                <w:rFonts w:ascii="Times" w:eastAsia="Times New Roman" w:hAnsi="Times" w:cs="Times New Roman"/>
+                <w:sz w:val="32"/>
+                <w:szCs w:val="32"/>
+              </w:rPr>
+              <w:t>PF 05</w:t>
+            </w:r>
+          </w:p>
+        </w:tc>
+        <w:tc>
+          <w:tcPr>
+            <w:tcW w:w="4258" w:type="dxa"/>
+          </w:tcPr>
+          <w:p>
+            <w:pPr>
+              <w:rPr>
+                <w:rFonts w:ascii="Times" w:eastAsia="Times New Roman" w:hAnsi="Times" w:cs="Times New Roman"/>
+                <w:sz w:val="32"/>
+                <w:szCs w:val="32"/>
+              </w:rPr>
+            </w:pPr>
+            <w:r>
+              <w:rPr>
+                <w:rFonts w:ascii="Times" w:eastAsia="Times New Roman" w:hAnsi="Times" w:cs="Times New Roman"/>
+                <w:sz w:val="32"/>
+                <w:szCs w:val="32"/>
+              </w:rPr>
+              <w:t>Node</w:t>
+            </w:r>
+          </w:p>
+        </w:tc>
+      </w:tr>
+      <w:tr>
+        <w:tc>
+          <w:tcPr>
+            <w:tcW w:w="4258" w:type="dxa"/>
+          </w:tcPr>
+          <w:p>
+            <w:pPr>
+              <w:rPr>
+                <w:rFonts w:ascii="Times" w:eastAsia="Times New Roman" w:hAnsi="Times" w:cs="Times New Roman"/>
+                <w:sz w:val="32"/>
+                <w:szCs w:val="32"/>
+              </w:rPr>
+            </w:pPr>
+            <w:r>
+              <w:rPr>
+                <w:rFonts w:ascii="Times" w:eastAsia="Times New Roman" w:hAnsi="Times" w:cs="Times New Roman"/>
+                <w:sz w:val="32"/>
+                <w:szCs w:val="32"/>
+              </w:rPr>
+              <w:t>481 CR4</w:t>
+            </w:r>
+          </w:p>
+        </w:tc>
+        <w:tc>
+          <w:tcPr>
+            <w:tcW w:w="4258" w:type="dxa"/>
+          </w:tcPr>
+          <w:p>
+            <w:pPr>
+              <w:rPr>
+                <w:rFonts w:ascii="Times" w:eastAsia="Times New Roman" w:hAnsi="Times" w:cs="Times New Roman"/>
+                <w:sz w:val="32"/>
+                <w:szCs w:val="32"/>
+              </w:rPr>
+            </w:pPr>
+            <w:r>
+              <w:rPr>
+                <w:rFonts w:ascii="Times" w:eastAsia="Times New Roman" w:hAnsi="Times" w:cs="Times New Roman"/>
+                <w:sz w:val="32"/>
+                <w:szCs w:val="32"/>
+              </w:rPr>
+              <w:t>Node</w:t>
+            </w:r>
+          </w:p>
+        </w:tc>
+      </w:tr>
+      <w:tr>
+        <w:tc>
+          <w:tcPr>
+            <w:tcW w:w="4258" w:type="dxa"/>
+          </w:tcPr>
+          <w:p>
+            <w:pPr>
+              <w:rPr>
+                <w:rFonts w:ascii="Times" w:eastAsia="Times New Roman" w:hAnsi="Times" w:cs="Times New Roman"/>
+                <w:sz w:val="32"/>
+                <w:szCs w:val="32"/>
+              </w:rPr>
+            </w:pPr>
+            <w:r>
+              <w:rPr>
+                <w:rFonts w:ascii="Times" w:eastAsia="Times New Roman" w:hAnsi="Times" w:cs="Times New Roman"/>
+                <w:sz w:val="32"/>
+                <w:szCs w:val="32"/>
+              </w:rPr>
+              <w:t>436 CR5</w:t>
+            </w:r>
+          </w:p>
+        </w:tc>
+        <w:tc>
+          <w:tcPr>
+            <w:tcW w:w="4258" w:type="dxa"/>
+          </w:tcPr>
+          <w:p>
+            <w:pPr>
+              <w:rPr>
+                <w:rFonts w:ascii="Times" w:eastAsia="Times New Roman" w:hAnsi="Times" w:cs="Times New Roman"/>
+                <w:sz w:val="32"/>
+                <w:szCs w:val="32"/>
+              </w:rPr>
+            </w:pPr>
+            <w:r>
+              <w:rPr>
+                <w:rFonts w:ascii="Times" w:eastAsia="Times New Roman" w:hAnsi="Times" w:cs="Times New Roman"/>
+                <w:sz w:val="32"/>
+                <w:szCs w:val="32"/>
+              </w:rPr>
+              <w:t>Node</w:t>
+            </w:r>
+          </w:p>
+        </w:tc>
+      </w:tr>
+      <w:tr>
+        <w:tc>
+          <w:tcPr>
+            <w:tcW w:w="4258" w:type="dxa"/>
+          </w:tcPr>
+          <w:p>
+            <w:pPr>
+              <w:rPr>
+                <w:rFonts w:ascii="Times" w:eastAsia="Times New Roman" w:hAnsi="Times" w:cs="Times New Roman"/>
+                <w:sz w:val="32"/>
+                <w:szCs w:val="32"/>
+              </w:rPr>
+            </w:pPr>
+            <w:r>
+              <w:rPr>
+                <w:rFonts w:ascii="Times" w:eastAsia="Times New Roman" w:hAnsi="Times" w:cs="Times New Roman"/>
+                <w:sz w:val="32"/>
+                <w:szCs w:val="32"/>
+              </w:rPr>
+              <w:t>482 CR3</w:t>
+            </w:r>
+          </w:p>
+        </w:tc>
+        <w:tc>
+          <w:tcPr>
+            <w:tcW w:w="4258" w:type="dxa"/>
+          </w:tcPr>
+          <w:p>
+            <w:pPr>
+              <w:rPr>
+                <w:rFonts w:ascii="Times" w:eastAsia="Times New Roman" w:hAnsi="Times" w:cs="Times New Roman"/>
+                <w:sz w:val="32"/>
+                <w:szCs w:val="32"/>
+              </w:rPr>
+            </w:pPr>
+            <w:r>
+              <w:rPr>
+                <w:rFonts w:ascii="Times" w:eastAsia="Times New Roman" w:hAnsi="Times" w:cs="Times New Roman"/>
+                <w:sz w:val="32"/>
+                <w:szCs w:val="32"/>
+              </w:rPr>
+              <w:t>Node</w:t>
+            </w:r>
+          </w:p>
+        </w:tc>
+      </w:tr>
+      <w:tr>
+        <w:tc>
+          <w:tcPr>
+            <w:tcW w:w="4258" w:type="dxa"/>
+          </w:tcPr>
+          <w:p>
+            <w:pPr>
+              <w:rPr>
+                <w:rFonts w:ascii="Times" w:eastAsia="Times New Roman" w:hAnsi="Times" w:cs="Times New Roman"/>
+                <w:sz w:val="32"/>
+                <w:szCs w:val="32"/>
+              </w:rPr>
+            </w:pPr>
+            <w:r>
+              <w:rPr>
+                <w:rFonts w:ascii="Times" w:eastAsia="Times New Roman" w:hAnsi="Times" w:cs="Times New Roman"/>
+                <w:sz w:val="32"/>
+                <w:szCs w:val="32"/>
+              </w:rPr>
+              <w:t>470</w:t>
+            </w:r>
+          </w:p>
+        </w:tc>
+        <w:tc>
+          <w:tcPr>
+            <w:tcW w:w="4258" w:type="dxa"/>
+          </w:tcPr>
+          <w:p>
+            <w:pPr>
+              <w:rPr>
+                <w:rFonts w:ascii="Times" w:eastAsia="Times New Roman" w:hAnsi="Times" w:cs="Times New Roman"/>
+                <w:sz w:val="32"/>
+                <w:szCs w:val="32"/>
+              </w:rPr>
+            </w:pPr>
+            <w:r>
+              <w:rPr>
+                <w:rFonts w:ascii="Times" w:eastAsia="Times New Roman" w:hAnsi="Times" w:cs="Times New Roman"/>
+                <w:sz w:val="32"/>
+                <w:szCs w:val="32"/>
+              </w:rPr>
+              <w:t>Node</w:t>
+            </w:r>
+          </w:p>
+        </w:tc>
+      </w:tr>
+      <w:tr>
+        <w:tc>
+          <w:tcPr>
+            <w:tcW w:w="4258" w:type="dxa"/>
+          </w:tcPr>
+          <w:p>
+            <w:pPr>
+              <w:rPr>
+                <w:rFonts w:ascii="Times" w:eastAsia="Times New Roman" w:hAnsi="Times" w:cs="Times New Roman"/>
+                <w:sz w:val="32"/>
+                <w:szCs w:val="32"/>
+              </w:rPr>
+            </w:pPr>
+            <w:r>
+              <w:rPr>
+                <w:rFonts w:ascii="Times" w:eastAsia="Times New Roman" w:hAnsi="Times" w:cs="Times New Roman"/>
+                <w:sz w:val="32"/>
+                <w:szCs w:val="32"/>
+              </w:rPr>
+              <w:t>379</w:t>
+            </w:r>
+          </w:p>
+        </w:tc>
+        <w:tc>
+          <w:tcPr>
+            <w:tcW w:w="4258" w:type="dxa"/>
+          </w:tcPr>
+          <w:p>
+            <w:pPr>
+              <w:rPr>
+                <w:rFonts w:ascii="Times" w:eastAsia="Times New Roman" w:hAnsi="Times" w:cs="Times New Roman"/>
+                <w:sz w:val="32"/>
+                <w:szCs w:val="32"/>
+              </w:rPr>
+            </w:pPr>
+            <w:r>
+              <w:rPr>
+                <w:rFonts w:ascii="Times" w:eastAsia="Times New Roman" w:hAnsi="Times" w:cs="Times New Roman"/>
+                <w:sz w:val="32"/>
+                <w:szCs w:val="32"/>
+              </w:rPr>
+              <w:t>Node</w:t>
+            </w:r>
+          </w:p>
+        </w:tc>
+      </w:tr>
+      <w:tr>
+        <w:tc>
+          <w:tcPr>
+            <w:tcW w:w="4258" w:type="dxa"/>
+          </w:tcPr>
+          <w:p>
+            <w:pPr>
+              <w:rPr>
+                <w:rFonts w:ascii="Times" w:eastAsia="Times New Roman" w:hAnsi="Times" w:cs="Times New Roman"/>
+                <w:sz w:val="32"/>
+                <w:szCs w:val="32"/>
+              </w:rPr>
+            </w:pPr>
+            <w:r>
+              <w:rPr>
+                <w:rFonts w:ascii="Times" w:eastAsia="Times New Roman" w:hAnsi="Times" w:cs="Times New Roman"/>
+                <w:sz w:val="32"/>
+                <w:szCs w:val="32"/>
+              </w:rPr>
+              <w:t>162</w:t>
+            </w:r>
+          </w:p>
+        </w:tc>
+        <w:tc>
+          <w:tcPr>
+            <w:tcW w:w="4258" w:type="dxa"/>
+          </w:tcPr>
+          <w:p>
+            <w:pPr>
+              <w:rPr>
+                <w:rFonts w:ascii="Times" w:eastAsia="Times New Roman" w:hAnsi="Times" w:cs="Times New Roman"/>
+                <w:sz w:val="32"/>
+                <w:szCs w:val="32"/>
+              </w:rPr>
+            </w:pPr>
+            <w:r>
+              <w:rPr>
+                <w:rFonts w:ascii="Times" w:eastAsia="Times New Roman" w:hAnsi="Times" w:cs="Times New Roman"/>
+                <w:sz w:val="32"/>
+                <w:szCs w:val="32"/>
+              </w:rPr>
+              <w:t>Node</w:t>
+            </w:r>
+          </w:p>
+        </w:tc>
+      </w:tr>
+      <w:tr>
+        <w:tc>
+          <w:tcPr>
+            <w:tcW w:w="4258" w:type="dxa"/>
+          </w:tcPr>
+          <w:p>
+            <w:pPr>
+              <w:rPr>
+                <w:rFonts w:ascii="Times" w:eastAsia="Times New Roman" w:hAnsi="Times" w:cs="Times New Roman"/>
+                <w:sz w:val="32"/>
+                <w:szCs w:val="32"/>
+              </w:rPr>
+            </w:pPr>
+            <w:r>
+              <w:rPr>
+                <w:rFonts w:ascii="Times" w:eastAsia="Times New Roman" w:hAnsi="Times" w:cs="Times New Roman"/>
+                <w:sz w:val="32"/>
+                <w:szCs w:val="32"/>
+              </w:rPr>
+              <w:t>938</w:t>
+            </w:r>
+          </w:p>
+        </w:tc>
+        <w:tc>
+          <w:tcPr>
+            <w:tcW w:w="4258" w:type="dxa"/>
+          </w:tcPr>
+          <w:p>
+            <w:pPr>
+              <w:rPr>
+                <w:rFonts w:ascii="Times" w:eastAsia="Times New Roman" w:hAnsi="Times" w:cs="Times New Roman"/>
+                <w:sz w:val="32"/>
+                <w:szCs w:val="32"/>
+              </w:rPr>
+            </w:pPr>
+            <w:r>
+              <w:rPr>
+                <w:rFonts w:ascii="Times" w:eastAsia="Times New Roman" w:hAnsi="Times" w:cs="Times New Roman"/>
+                <w:sz w:val="32"/>
+                <w:szCs w:val="32"/>
+              </w:rPr>
+              <w:t>Node</w:t>
+            </w:r>
+          </w:p>
+        </w:tc>
+      </w:tr>
+      <w:tr>
+        <w:tc>
+          <w:tcPr>
+            <w:tcW w:w="4258" w:type="dxa"/>
+          </w:tcPr>
+          <w:p>
+            <w:pPr>
+              <w:rPr>
+                <w:rFonts w:ascii="Times" w:eastAsia="Times New Roman" w:hAnsi="Times" w:cs="Times New Roman"/>
+                <w:sz w:val="32"/>
+                <w:szCs w:val="32"/>
+              </w:rPr>
+            </w:pPr>
+            <w:r>
+              <w:rPr>
+                <w:rFonts w:ascii="Times" w:eastAsia="Times New Roman" w:hAnsi="Times" w:cs="Times New Roman"/>
+                <w:sz w:val="32"/>
+                <w:szCs w:val="32"/>
+              </w:rPr>
+              <w:t>208</w:t>
+            </w:r>
+          </w:p>
+        </w:tc>
+        <w:tc>
+          <w:tcPr>
+            <w:tcW w:w="4258" w:type="dxa"/>
+          </w:tcPr>
+          <w:p>
+            <w:pPr>
+              <w:rPr>
+                <w:rFonts w:ascii="Times" w:eastAsia="Times New Roman" w:hAnsi="Times" w:cs="Times New Roman"/>
+                <w:sz w:val="32"/>
+                <w:szCs w:val="32"/>
+              </w:rPr>
+            </w:pPr>
+            <w:r>
+              <w:rPr>
+                <w:rFonts w:ascii="Times" w:eastAsia="Times New Roman" w:hAnsi="Times" w:cs="Times New Roman"/>
+                <w:sz w:val="32"/>
+                <w:szCs w:val="32"/>
+              </w:rPr>
+              <w:t>Node</w:t>
+            </w:r>
+          </w:p>
+        </w:tc>
+      </w:tr>
+      <w:tr>
+        <w:tc>
+          <w:tcPr>
+            <w:tcW w:w="4258" w:type="dxa"/>
+          </w:tcPr>
+          <w:p>
+            <w:pPr>
+              <w:rPr>
+                <w:rFonts w:ascii="Times" w:eastAsia="Times New Roman" w:hAnsi="Times" w:cs="Times New Roman"/>
+                <w:sz w:val="32"/>
+                <w:szCs w:val="32"/>
+              </w:rPr>
+            </w:pPr>
+            <w:r>
+              <w:rPr>
+                <w:rFonts w:ascii="Times" w:eastAsia="Times New Roman" w:hAnsi="Times" w:cs="Times New Roman"/>
+                <w:sz w:val="32"/>
+                <w:szCs w:val="32"/>
+              </w:rPr>
+              <w:t>997</w:t>
+            </w:r>
+          </w:p>
+        </w:tc>
+        <w:tc>
+          <w:tcPr>
+            <w:tcW w:w="4258" w:type="dxa"/>
+          </w:tcPr>
+          <w:p>
+            <w:pPr>
+              <w:rPr>
+                <w:rFonts w:ascii="Times" w:eastAsia="Times New Roman" w:hAnsi="Times" w:cs="Times New Roman"/>
+                <w:sz w:val="32"/>
+                <w:szCs w:val="32"/>
+              </w:rPr>
+            </w:pPr>
+            <w:r>
+              <w:rPr>
+                <w:rFonts w:ascii="Times" w:eastAsia="Times New Roman" w:hAnsi="Times" w:cs="Times New Roman"/>
+                <w:sz w:val="32"/>
+                <w:szCs w:val="32"/>
+              </w:rPr>
+              <w:t>Node</w:t>
+            </w:r>
+          </w:p>
+        </w:tc>
+      </w:tr>
+      <w:tr>
+        <w:tc>
+          <w:tcPr>
+            <w:tcW w:w="4258" w:type="dxa"/>
+          </w:tcPr>
+          <w:p>
+            <w:pPr>
+              <w:rPr>
+                <w:rFonts w:ascii="Times" w:eastAsia="Times New Roman" w:hAnsi="Times" w:cs="Times New Roman"/>
+                <w:sz w:val="32"/>
+                <w:szCs w:val="32"/>
+              </w:rPr>
+            </w:pPr>
+            <w:r>
+              <w:rPr>
+                <w:rFonts w:ascii="Times" w:eastAsia="Times New Roman" w:hAnsi="Times" w:cs="Times New Roman"/>
+                <w:sz w:val="32"/>
+                <w:szCs w:val="32"/>
+              </w:rPr>
+              <w:t>939</w:t>
+            </w:r>
+          </w:p>
+        </w:tc>
+        <w:tc>
+          <w:tcPr>
+            <w:tcW w:w="4258" w:type="dxa"/>
+          </w:tcPr>
+          <w:p>
+            <w:pPr>
+              <w:rPr>
+                <w:rFonts w:ascii="Times" w:eastAsia="Times New Roman" w:hAnsi="Times" w:cs="Times New Roman"/>
+                <w:sz w:val="32"/>
+                <w:szCs w:val="32"/>
+              </w:rPr>
+            </w:pPr>
+            <w:r>
+              <w:rPr>
+                <w:rFonts w:ascii="Times" w:eastAsia="Times New Roman" w:hAnsi="Times" w:cs="Times New Roman"/>
+                <w:sz w:val="32"/>
+                <w:szCs w:val="32"/>
+              </w:rPr>
+              <w:t>Node</w:t>
+            </w:r>
+          </w:p>
+        </w:tc>
+      </w:tr>
+      <w:tr>
+        <w:tc>
+          <w:tcPr>
+            <w:tcW w:w="4258" w:type="dxa"/>
+          </w:tcPr>
+          <w:p>
+            <w:pPr>
+              <w:rPr>
+                <w:rFonts w:ascii="Times" w:eastAsia="Times New Roman" w:hAnsi="Times" w:cs="Times New Roman"/>
+                <w:sz w:val="32"/>
+                <w:szCs w:val="32"/>
+              </w:rPr>
+            </w:pPr>
+            <w:r>
+              <w:rPr>
+                <w:rFonts w:ascii="Times" w:eastAsia="Times New Roman" w:hAnsi="Times" w:cs="Times New Roman"/>
+                <w:sz w:val="32"/>
+                <w:szCs w:val="32"/>
+              </w:rPr>
+              <w:t>995</w:t>
+            </w:r>
+          </w:p>
+        </w:tc>
+        <w:tc>
+          <w:tcPr>
+            <w:tcW w:w="4258" w:type="dxa"/>
+          </w:tcPr>
+          <w:p>
+            <w:pPr>
+              <w:rPr>
+                <w:rFonts w:ascii="Times" w:eastAsia="Times New Roman" w:hAnsi="Times" w:cs="Times New Roman"/>
+                <w:sz w:val="32"/>
+                <w:szCs w:val="32"/>
+              </w:rPr>
+            </w:pPr>
+            <w:r>
+              <w:rPr>
+                <w:rFonts w:ascii="Times" w:eastAsia="Times New Roman" w:hAnsi="Times" w:cs="Times New Roman"/>
+                <w:sz w:val="32"/>
+                <w:szCs w:val="32"/>
+              </w:rPr>
+              <w:t>Node</w:t>
+            </w:r>
+          </w:p>
+        </w:tc>
+      </w:tr>
+      <w:tr>
+        <w:tc>
+          <w:tcPr>
+            <w:tcW w:w="4258" w:type="dxa"/>
+          </w:tcPr>
+          <w:p>
+            <w:pPr>
+              <w:rPr>
+                <w:rFonts w:ascii="Times" w:eastAsia="Times New Roman" w:hAnsi="Times" w:cs="Times New Roman"/>
+                <w:sz w:val="32"/>
+                <w:szCs w:val="32"/>
+              </w:rPr>
+            </w:pPr>
+            <w:r>
+              <w:rPr>
+                <w:rFonts w:ascii="Times" w:eastAsia="Times New Roman" w:hAnsi="Times" w:cs="Times New Roman"/>
+                <w:sz w:val="32"/>
+                <w:szCs w:val="32"/>
+              </w:rPr>
+              <w:t>PF 18</w:t>
+            </w:r>
+          </w:p>
+        </w:tc>
+        <w:tc>
+          <w:tcPr>
+            <w:tcW w:w="4258" w:type="dxa"/>
+          </w:tcPr>
+          <w:p>
+            <w:pPr>
+              <w:rPr>
+                <w:rFonts w:ascii="Times" w:eastAsia="Times New Roman" w:hAnsi="Times" w:cs="Times New Roman"/>
+                <w:sz w:val="32"/>
+                <w:szCs w:val="32"/>
+              </w:rPr>
+            </w:pPr>
+            <w:r>
+              <w:rPr>
+                <w:rFonts w:ascii="Times" w:eastAsia="Times New Roman" w:hAnsi="Times" w:cs="Times New Roman"/>
+                <w:sz w:val="32"/>
+                <w:szCs w:val="32"/>
+              </w:rPr>
+              <w:t>Node</w:t>
+            </w:r>
+          </w:p>
+        </w:tc>
+      </w:tr>
+      <w:tr>
+        <w:tc>
+          <w:tcPr>
+            <w:tcW w:w="4258" w:type="dxa"/>
+          </w:tcPr>
+          <w:p>
+            <w:pPr>
+              <w:rPr>
+                <w:rFonts w:ascii="Times" w:eastAsia="Times New Roman" w:hAnsi="Times" w:cs="Times New Roman"/>
+                <w:sz w:val="32"/>
+                <w:szCs w:val="32"/>
+              </w:rPr>
+            </w:pPr>
+            <w:r>
+              <w:rPr>
+                <w:rFonts w:ascii="Times" w:eastAsia="Times New Roman" w:hAnsi="Times" w:cs="Times New Roman"/>
+                <w:sz w:val="32"/>
+                <w:szCs w:val="32"/>
+              </w:rPr>
+              <w:t>483 CR2</w:t>
+            </w:r>
+          </w:p>
+        </w:tc>
+        <w:tc>
+          <w:tcPr>
+            <w:tcW w:w="4258" w:type="dxa"/>
+          </w:tcPr>
+          <w:p>
+            <w:pPr>
+              <w:rPr>
+                <w:rFonts w:ascii="Times" w:eastAsia="Times New Roman" w:hAnsi="Times" w:cs="Times New Roman"/>
+                <w:sz w:val="32"/>
+                <w:szCs w:val="32"/>
+              </w:rPr>
+            </w:pPr>
+            <w:r>
+              <w:rPr>
+                <w:rFonts w:ascii="Times" w:eastAsia="Times New Roman" w:hAnsi="Times" w:cs="Times New Roman"/>
+                <w:sz w:val="32"/>
+                <w:szCs w:val="32"/>
+              </w:rPr>
+              <w:t>Node</w:t>
+            </w:r>
+          </w:p>
+        </w:tc>
+      </w:tr>
+      <w:tr>
+        <w:tc>
+          <w:tcPr>
+            <w:tcW w:w="4258" w:type="dxa"/>
+          </w:tcPr>
+          <w:p>
+            <w:pPr>
+              <w:rPr>
+                <w:rFonts w:ascii="Times" w:eastAsia="Times New Roman" w:hAnsi="Times" w:cs="Times New Roman"/>
+                <w:b/>
+                <w:sz w:val="32"/>
+                <w:szCs w:val="32"/>
+              </w:rPr>
+            </w:pPr>
+            <w:r>
+              <w:rPr>
+                <w:rFonts w:ascii="Times" w:eastAsia="Times New Roman" w:hAnsi="Times" w:cs="Times New Roman"/>
+                <w:b/>
+                <w:sz w:val="32"/>
+                <w:szCs w:val="32"/>
+              </w:rPr>
+              <w:t>Time/Date</w:t>
+            </w:r>
+          </w:p>
+        </w:tc>
+        <w:tc>
+          <w:tcPr>
+            <w:tcW w:w="4258" w:type="dxa"/>
+          </w:tcPr>
+          <w:p>
+            <w:pPr>
+              <w:rPr>
+                <w:rFonts w:ascii="Times" w:eastAsia="Times New Roman" w:hAnsi="Times" w:cs="Times New Roman"/>
+                <w:sz w:val="32"/>
+                <w:szCs w:val="32"/>
+              </w:rPr>
+            </w:pPr>
+          </w:p>
+        </w:tc>
+      </w:tr>
+      <w:tr>
+        <w:trPr>
+          <w:trHeight w:val="796"/>
+        </w:trPr>
+        <w:tc>
+          <w:tcPr>
+            <w:tcW w:w="4258" w:type="dxa"/>
+          </w:tcPr>
+          <w:p>
+            <w:pPr>
+              <w:rPr>
+                <w:rFonts w:ascii="Times" w:eastAsia="Times New Roman" w:hAnsi="Times" w:cs="Times New Roman"/>
+                <w:sz w:val="32"/>
+                <w:szCs w:val="32"/>
+              </w:rPr>
+            </w:pPr>
+            <w:r>
+              <w:rPr>
+                <w:rFonts w:ascii="Times" w:eastAsia="Times New Roman" w:hAnsi="Times" w:cs="Times New Roman"/>
+                <w:sz w:val="32"/>
+                <w:szCs w:val="32"/>
+              </w:rPr>
+              <w:t>Monday – Friday</w:t>
+            </w:r>
+          </w:p>
+          <w:p>
+            <w:pPr>
+              <w:rPr>
+                <w:rFonts w:ascii="Times" w:eastAsia="Times New Roman" w:hAnsi="Times" w:cs="Times New Roman"/>
+                <w:sz w:val="32"/>
+                <w:szCs w:val="32"/>
+              </w:rPr>
+            </w:pPr>
+            <w:r>
+              <w:rPr>
+                <w:rFonts w:ascii="Times" w:eastAsia="Times New Roman" w:hAnsi="Times" w:cs="Times New Roman"/>
+                <w:sz w:val="32"/>
+                <w:szCs w:val="32"/>
+              </w:rPr>
+              <w:t>9:00 – 18:00</w:t>
+            </w:r>
+          </w:p>
+        </w:tc>
+        <w:tc>
+          <w:tcPr>
+            <w:tcW w:w="4258" w:type="dxa"/>
+          </w:tcPr>
+          <w:p>
+            <w:pPr>
+              <w:rPr>
+                <w:rFonts w:ascii="Times" w:eastAsia="Times New Roman" w:hAnsi="Times" w:cs="Times New Roman"/>
+                <w:sz w:val="32"/>
+                <w:szCs w:val="32"/>
+              </w:rPr>
+            </w:pPr>
+            <w:r>
+              <w:rPr>
+                <w:rFonts w:ascii="Times" w:eastAsia="Times New Roman" w:hAnsi="Times" w:cs="Times New Roman"/>
+                <w:sz w:val="32"/>
+                <w:szCs w:val="32"/>
+              </w:rPr>
+              <w:t xml:space="preserve"> Every Hour here is a node</w:t>
+            </w:r>
+          </w:p>
+        </w:tc>
+      </w:tr>
+      <w:tr>
+        <w:trPr>
+          <w:trHeight w:val="77"/>
+        </w:trPr>
+        <w:tc>
+          <w:tcPr>
+            <w:tcW w:w="4258" w:type="dxa"/>
+          </w:tcPr>
+          <w:p>
+            <w:pPr>
+              <w:rPr>
+                <w:rFonts w:ascii="Times" w:eastAsia="Times New Roman" w:hAnsi="Times" w:cs="Times New Roman"/>
+                <w:sz w:val="32"/>
+                <w:szCs w:val="32"/>
+              </w:rPr>
+            </w:pPr>
+          </w:p>
+        </w:tc>
+        <w:tc>
+          <w:tcPr>
+            <w:tcW w:w="4258" w:type="dxa"/>
+          </w:tcPr>
+          <w:p>
+            <w:pPr>
+              <w:rPr>
+                <w:rFonts w:ascii="Times" w:eastAsia="Times New Roman" w:hAnsi="Times" w:cs="Times New Roman"/>
+                <w:sz w:val="32"/>
+                <w:szCs w:val="32"/>
+              </w:rPr>
+            </w:pPr>
+          </w:p>
+        </w:tc>
+      </w:tr>
+    </w:tbl>
+    <w:p>
+      <w:pPr>
+        <w:rPr>
+          <w:rFonts w:ascii="Times" w:eastAsia="Times New Roman" w:hAnsi="Times" w:cs="Times New Roman"/>
+          <w:sz w:val="32"/>
+          <w:szCs w:val="32"/>
+        </w:rPr>
+      </w:pPr>
+    </w:p>
+    <w:p>
+      <w:pPr>
+        <w:rPr>
+          <w:rFonts w:ascii="Times" w:eastAsia="Times New Roman" w:hAnsi="Times" w:cs="Times New Roman"/>
+          <w:sz w:val="32"/>
+          <w:szCs w:val="32"/>
+        </w:rPr>
+      </w:pPr>
+      <w:r>
+        <w:rPr>
+          <w:rFonts w:ascii="Times" w:eastAsia="Times New Roman" w:hAnsi="Times" w:cs="Times New Roman"/>
+          <w:sz w:val="32"/>
+          <w:szCs w:val="32"/>
+        </w:rPr>
+        <w:t>The Database will store all of this information.</w:t>
+      </w:r>
+    </w:p>
+    <w:p>
+      <w:pPr>
+        <w:rPr>
+          <w:rFonts w:ascii="Times" w:eastAsia="Times New Roman" w:hAnsi="Times" w:cs="Times New Roman"/>
+          <w:sz w:val="32"/>
+          <w:szCs w:val="32"/>
+        </w:rPr>
+      </w:pPr>
+    </w:p>
     <w:p>
       <w:pPr>
         <w:rPr>
@@ -696,15 +2467,6 @@
       </w:pPr>
       <w:bookmarkStart w:id="0" w:name="_GoBack"/>
       <w:bookmarkEnd w:id="0"/>
-    </w:p>
-    <w:p>
-      <w:pPr>
-        <w:rPr>
-          <w:rFonts w:ascii="Times" w:eastAsia="Times New Roman" w:hAnsi="Times" w:cs="Times New Roman"/>
-          <w:sz w:val="32"/>
-          <w:szCs w:val="32"/>
-        </w:rPr>
-      </w:pPr>
     </w:p>
     <w:p>
       <w:pPr>
@@ -2323,39 +4085,6 @@
         </a:p>
       </dgm:t>
     </dgm:pt>
-    <dgm:pt modelId="{D19EFC3C-A88D-034B-9673-0E0D10846A49}">
-      <dgm:prSet phldrT="[Text]" phldr="1"/>
-      <dgm:spPr/>
-      <dgm:t>
-        <a:bodyPr/>
-        <a:lstStyle/>
-        <a:p>
-          <a:endParaRPr lang="en-US"/>
-        </a:p>
-      </dgm:t>
-    </dgm:pt>
-    <dgm:pt modelId="{AAE14A83-249E-AF44-A9C4-4F2922114FE2}" type="parTrans" cxnId="{962F33BE-A662-744D-B6D0-6E178D7157CE}">
-      <dgm:prSet/>
-      <dgm:spPr/>
-      <dgm:t>
-        <a:bodyPr/>
-        <a:lstStyle/>
-        <a:p>
-          <a:endParaRPr lang="en-US"/>
-        </a:p>
-      </dgm:t>
-    </dgm:pt>
-    <dgm:pt modelId="{4316C26B-8384-AD40-B404-1D12D1C65789}" type="sibTrans" cxnId="{962F33BE-A662-744D-B6D0-6E178D7157CE}">
-      <dgm:prSet/>
-      <dgm:spPr/>
-      <dgm:t>
-        <a:bodyPr/>
-        <a:lstStyle/>
-        <a:p>
-          <a:endParaRPr lang="en-US"/>
-        </a:p>
-      </dgm:t>
-    </dgm:pt>
     <dgm:pt modelId="{392C4A89-CA3F-FC40-A4CA-F1341B4220F3}">
       <dgm:prSet/>
       <dgm:spPr/>
@@ -2415,15 +4144,15 @@
       </dgm:t>
     </dgm:pt>
     <dgm:pt modelId="{2B6FC644-CF72-CA48-BB1A-14D306FDDE50}" type="pres">
-      <dgm:prSet presAssocID="{A37C612E-50CB-DD46-A261-A99251780B6F}" presName="Name9" presStyleLbl="parChTrans1D2" presStyleIdx="0" presStyleCnt="5"/>
+      <dgm:prSet presAssocID="{A37C612E-50CB-DD46-A261-A99251780B6F}" presName="Name9" presStyleLbl="parChTrans1D2" presStyleIdx="0" presStyleCnt="4"/>
       <dgm:spPr/>
     </dgm:pt>
     <dgm:pt modelId="{2C43B283-D064-944D-9F68-D3A4CCB00459}" type="pres">
-      <dgm:prSet presAssocID="{A37C612E-50CB-DD46-A261-A99251780B6F}" presName="connTx" presStyleLbl="parChTrans1D2" presStyleIdx="0" presStyleCnt="5"/>
+      <dgm:prSet presAssocID="{A37C612E-50CB-DD46-A261-A99251780B6F}" presName="connTx" presStyleLbl="parChTrans1D2" presStyleIdx="0" presStyleCnt="4"/>
       <dgm:spPr/>
     </dgm:pt>
     <dgm:pt modelId="{293E8053-E3DC-C14A-8642-BEBC69981AB9}" type="pres">
-      <dgm:prSet presAssocID="{97362A3A-9D93-4946-99BE-3D8B820E87D1}" presName="node" presStyleLbl="node1" presStyleIdx="0" presStyleCnt="5" custRadScaleRad="109222" custRadScaleInc="-58546">
+      <dgm:prSet presAssocID="{97362A3A-9D93-4946-99BE-3D8B820E87D1}" presName="node" presStyleLbl="node1" presStyleIdx="0" presStyleCnt="4" custRadScaleRad="109222" custRadScaleInc="-58546">
         <dgm:presLayoutVars>
           <dgm:bulletEnabled val="1"/>
         </dgm:presLayoutVars>
@@ -2438,15 +4167,15 @@
       </dgm:t>
     </dgm:pt>
     <dgm:pt modelId="{D78BB053-3E16-C742-A389-85425BC4D2A6}" type="pres">
-      <dgm:prSet presAssocID="{9C48E992-B56D-6B44-8AB3-AE0EA470F3F5}" presName="Name9" presStyleLbl="parChTrans1D2" presStyleIdx="1" presStyleCnt="5"/>
+      <dgm:prSet presAssocID="{9C48E992-B56D-6B44-8AB3-AE0EA470F3F5}" presName="Name9" presStyleLbl="parChTrans1D2" presStyleIdx="1" presStyleCnt="4"/>
       <dgm:spPr/>
     </dgm:pt>
     <dgm:pt modelId="{40F4BA28-7046-3F49-8A0F-63FD497CD5FC}" type="pres">
-      <dgm:prSet presAssocID="{9C48E992-B56D-6B44-8AB3-AE0EA470F3F5}" presName="connTx" presStyleLbl="parChTrans1D2" presStyleIdx="1" presStyleCnt="5"/>
+      <dgm:prSet presAssocID="{9C48E992-B56D-6B44-8AB3-AE0EA470F3F5}" presName="connTx" presStyleLbl="parChTrans1D2" presStyleIdx="1" presStyleCnt="4"/>
       <dgm:spPr/>
     </dgm:pt>
     <dgm:pt modelId="{75DA6100-6F59-6D47-B78F-9AA8F8F47AF2}" type="pres">
-      <dgm:prSet presAssocID="{514B0329-C6E5-1B4A-BD14-94114AB63B1C}" presName="node" presStyleLbl="node1" presStyleIdx="1" presStyleCnt="5" custRadScaleRad="132489" custRadScaleInc="-72703">
+      <dgm:prSet presAssocID="{514B0329-C6E5-1B4A-BD14-94114AB63B1C}" presName="node" presStyleLbl="node1" presStyleIdx="1" presStyleCnt="4" custRadScaleRad="160454" custRadScaleInc="-70630">
         <dgm:presLayoutVars>
           <dgm:bulletEnabled val="1"/>
         </dgm:presLayoutVars>
@@ -2454,15 +4183,15 @@
       <dgm:spPr/>
     </dgm:pt>
     <dgm:pt modelId="{41C53736-E497-B147-A9AA-9C301FC9C7A6}" type="pres">
-      <dgm:prSet presAssocID="{8E5D3BB4-7FD4-5F48-92CC-91D75730C5C0}" presName="Name9" presStyleLbl="parChTrans1D2" presStyleIdx="2" presStyleCnt="5"/>
+      <dgm:prSet presAssocID="{8E5D3BB4-7FD4-5F48-92CC-91D75730C5C0}" presName="Name9" presStyleLbl="parChTrans1D2" presStyleIdx="2" presStyleCnt="4"/>
       <dgm:spPr/>
     </dgm:pt>
     <dgm:pt modelId="{5B5CB877-94F3-634E-AAA0-1B2FBF5D4A8C}" type="pres">
-      <dgm:prSet presAssocID="{8E5D3BB4-7FD4-5F48-92CC-91D75730C5C0}" presName="connTx" presStyleLbl="parChTrans1D2" presStyleIdx="2" presStyleCnt="5"/>
+      <dgm:prSet presAssocID="{8E5D3BB4-7FD4-5F48-92CC-91D75730C5C0}" presName="connTx" presStyleLbl="parChTrans1D2" presStyleIdx="2" presStyleCnt="4"/>
       <dgm:spPr/>
     </dgm:pt>
     <dgm:pt modelId="{20141049-8BB7-2D4C-B958-2E927442AE3D}" type="pres">
-      <dgm:prSet presAssocID="{392C4A89-CA3F-FC40-A4CA-F1341B4220F3}" presName="node" presStyleLbl="node1" presStyleIdx="2" presStyleCnt="5" custRadScaleRad="135167" custRadScaleInc="-101223">
+      <dgm:prSet presAssocID="{392C4A89-CA3F-FC40-A4CA-F1341B4220F3}" presName="node" presStyleLbl="node1" presStyleIdx="2" presStyleCnt="4" custRadScaleRad="151043" custRadScaleInc="-143454">
         <dgm:presLayoutVars>
           <dgm:bulletEnabled val="1"/>
         </dgm:presLayoutVars>
@@ -2477,15 +4206,15 @@
       </dgm:t>
     </dgm:pt>
     <dgm:pt modelId="{02724266-7275-EE48-BB45-06E318332C9F}" type="pres">
-      <dgm:prSet presAssocID="{1B04951C-18DA-6A46-9C90-E22FC478E88F}" presName="Name9" presStyleLbl="parChTrans1D2" presStyleIdx="3" presStyleCnt="5"/>
+      <dgm:prSet presAssocID="{1B04951C-18DA-6A46-9C90-E22FC478E88F}" presName="Name9" presStyleLbl="parChTrans1D2" presStyleIdx="3" presStyleCnt="4"/>
       <dgm:spPr/>
     </dgm:pt>
     <dgm:pt modelId="{EE1F9416-FB07-A842-94C2-B7123DF9FECA}" type="pres">
-      <dgm:prSet presAssocID="{1B04951C-18DA-6A46-9C90-E22FC478E88F}" presName="connTx" presStyleLbl="parChTrans1D2" presStyleIdx="3" presStyleCnt="5"/>
+      <dgm:prSet presAssocID="{1B04951C-18DA-6A46-9C90-E22FC478E88F}" presName="connTx" presStyleLbl="parChTrans1D2" presStyleIdx="3" presStyleCnt="4"/>
       <dgm:spPr/>
     </dgm:pt>
     <dgm:pt modelId="{55B99428-20F0-4446-A858-54DF5449EE22}" type="pres">
-      <dgm:prSet presAssocID="{92F92EEA-6ECF-1741-8D1E-81E1FF198CB3}" presName="node" presStyleLbl="node1" presStyleIdx="3" presStyleCnt="5" custRadScaleRad="86543" custRadScaleInc="43024">
+      <dgm:prSet presAssocID="{92F92EEA-6ECF-1741-8D1E-81E1FF198CB3}" presName="node" presStyleLbl="node1" presStyleIdx="3" presStyleCnt="4" custRadScaleRad="79660" custRadScaleInc="-121195">
         <dgm:presLayoutVars>
           <dgm:bulletEnabled val="1"/>
         </dgm:presLayoutVars>
@@ -2499,39 +4228,19 @@
         </a:p>
       </dgm:t>
     </dgm:pt>
-    <dgm:pt modelId="{66B0B736-D7B0-E440-A099-59C445A223CB}" type="pres">
-      <dgm:prSet presAssocID="{AAE14A83-249E-AF44-A9C4-4F2922114FE2}" presName="Name9" presStyleLbl="parChTrans1D2" presStyleIdx="4" presStyleCnt="5"/>
-      <dgm:spPr/>
-    </dgm:pt>
-    <dgm:pt modelId="{2F628178-FCBF-614A-B4CE-DAA20671C0F7}" type="pres">
-      <dgm:prSet presAssocID="{AAE14A83-249E-AF44-A9C4-4F2922114FE2}" presName="connTx" presStyleLbl="parChTrans1D2" presStyleIdx="4" presStyleCnt="5"/>
-      <dgm:spPr/>
-    </dgm:pt>
-    <dgm:pt modelId="{E7D2500E-3675-6A4D-B882-5AC4C1E394C9}" type="pres">
-      <dgm:prSet presAssocID="{D19EFC3C-A88D-034B-9673-0E0D10846A49}" presName="node" presStyleLbl="node1" presStyleIdx="4" presStyleCnt="5">
-        <dgm:presLayoutVars>
-          <dgm:bulletEnabled val="1"/>
-        </dgm:presLayoutVars>
-      </dgm:prSet>
-      <dgm:spPr/>
-    </dgm:pt>
   </dgm:ptLst>
   <dgm:cxnLst>
     <dgm:cxn modelId="{E8B1C8AC-3728-5147-8EDB-46304F7BAD76}" srcId="{86F87F98-A932-1A4B-ADF9-9143D02AAE93}" destId="{97362A3A-9D93-4946-99BE-3D8B820E87D1}" srcOrd="0" destOrd="0" parTransId="{A37C612E-50CB-DD46-A261-A99251780B6F}" sibTransId="{47AB7E05-4D08-6049-9327-9FC3992AD201}"/>
     <dgm:cxn modelId="{19D56316-4119-064E-A082-17DEE5F00C01}" type="presOf" srcId="{1B04951C-18DA-6A46-9C90-E22FC478E88F}" destId="{02724266-7275-EE48-BB45-06E318332C9F}" srcOrd="0" destOrd="0" presId="urn:microsoft.com/office/officeart/2005/8/layout/radial1"/>
     <dgm:cxn modelId="{8EE1C6CE-807A-9B46-B46F-29B3EAB70802}" type="presOf" srcId="{97362A3A-9D93-4946-99BE-3D8B820E87D1}" destId="{293E8053-E3DC-C14A-8642-BEBC69981AB9}" srcOrd="0" destOrd="0" presId="urn:microsoft.com/office/officeart/2005/8/layout/radial1"/>
     <dgm:cxn modelId="{70CE2618-8649-284C-BD78-63E8A50AE168}" type="presOf" srcId="{9C48E992-B56D-6B44-8AB3-AE0EA470F3F5}" destId="{D78BB053-3E16-C742-A389-85425BC4D2A6}" srcOrd="0" destOrd="0" presId="urn:microsoft.com/office/officeart/2005/8/layout/radial1"/>
-    <dgm:cxn modelId="{0E3EC8E3-5B5B-D749-9B75-411433438852}" type="presOf" srcId="{D19EFC3C-A88D-034B-9673-0E0D10846A49}" destId="{E7D2500E-3675-6A4D-B882-5AC4C1E394C9}" srcOrd="0" destOrd="0" presId="urn:microsoft.com/office/officeart/2005/8/layout/radial1"/>
     <dgm:cxn modelId="{B4E51188-DB77-D64A-9CAA-FB339D5704C5}" type="presOf" srcId="{A37C612E-50CB-DD46-A261-A99251780B6F}" destId="{2C43B283-D064-944D-9F68-D3A4CCB00459}" srcOrd="1" destOrd="0" presId="urn:microsoft.com/office/officeart/2005/8/layout/radial1"/>
-    <dgm:cxn modelId="{C8937DEF-1F7A-F543-BC41-1640B37C1E81}" type="presOf" srcId="{AAE14A83-249E-AF44-A9C4-4F2922114FE2}" destId="{66B0B736-D7B0-E440-A099-59C445A223CB}" srcOrd="0" destOrd="0" presId="urn:microsoft.com/office/officeart/2005/8/layout/radial1"/>
     <dgm:cxn modelId="{3032C03F-7D65-2D46-892A-5C8F900A4A54}" type="presOf" srcId="{0DD42FD2-068F-0A4C-8A73-404304EF35DC}" destId="{66B422CC-4531-9A40-8F34-1EDD448C6B94}" srcOrd="0" destOrd="0" presId="urn:microsoft.com/office/officeart/2005/8/layout/radial1"/>
     <dgm:cxn modelId="{989DC22D-609E-2944-8DB2-B66FEF89EA4B}" type="presOf" srcId="{514B0329-C6E5-1B4A-BD14-94114AB63B1C}" destId="{75DA6100-6F59-6D47-B78F-9AA8F8F47AF2}" srcOrd="0" destOrd="0" presId="urn:microsoft.com/office/officeart/2005/8/layout/radial1"/>
     <dgm:cxn modelId="{E471A074-0AC3-4643-ABC5-81933050946F}" type="presOf" srcId="{1B04951C-18DA-6A46-9C90-E22FC478E88F}" destId="{EE1F9416-FB07-A842-94C2-B7123DF9FECA}" srcOrd="1" destOrd="0" presId="urn:microsoft.com/office/officeart/2005/8/layout/radial1"/>
     <dgm:cxn modelId="{70944C80-02B9-1348-A57E-2E35E5F34E54}" srcId="{86F87F98-A932-1A4B-ADF9-9143D02AAE93}" destId="{514B0329-C6E5-1B4A-BD14-94114AB63B1C}" srcOrd="1" destOrd="0" parTransId="{9C48E992-B56D-6B44-8AB3-AE0EA470F3F5}" sibTransId="{9AB0DDE7-00E9-5146-A671-471430B627E0}"/>
-    <dgm:cxn modelId="{552CAB58-EC06-4240-B54C-0BB19615C474}" type="presOf" srcId="{AAE14A83-249E-AF44-A9C4-4F2922114FE2}" destId="{2F628178-FCBF-614A-B4CE-DAA20671C0F7}" srcOrd="1" destOrd="0" presId="urn:microsoft.com/office/officeart/2005/8/layout/radial1"/>
     <dgm:cxn modelId="{05C00219-0677-C54C-AD6F-99CE1A6C85BD}" type="presOf" srcId="{9C48E992-B56D-6B44-8AB3-AE0EA470F3F5}" destId="{40F4BA28-7046-3F49-8A0F-63FD497CD5FC}" srcOrd="1" destOrd="0" presId="urn:microsoft.com/office/officeart/2005/8/layout/radial1"/>
     <dgm:cxn modelId="{DA8ADFC5-A132-AB40-A477-65E66D18B4D1}" type="presOf" srcId="{86F87F98-A932-1A4B-ADF9-9143D02AAE93}" destId="{4C029D8A-9664-3B4B-A288-DC40F6F31C66}" srcOrd="0" destOrd="0" presId="urn:microsoft.com/office/officeart/2005/8/layout/radial1"/>
-    <dgm:cxn modelId="{962F33BE-A662-744D-B6D0-6E178D7157CE}" srcId="{86F87F98-A932-1A4B-ADF9-9143D02AAE93}" destId="{D19EFC3C-A88D-034B-9673-0E0D10846A49}" srcOrd="4" destOrd="0" parTransId="{AAE14A83-249E-AF44-A9C4-4F2922114FE2}" sibTransId="{4316C26B-8384-AD40-B404-1D12D1C65789}"/>
     <dgm:cxn modelId="{9FD35CF9-76A8-4E49-B2A6-EB6FA05F8D47}" type="presOf" srcId="{A37C612E-50CB-DD46-A261-A99251780B6F}" destId="{2B6FC644-CF72-CA48-BB1A-14D306FDDE50}" srcOrd="0" destOrd="0" presId="urn:microsoft.com/office/officeart/2005/8/layout/radial1"/>
     <dgm:cxn modelId="{203D4F6C-EC1F-A54D-89CC-C05D9C005985}" type="presOf" srcId="{8E5D3BB4-7FD4-5F48-92CC-91D75730C5C0}" destId="{5B5CB877-94F3-634E-AAA0-1B2FBF5D4A8C}" srcOrd="1" destOrd="0" presId="urn:microsoft.com/office/officeart/2005/8/layout/radial1"/>
     <dgm:cxn modelId="{F9E72995-DB45-1745-9118-C6B2FFD0F985}" srcId="{0DD42FD2-068F-0A4C-8A73-404304EF35DC}" destId="{86F87F98-A932-1A4B-ADF9-9143D02AAE93}" srcOrd="0" destOrd="0" parTransId="{CF24DCC5-4A7A-154D-91B7-9EDA2066A874}" sibTransId="{914CAD1A-4ECA-7644-9648-4563CAD735ED}"/>
@@ -2553,9 +4262,6 @@
     <dgm:cxn modelId="{32CA2EDC-BCC5-E940-8706-E799DB5733EB}" type="presParOf" srcId="{66B422CC-4531-9A40-8F34-1EDD448C6B94}" destId="{02724266-7275-EE48-BB45-06E318332C9F}" srcOrd="7" destOrd="0" presId="urn:microsoft.com/office/officeart/2005/8/layout/radial1"/>
     <dgm:cxn modelId="{CC9B6AA4-C9EA-5147-AB89-5C7299D71E4A}" type="presParOf" srcId="{02724266-7275-EE48-BB45-06E318332C9F}" destId="{EE1F9416-FB07-A842-94C2-B7123DF9FECA}" srcOrd="0" destOrd="0" presId="urn:microsoft.com/office/officeart/2005/8/layout/radial1"/>
     <dgm:cxn modelId="{D37C34D7-189D-6040-9075-6BCA0D736559}" type="presParOf" srcId="{66B422CC-4531-9A40-8F34-1EDD448C6B94}" destId="{55B99428-20F0-4446-A858-54DF5449EE22}" srcOrd="8" destOrd="0" presId="urn:microsoft.com/office/officeart/2005/8/layout/radial1"/>
-    <dgm:cxn modelId="{E6132C05-74DD-8340-80ED-BD02FF51A0CA}" type="presParOf" srcId="{66B422CC-4531-9A40-8F34-1EDD448C6B94}" destId="{66B0B736-D7B0-E440-A099-59C445A223CB}" srcOrd="9" destOrd="0" presId="urn:microsoft.com/office/officeart/2005/8/layout/radial1"/>
-    <dgm:cxn modelId="{9DDB3677-209F-2C45-A23B-03919401EF52}" type="presParOf" srcId="{66B0B736-D7B0-E440-A099-59C445A223CB}" destId="{2F628178-FCBF-614A-B4CE-DAA20671C0F7}" srcOrd="0" destOrd="0" presId="urn:microsoft.com/office/officeart/2005/8/layout/radial1"/>
-    <dgm:cxn modelId="{869306B7-256F-1E40-8F98-C4C313F74083}" type="presParOf" srcId="{66B422CC-4531-9A40-8F34-1EDD448C6B94}" destId="{E7D2500E-3675-6A4D-B882-5AC4C1E394C9}" srcOrd="10" destOrd="0" presId="urn:microsoft.com/office/officeart/2005/8/layout/radial1"/>
   </dgm:cxnLst>
   <dgm:bg/>
   <dgm:whole/>
@@ -2582,8 +4288,8 @@
       </dsp:nvSpPr>
       <dsp:spPr>
         <a:xfrm>
-          <a:off x="2627892" y="701159"/>
-          <a:ext cx="572600" cy="572600"/>
+          <a:off x="2628676" y="655115"/>
+          <a:ext cx="529188" cy="529188"/>
         </a:xfrm>
         <a:prstGeom prst="ellipse">
           <a:avLst/>
@@ -2641,12 +4347,12 @@
         </a:fontRef>
       </dsp:style>
       <dsp:txBody>
-        <a:bodyPr spcFirstLastPara="0" vert="horz" wrap="square" lIns="8255" tIns="8255" rIns="8255" bIns="8255" numCol="1" spcCol="1270" anchor="ctr" anchorCtr="0">
+        <a:bodyPr spcFirstLastPara="0" vert="horz" wrap="square" lIns="7620" tIns="7620" rIns="7620" bIns="7620" numCol="1" spcCol="1270" anchor="ctr" anchorCtr="0">
           <a:noAutofit/>
         </a:bodyPr>
         <a:lstStyle/>
         <a:p>
-          <a:pPr lvl="0" algn="ctr" defTabSz="577850">
+          <a:pPr lvl="0" algn="ctr" defTabSz="533400">
             <a:lnSpc>
               <a:spcPct val="90000"/>
             </a:lnSpc>
@@ -2658,14 +4364,14 @@
             </a:spcAft>
           </a:pPr>
           <a:r>
-            <a:rPr lang="en-US" sz="1300" kern="1200"/>
+            <a:rPr lang="en-US" sz="1200" kern="1200"/>
             <a:t>Time Slot</a:t>
           </a:r>
         </a:p>
       </dsp:txBody>
       <dsp:txXfrm>
-        <a:off x="2711747" y="785014"/>
-        <a:ext cx="404890" cy="404890"/>
+        <a:off x="2706174" y="732613"/>
+        <a:ext cx="374192" cy="374192"/>
       </dsp:txXfrm>
     </dsp:sp>
     <dsp:sp modelId="{2B6FC644-CF72-CA48-BB1A-14D306FDDE50}">
@@ -2674,9 +4380,9 @@
         <dsp:cNvSpPr/>
       </dsp:nvSpPr>
       <dsp:spPr>
-        <a:xfrm rot="13849448">
-          <a:off x="2462575" y="627102"/>
-          <a:ext cx="331874" cy="19555"/>
+        <a:xfrm rot="13615060">
+          <a:off x="2428743" y="594264"/>
+          <a:ext cx="337241" cy="18073"/>
         </a:xfrm>
         <a:custGeom>
           <a:avLst/>
@@ -2687,10 +4393,10 @@
           <a:pathLst>
             <a:path>
               <a:moveTo>
-                <a:pt x="0" y="9777"/>
+                <a:pt x="0" y="9036"/>
               </a:moveTo>
               <a:lnTo>
-                <a:pt x="331874" y="9777"/>
+                <a:pt x="337241" y="9036"/>
               </a:lnTo>
             </a:path>
           </a:pathLst>
@@ -2743,8 +4449,8 @@
         </a:p>
       </dsp:txBody>
       <dsp:txXfrm rot="10800000">
-        <a:off x="2620216" y="628583"/>
-        <a:ext cx="16593" cy="16593"/>
+        <a:off x="2588932" y="594869"/>
+        <a:ext cx="16862" cy="16862"/>
       </dsp:txXfrm>
     </dsp:sp>
     <dsp:sp modelId="{293E8053-E3DC-C14A-8642-BEBC69981AB9}">
@@ -2754,8 +4460,8 @@
       </dsp:nvSpPr>
       <dsp:spPr>
         <a:xfrm>
-          <a:off x="2056532" y="0"/>
-          <a:ext cx="572600" cy="572600"/>
+          <a:off x="2036862" y="22298"/>
+          <a:ext cx="529188" cy="529188"/>
         </a:xfrm>
         <a:prstGeom prst="ellipse">
           <a:avLst/>
@@ -2813,12 +4519,12 @@
         </a:fontRef>
       </dsp:style>
       <dsp:txBody>
-        <a:bodyPr spcFirstLastPara="0" vert="horz" wrap="square" lIns="5080" tIns="5080" rIns="5080" bIns="5080" numCol="1" spcCol="1270" anchor="ctr" anchorCtr="0">
+        <a:bodyPr spcFirstLastPara="0" vert="horz" wrap="square" lIns="4445" tIns="4445" rIns="4445" bIns="4445" numCol="1" spcCol="1270" anchor="ctr" anchorCtr="0">
           <a:noAutofit/>
         </a:bodyPr>
         <a:lstStyle/>
         <a:p>
-          <a:pPr lvl="0" algn="ctr" defTabSz="355600">
+          <a:pPr lvl="0" algn="ctr" defTabSz="311150">
             <a:lnSpc>
               <a:spcPct val="90000"/>
             </a:lnSpc>
@@ -2830,14 +4536,14 @@
             </a:spcAft>
           </a:pPr>
           <a:r>
-            <a:rPr lang="en-US" sz="800" kern="1200"/>
+            <a:rPr lang="en-US" sz="700" kern="1200"/>
             <a:t>Rooms</a:t>
           </a:r>
         </a:p>
       </dsp:txBody>
       <dsp:txXfrm>
-        <a:off x="2140387" y="83855"/>
-        <a:ext cx="404890" cy="404890"/>
+        <a:off x="2114360" y="99796"/>
+        <a:ext cx="374192" cy="374192"/>
       </dsp:txXfrm>
     </dsp:sp>
     <dsp:sp modelId="{D78BB053-3E16-C742-A389-85425BC4D2A6}">
@@ -2846,9 +4552,9 @@
         <dsp:cNvSpPr/>
       </dsp:nvSpPr>
       <dsp:spPr>
-        <a:xfrm rot="18221389">
-          <a:off x="3028491" y="656295"/>
-          <a:ext cx="199912" cy="19555"/>
+        <a:xfrm rot="19293400">
+          <a:off x="3063589" y="640281"/>
+          <a:ext cx="340600" cy="18073"/>
         </a:xfrm>
         <a:custGeom>
           <a:avLst/>
@@ -2859,10 +4565,10 @@
           <a:pathLst>
             <a:path>
               <a:moveTo>
-                <a:pt x="0" y="9777"/>
+                <a:pt x="0" y="9036"/>
               </a:moveTo>
               <a:lnTo>
-                <a:pt x="199912" y="9777"/>
+                <a:pt x="340600" y="9036"/>
               </a:lnTo>
             </a:path>
           </a:pathLst>
@@ -2915,8 +4621,8 @@
         </a:p>
       </dsp:txBody>
       <dsp:txXfrm>
-        <a:off x="3123450" y="661075"/>
-        <a:ext cx="9995" cy="9995"/>
+        <a:off x="3225374" y="640802"/>
+        <a:ext cx="17030" cy="17030"/>
       </dsp:txXfrm>
     </dsp:sp>
     <dsp:sp modelId="{75DA6100-6F59-6D47-B78F-9AA8F8F47AF2}">
@@ -2926,8 +4632,8 @@
       </dsp:nvSpPr>
       <dsp:spPr>
         <a:xfrm>
-          <a:off x="3056403" y="58386"/>
-          <a:ext cx="572600" cy="572600"/>
+          <a:off x="3309915" y="114332"/>
+          <a:ext cx="529188" cy="529188"/>
         </a:xfrm>
         <a:prstGeom prst="ellipse">
           <a:avLst/>
@@ -2985,12 +4691,12 @@
         </a:fontRef>
       </dsp:style>
       <dsp:txBody>
-        <a:bodyPr spcFirstLastPara="0" vert="horz" wrap="square" lIns="5080" tIns="5080" rIns="5080" bIns="5080" numCol="1" spcCol="1270" anchor="ctr" anchorCtr="0">
+        <a:bodyPr spcFirstLastPara="0" vert="horz" wrap="square" lIns="4445" tIns="4445" rIns="4445" bIns="4445" numCol="1" spcCol="1270" anchor="ctr" anchorCtr="0">
           <a:noAutofit/>
         </a:bodyPr>
         <a:lstStyle/>
         <a:p>
-          <a:pPr lvl="0" algn="ctr" defTabSz="355600">
+          <a:pPr lvl="0" algn="ctr" defTabSz="311150">
             <a:lnSpc>
               <a:spcPct val="90000"/>
             </a:lnSpc>
@@ -3002,14 +4708,14 @@
             </a:spcAft>
           </a:pPr>
           <a:r>
-            <a:rPr lang="en-US" sz="800" kern="1200"/>
+            <a:rPr lang="en-US" sz="700" kern="1200"/>
             <a:t>Class Groups</a:t>
           </a:r>
         </a:p>
       </dsp:txBody>
       <dsp:txXfrm>
-        <a:off x="3140258" y="142241"/>
-        <a:ext cx="404890" cy="404890"/>
+        <a:off x="3387413" y="191830"/>
+        <a:ext cx="374192" cy="374192"/>
       </dsp:txXfrm>
     </dsp:sp>
     <dsp:sp modelId="{41C53736-E497-B147-A9AA-9C301FC9C7A6}">
@@ -3018,9 +4724,9 @@
         <dsp:cNvSpPr/>
       </dsp:nvSpPr>
       <dsp:spPr>
-        <a:xfrm rot="1625755">
-          <a:off x="3158547" y="1151755"/>
-          <a:ext cx="191752" cy="19555"/>
+        <a:xfrm rot="2137349">
+          <a:off x="3079453" y="1154728"/>
+          <a:ext cx="308856" cy="18073"/>
         </a:xfrm>
         <a:custGeom>
           <a:avLst/>
@@ -3031,10 +4737,10 @@
           <a:pathLst>
             <a:path>
               <a:moveTo>
-                <a:pt x="0" y="9777"/>
+                <a:pt x="0" y="9036"/>
               </a:moveTo>
               <a:lnTo>
-                <a:pt x="191752" y="9777"/>
+                <a:pt x="308856" y="9036"/>
               </a:lnTo>
             </a:path>
           </a:pathLst>
@@ -3087,8 +4793,8 @@
         </a:p>
       </dsp:txBody>
       <dsp:txXfrm>
-        <a:off x="3249629" y="1156740"/>
-        <a:ext cx="9587" cy="9587"/>
+        <a:off x="3226160" y="1156044"/>
+        <a:ext cx="15442" cy="15442"/>
       </dsp:txXfrm>
     </dsp:sp>
     <dsp:sp modelId="{20141049-8BB7-2D4C-B958-2E927442AE3D}">
@@ -3098,8 +4804,8 @@
       </dsp:nvSpPr>
       <dsp:spPr>
         <a:xfrm>
-          <a:off x="3308354" y="1049307"/>
-          <a:ext cx="572600" cy="572600"/>
+          <a:off x="3309899" y="1143227"/>
+          <a:ext cx="529188" cy="529188"/>
         </a:xfrm>
         <a:prstGeom prst="ellipse">
           <a:avLst/>
@@ -3157,12 +4863,12 @@
         </a:fontRef>
       </dsp:style>
       <dsp:txBody>
-        <a:bodyPr spcFirstLastPara="0" vert="horz" wrap="square" lIns="5080" tIns="5080" rIns="5080" bIns="5080" numCol="1" spcCol="1270" anchor="ctr" anchorCtr="0">
+        <a:bodyPr spcFirstLastPara="0" vert="horz" wrap="square" lIns="4445" tIns="4445" rIns="4445" bIns="4445" numCol="1" spcCol="1270" anchor="ctr" anchorCtr="0">
           <a:noAutofit/>
         </a:bodyPr>
         <a:lstStyle/>
         <a:p>
-          <a:pPr lvl="0" algn="ctr" defTabSz="355600">
+          <a:pPr lvl="0" algn="ctr" defTabSz="311150">
             <a:lnSpc>
               <a:spcPct val="90000"/>
             </a:lnSpc>
@@ -3174,14 +4880,14 @@
             </a:spcAft>
           </a:pPr>
           <a:r>
-            <a:rPr lang="en-US" sz="800" kern="1200"/>
+            <a:rPr lang="en-US" sz="700" kern="1200"/>
             <a:t>Lecturer</a:t>
           </a:r>
         </a:p>
       </dsp:txBody>
       <dsp:txXfrm>
-        <a:off x="3392209" y="1133162"/>
-        <a:ext cx="404890" cy="404890"/>
+        <a:off x="3387397" y="1220725"/>
+        <a:ext cx="374192" cy="374192"/>
       </dsp:txXfrm>
     </dsp:sp>
     <dsp:sp modelId="{02724266-7275-EE48-BB45-06E318332C9F}">
@@ -3190,9 +4896,9 @@
         <dsp:cNvSpPr/>
       </dsp:nvSpPr>
       <dsp:spPr>
-        <a:xfrm rot="9021100">
-          <a:off x="2358412" y="1200548"/>
-          <a:ext cx="328464" cy="19555"/>
+        <a:xfrm rot="8384447">
+          <a:off x="2492143" y="1154682"/>
+          <a:ext cx="225971" cy="18073"/>
         </a:xfrm>
         <a:custGeom>
           <a:avLst/>
@@ -3203,10 +4909,10 @@
           <a:pathLst>
             <a:path>
               <a:moveTo>
-                <a:pt x="0" y="9777"/>
+                <a:pt x="0" y="9036"/>
               </a:moveTo>
               <a:lnTo>
-                <a:pt x="328464" y="9777"/>
+                <a:pt x="225971" y="9036"/>
               </a:lnTo>
             </a:path>
           </a:pathLst>
@@ -3259,8 +4965,8 @@
         </a:p>
       </dsp:txBody>
       <dsp:txXfrm rot="10800000">
-        <a:off x="2514433" y="1202115"/>
-        <a:ext cx="16423" cy="16423"/>
+        <a:off x="2599479" y="1158069"/>
+        <a:ext cx="11298" cy="11298"/>
       </dsp:txXfrm>
     </dsp:sp>
     <dsp:sp modelId="{55B99428-20F0-4446-A858-54DF5449EE22}">
@@ -3270,8 +4976,8 @@
       </dsp:nvSpPr>
       <dsp:spPr>
         <a:xfrm>
-          <a:off x="1844796" y="1146893"/>
-          <a:ext cx="572600" cy="572600"/>
+          <a:off x="2052392" y="1143134"/>
+          <a:ext cx="529188" cy="529188"/>
         </a:xfrm>
         <a:prstGeom prst="ellipse">
           <a:avLst/>
@@ -3329,12 +5035,12 @@
         </a:fontRef>
       </dsp:style>
       <dsp:txBody>
-        <a:bodyPr spcFirstLastPara="0" vert="horz" wrap="square" lIns="5080" tIns="5080" rIns="5080" bIns="5080" numCol="1" spcCol="1270" anchor="ctr" anchorCtr="0">
+        <a:bodyPr spcFirstLastPara="0" vert="horz" wrap="square" lIns="4445" tIns="4445" rIns="4445" bIns="4445" numCol="1" spcCol="1270" anchor="ctr" anchorCtr="0">
           <a:noAutofit/>
         </a:bodyPr>
         <a:lstStyle/>
         <a:p>
-          <a:pPr lvl="0" algn="ctr" defTabSz="355600">
+          <a:pPr lvl="0" algn="ctr" defTabSz="311150">
             <a:lnSpc>
               <a:spcPct val="90000"/>
             </a:lnSpc>
@@ -3346,183 +5052,14 @@
             </a:spcAft>
           </a:pPr>
           <a:r>
-            <a:rPr lang="en-US" sz="800" kern="1200"/>
+            <a:rPr lang="en-US" sz="700" kern="1200"/>
             <a:t>subject</a:t>
           </a:r>
         </a:p>
       </dsp:txBody>
       <dsp:txXfrm>
-        <a:off x="1928651" y="1230748"/>
-        <a:ext cx="404890" cy="404890"/>
-      </dsp:txXfrm>
-    </dsp:sp>
-    <dsp:sp modelId="{66B0B736-D7B0-E440-A099-59C445A223CB}">
-      <dsp:nvSpPr>
-        <dsp:cNvPr id="0" name=""/>
-        <dsp:cNvSpPr/>
-      </dsp:nvSpPr>
-      <dsp:spPr>
-        <a:xfrm rot="11438686">
-          <a:off x="2204864" y="884927"/>
-          <a:ext cx="431669" cy="19555"/>
-        </a:xfrm>
-        <a:custGeom>
-          <a:avLst/>
-          <a:gdLst/>
-          <a:ahLst/>
-          <a:cxnLst/>
-          <a:rect l="0" t="0" r="0" b="0"/>
-          <a:pathLst>
-            <a:path>
-              <a:moveTo>
-                <a:pt x="0" y="9777"/>
-              </a:moveTo>
-              <a:lnTo>
-                <a:pt x="431669" y="9777"/>
-              </a:lnTo>
-            </a:path>
-          </a:pathLst>
-        </a:custGeom>
-        <a:noFill/>
-        <a:ln w="9525" cap="flat" cmpd="sng" algn="ctr">
-          <a:solidFill>
-            <a:schemeClr val="accent1">
-              <a:shade val="60000"/>
-              <a:hueOff val="0"/>
-              <a:satOff val="0"/>
-              <a:lumOff val="0"/>
-              <a:alphaOff val="0"/>
-            </a:schemeClr>
-          </a:solidFill>
-          <a:prstDash val="solid"/>
-        </a:ln>
-        <a:effectLst/>
-      </dsp:spPr>
-      <dsp:style>
-        <a:lnRef idx="1">
-          <a:scrgbClr r="0" g="0" b="0"/>
-        </a:lnRef>
-        <a:fillRef idx="0">
-          <a:scrgbClr r="0" g="0" b="0"/>
-        </a:fillRef>
-        <a:effectRef idx="0">
-          <a:scrgbClr r="0" g="0" b="0"/>
-        </a:effectRef>
-        <a:fontRef idx="minor"/>
-      </dsp:style>
-      <dsp:txBody>
-        <a:bodyPr spcFirstLastPara="0" vert="horz" wrap="square" lIns="12700" tIns="0" rIns="12700" bIns="0" numCol="1" spcCol="1270" anchor="ctr" anchorCtr="0">
-          <a:noAutofit/>
-        </a:bodyPr>
-        <a:lstStyle/>
-        <a:p>
-          <a:pPr lvl="0" algn="ctr" defTabSz="222250">
-            <a:lnSpc>
-              <a:spcPct val="90000"/>
-            </a:lnSpc>
-            <a:spcBef>
-              <a:spcPct val="0"/>
-            </a:spcBef>
-            <a:spcAft>
-              <a:spcPct val="35000"/>
-            </a:spcAft>
-          </a:pPr>
-          <a:endParaRPr lang="en-US" sz="500" kern="1200"/>
-        </a:p>
-      </dsp:txBody>
-      <dsp:txXfrm rot="10800000">
-        <a:off x="2409907" y="883913"/>
-        <a:ext cx="21583" cy="21583"/>
-      </dsp:txXfrm>
-    </dsp:sp>
-    <dsp:sp modelId="{E7D2500E-3675-6A4D-B882-5AC4C1E394C9}">
-      <dsp:nvSpPr>
-        <dsp:cNvPr id="0" name=""/>
-        <dsp:cNvSpPr/>
-      </dsp:nvSpPr>
-      <dsp:spPr>
-        <a:xfrm>
-          <a:off x="1640904" y="515651"/>
-          <a:ext cx="572600" cy="572600"/>
-        </a:xfrm>
-        <a:prstGeom prst="ellipse">
-          <a:avLst/>
-        </a:prstGeom>
-        <a:gradFill rotWithShape="0">
-          <a:gsLst>
-            <a:gs pos="0">
-              <a:schemeClr val="accent1">
-                <a:hueOff val="0"/>
-                <a:satOff val="0"/>
-                <a:lumOff val="0"/>
-                <a:alphaOff val="0"/>
-                <a:tint val="100000"/>
-                <a:shade val="100000"/>
-                <a:satMod val="130000"/>
-              </a:schemeClr>
-            </a:gs>
-            <a:gs pos="100000">
-              <a:schemeClr val="accent1">
-                <a:hueOff val="0"/>
-                <a:satOff val="0"/>
-                <a:lumOff val="0"/>
-                <a:alphaOff val="0"/>
-                <a:tint val="50000"/>
-                <a:shade val="100000"/>
-                <a:satMod val="350000"/>
-              </a:schemeClr>
-            </a:gs>
-          </a:gsLst>
-          <a:lin ang="16200000" scaled="0"/>
-        </a:gradFill>
-        <a:ln>
-          <a:noFill/>
-        </a:ln>
-        <a:effectLst>
-          <a:outerShdw blurRad="40000" dist="23000" dir="5400000" rotWithShape="0">
-            <a:srgbClr val="000000">
-              <a:alpha val="35000"/>
-            </a:srgbClr>
-          </a:outerShdw>
-        </a:effectLst>
-      </dsp:spPr>
-      <dsp:style>
-        <a:lnRef idx="0">
-          <a:scrgbClr r="0" g="0" b="0"/>
-        </a:lnRef>
-        <a:fillRef idx="3">
-          <a:scrgbClr r="0" g="0" b="0"/>
-        </a:fillRef>
-        <a:effectRef idx="2">
-          <a:scrgbClr r="0" g="0" b="0"/>
-        </a:effectRef>
-        <a:fontRef idx="minor">
-          <a:schemeClr val="lt1"/>
-        </a:fontRef>
-      </dsp:style>
-      <dsp:txBody>
-        <a:bodyPr spcFirstLastPara="0" vert="horz" wrap="square" lIns="5080" tIns="5080" rIns="5080" bIns="5080" numCol="1" spcCol="1270" anchor="ctr" anchorCtr="0">
-          <a:noAutofit/>
-        </a:bodyPr>
-        <a:lstStyle/>
-        <a:p>
-          <a:pPr lvl="0" algn="ctr" defTabSz="355600">
-            <a:lnSpc>
-              <a:spcPct val="90000"/>
-            </a:lnSpc>
-            <a:spcBef>
-              <a:spcPct val="0"/>
-            </a:spcBef>
-            <a:spcAft>
-              <a:spcPct val="35000"/>
-            </a:spcAft>
-          </a:pPr>
-          <a:endParaRPr lang="en-US" sz="800" kern="1200"/>
-        </a:p>
-      </dsp:txBody>
-      <dsp:txXfrm>
-        <a:off x="1724759" y="599506"/>
-        <a:ext cx="404890" cy="404890"/>
+        <a:off x="2129890" y="1220632"/>
+        <a:ext cx="374192" cy="374192"/>
       </dsp:txXfrm>
     </dsp:sp>
   </dsp:spTree>
@@ -5116,7 +6653,7 @@
 </file>
 
 <file path=customXml/itemProps1.xml><?xml version="1.0" encoding="utf-8"?>
-<ds:datastoreItem xmlns:ds="http://schemas.openxmlformats.org/officeDocument/2006/customXml" ds:itemID="{0F0235BB-D687-B341-9ED5-11A8DF49293B}">
+<ds:datastoreItem xmlns:ds="http://schemas.openxmlformats.org/officeDocument/2006/customXml" ds:itemID="{14DE67BD-5594-B840-BD8A-C12F56E73A5D}">
   <ds:schemaRefs>
     <ds:schemaRef ds:uri="http://schemas.openxmlformats.org/officeDocument/2006/bibliography"/>
   </ds:schemaRefs>

</xml_diff>

<commit_message>
Created gitIgnore file and updated document
Git ignore file now created to stop hassle arising when trying to take
stuff of github on to another computer
</commit_message>
<xml_diff>
--- a/Graph Theory Project 2017.docx
+++ b/Graph Theory Project 2017.docx
@@ -1567,8 +1567,6 @@
               </w:rPr>
               <w:t>994</w:t>
             </w:r>
-            <w:bookmarkStart w:id="0" w:name="_GoBack"/>
-            <w:bookmarkEnd w:id="0"/>
           </w:p>
         </w:tc>
         <w:tc>
@@ -2937,6 +2935,8 @@
           <w:szCs w:val="32"/>
         </w:rPr>
       </w:pPr>
+      <w:bookmarkStart w:id="0" w:name="_GoBack"/>
+      <w:bookmarkEnd w:id="0"/>
     </w:p>
     <w:p>
       <w:pPr>
@@ -2968,7 +2968,19 @@
           <w:rPr>
             <w:rStyle w:val="Hyperlink"/>
           </w:rPr>
-          <w:t>http://stackoverflow.com/questions/31485802/how-to-return-relationship-type-with-neo4js-cypher-queries</w:t>
+          <w:t>http://stackoverflow.com/questions</w:t>
+        </w:r>
+        <w:r>
+          <w:rPr>
+            <w:rStyle w:val="Hyperlink"/>
+          </w:rPr>
+          <w:t>/</w:t>
+        </w:r>
+        <w:r>
+          <w:rPr>
+            <w:rStyle w:val="Hyperlink"/>
+          </w:rPr>
+          <w:t>31485802/how-to-return-relationship-type-with-neo4js-cypher-queries</w:t>
         </w:r>
       </w:hyperlink>
     </w:p>
@@ -3022,6 +3034,18 @@
           <w:t>https://www.youtube.com</w:t>
         </w:r>
       </w:hyperlink>
+    </w:p>
+    <w:p>
+      <w:pPr>
+        <w:pStyle w:val="ListParagraph"/>
+        <w:numPr>
+          <w:ilvl w:val="0"/>
+          <w:numId w:val="1"/>
+        </w:numPr>
+      </w:pPr>
+      <w:r>
+        <w:t>http://www.quackit.com/neo4j/tutorial/neo4j_delete_a_relationship_using_cypher.cfm</w:t>
+      </w:r>
     </w:p>
     <w:p>
       <w:pPr>
@@ -3581,6 +3605,18 @@
       <w:contextualSpacing/>
     </w:pPr>
   </w:style>
+  <w:style w:type="character" w:styleId="FollowedHyperlink">
+    <w:name w:val="FollowedHyperlink"/>
+    <w:basedOn w:val="DefaultParagraphFont"/>
+    <w:uiPriority w:val="99"/>
+    <w:semiHidden/>
+    <w:unhideWhenUsed/>
+    <w:rsid w:val="00010162"/>
+    <w:rPr>
+      <w:color w:val="800080" w:themeColor="followedHyperlink"/>
+      <w:u w:val="single"/>
+    </w:rPr>
+  </w:style>
 </w:styles>
 </file>
 
@@ -3867,6 +3903,18 @@
       <w:ind w:left="720"/>
       <w:contextualSpacing/>
     </w:pPr>
+  </w:style>
+  <w:style w:type="character" w:styleId="FollowedHyperlink">
+    <w:name w:val="FollowedHyperlink"/>
+    <w:basedOn w:val="DefaultParagraphFont"/>
+    <w:uiPriority w:val="99"/>
+    <w:semiHidden/>
+    <w:unhideWhenUsed/>
+    <w:rsid w:val="00010162"/>
+    <w:rPr>
+      <w:color w:val="800080" w:themeColor="followedHyperlink"/>
+      <w:u w:val="single"/>
+    </w:rPr>
   </w:style>
 </w:styles>
 </file>
@@ -7344,7 +7392,7 @@
 </file>
 
 <file path=customXml/itemProps1.xml><?xml version="1.0" encoding="utf-8"?>
-<ds:datastoreItem xmlns:ds="http://schemas.openxmlformats.org/officeDocument/2006/customXml" ds:itemID="{077BE32D-1768-A443-827F-0E7F20204606}">
+<ds:datastoreItem xmlns:ds="http://schemas.openxmlformats.org/officeDocument/2006/customXml" ds:itemID="{03E9B55B-EF3E-8649-9C1D-24E520CFE9C4}">
   <ds:schemaRefs>
     <ds:schemaRef ds:uri="http://schemas.openxmlformats.org/officeDocument/2006/bibliography"/>
   </ds:schemaRefs>

</xml_diff>

<commit_message>
Final update of document
Added query screenshots to my document and summarised how i used them
</commit_message>
<xml_diff>
--- a/Graph Theory Project 2017.docx
+++ b/Graph Theory Project 2017.docx
@@ -2876,6 +2876,50 @@
         </w:rPr>
         <w:t>this way I have complete control and know everything and all the information that is going into my graph. I then implemented all the relationships between all the nodes and created a graph in Neo4j using cypher and this document guide lining myself to recreate a third year software development timetable.</w:t>
       </w:r>
+      <w:r>
+        <w:rPr>
+          <w:sz w:val="32"/>
+          <w:szCs w:val="32"/>
+        </w:rPr>
+        <w:t xml:space="preserve"> I created a .gitignore file through terminal and added .DS_Store as this causes problems from a mac when uploading and downloading from github. </w:t>
+      </w:r>
+    </w:p>
+    <w:p>
+      <w:pPr>
+        <w:ind w:firstLine="720"/>
+        <w:rPr>
+          <w:sz w:val="32"/>
+          <w:szCs w:val="32"/>
+        </w:rPr>
+      </w:pPr>
+      <w:r>
+        <w:rPr>
+          <w:sz w:val="32"/>
+          <w:szCs w:val="32"/>
+        </w:rPr>
+        <w:t xml:space="preserve">Once my graph was complete I started querying it to see if it would work properly, this is </w:t>
+      </w:r>
+      <w:r>
+        <w:rPr>
+          <w:sz w:val="32"/>
+          <w:szCs w:val="32"/>
+        </w:rPr>
+        <w:t xml:space="preserve">some of </w:t>
+      </w:r>
+      <w:r>
+        <w:rPr>
+          <w:sz w:val="32"/>
+          <w:szCs w:val="32"/>
+        </w:rPr>
+        <w:t>what I queried and the answers to that query.</w:t>
+      </w:r>
+      <w:r>
+        <w:rPr>
+          <w:sz w:val="32"/>
+          <w:szCs w:val="32"/>
+        </w:rPr>
+        <w:t xml:space="preserve"> I found that for the more intricate searching query the command ran correctly but did not give me any feedback and this puzzled me as I could not figure out why. I first thought that because the simple ones worked it must have been the way I worded the queries wrong even though they ran and compiled with no errors. There were a lot of stumbling blocks on this project like how these queries wont show my graphs but I enjoyed learning about neo4j and cypher and feel I am better-equipped next time to tackle a project like this. </w:t>
+      </w:r>
     </w:p>
     <w:p>
       <w:pPr>
@@ -2903,20 +2947,6 @@
           <w:szCs w:val="32"/>
         </w:rPr>
       </w:pPr>
-      <w:r>
-        <w:rPr>
-          <w:sz w:val="32"/>
-          <w:szCs w:val="32"/>
-        </w:rPr>
-        <w:t xml:space="preserve">In Conclusion to this project I feel it was a good success and I learned a lot from it. The reason I feel it was successful is because I now have a graph database using Neo4j representing a third level institute timetable. A few things did not work out for me like trying to import into Neo4j and I changed a couple of ideas along the way such as scraping all the room numbers from the timetable but despite these I worked around them, and with that and keeping to my own guidelines I set out in this document I successfully created a </w:t>
-      </w:r>
-      <w:r>
-        <w:rPr>
-          <w:sz w:val="32"/>
-          <w:szCs w:val="32"/>
-        </w:rPr>
-        <w:t>graph database. For the most part of this project I did everything from my notes and my own initiative however some things I couldn’t figure out on my own and used the help of Google and I will reference all sites that helped me to create this Graph based database at the end. I feel this project will be very useful to me in the future if ever asked about Graph based databases or neo4J.</w:t>
-      </w:r>
     </w:p>
     <w:p>
       <w:pPr>
@@ -2935,8 +2965,557 @@
           <w:szCs w:val="32"/>
         </w:rPr>
       </w:pPr>
+    </w:p>
+    <w:p>
+      <w:pPr>
+        <w:ind w:firstLine="720"/>
+        <w:rPr>
+          <w:sz w:val="32"/>
+          <w:szCs w:val="32"/>
+        </w:rPr>
+      </w:pPr>
+    </w:p>
+    <w:p>
+      <w:pPr>
+        <w:ind w:firstLine="720"/>
+        <w:rPr>
+          <w:sz w:val="32"/>
+          <w:szCs w:val="32"/>
+        </w:rPr>
+      </w:pPr>
+    </w:p>
+    <w:p>
+      <w:pPr>
+        <w:ind w:firstLine="720"/>
+        <w:rPr>
+          <w:sz w:val="32"/>
+          <w:szCs w:val="32"/>
+        </w:rPr>
+      </w:pPr>
+    </w:p>
+    <w:p>
+      <w:pPr>
+        <w:ind w:firstLine="720"/>
+        <w:rPr>
+          <w:sz w:val="32"/>
+          <w:szCs w:val="32"/>
+        </w:rPr>
+      </w:pPr>
+    </w:p>
+    <w:p>
+      <w:pPr>
+        <w:ind w:firstLine="720"/>
+        <w:rPr>
+          <w:sz w:val="32"/>
+          <w:szCs w:val="32"/>
+        </w:rPr>
+      </w:pPr>
+    </w:p>
+    <w:p>
+      <w:pPr>
+        <w:ind w:firstLine="720"/>
+        <w:rPr>
+          <w:sz w:val="32"/>
+          <w:szCs w:val="32"/>
+        </w:rPr>
+      </w:pPr>
+    </w:p>
+    <w:p>
+      <w:pPr>
+        <w:ind w:firstLine="720"/>
+        <w:rPr>
+          <w:sz w:val="32"/>
+          <w:szCs w:val="32"/>
+        </w:rPr>
+      </w:pPr>
+    </w:p>
+    <w:p>
+      <w:pPr>
+        <w:ind w:firstLine="720"/>
+        <w:rPr>
+          <w:sz w:val="32"/>
+          <w:szCs w:val="32"/>
+        </w:rPr>
+      </w:pPr>
+    </w:p>
+    <w:p>
+      <w:pPr>
+        <w:rPr>
+          <w:sz w:val="32"/>
+          <w:szCs w:val="32"/>
+        </w:rPr>
+      </w:pPr>
+    </w:p>
+    <w:p>
+      <w:pPr>
+        <w:rPr>
+          <w:sz w:val="32"/>
+          <w:szCs w:val="32"/>
+        </w:rPr>
+      </w:pPr>
+    </w:p>
+    <w:p>
+      <w:pPr>
+        <w:rPr>
+          <w:sz w:val="32"/>
+          <w:szCs w:val="32"/>
+        </w:rPr>
+      </w:pPr>
+    </w:p>
+    <w:p>
+      <w:pPr>
+        <w:rPr>
+          <w:noProof/>
+        </w:rPr>
+      </w:pPr>
+      <w:r>
+        <w:rPr>
+          <w:color w:val="31849B" w:themeColor="accent5" w:themeShade="BF"/>
+        </w:rPr>
+        <w:t>MATCH</w:t>
+      </w:r>
+      <w:r>
+        <w:t xml:space="preserve"> </w:t>
+      </w:r>
+      <w:r>
+        <w:rPr>
+          <w:color w:val="FF0000"/>
+        </w:rPr>
+        <w:t>(</w:t>
+      </w:r>
+      <w:r>
+        <w:rPr>
+          <w:color w:val="B2A1C7" w:themeColor="accent4" w:themeTint="99"/>
+        </w:rPr>
+        <w:t>n</w:t>
+      </w:r>
+      <w:r>
+        <w:rPr>
+          <w:color w:val="FF0000"/>
+        </w:rPr>
+        <w:t>)</w:t>
+      </w:r>
+      <w:r>
+        <w:t xml:space="preserve"> </w:t>
+      </w:r>
+      <w:r>
+        <w:rPr>
+          <w:color w:val="548DD4" w:themeColor="text2" w:themeTint="99"/>
+        </w:rPr>
+        <w:t>RETURN</w:t>
+      </w:r>
+      <w:r>
+        <w:rPr>
+          <w:color w:val="CCFFCC"/>
+        </w:rPr>
+        <w:t xml:space="preserve"> </w:t>
+      </w:r>
+      <w:r>
+        <w:rPr>
+          <w:color w:val="C2D69B" w:themeColor="accent3" w:themeTint="99"/>
+        </w:rPr>
+        <w:t>n</w:t>
+      </w:r>
+      <w:r>
+        <w:rPr>
+          <w:noProof/>
+          <w:color w:val="C2D69B" w:themeColor="accent3" w:themeTint="99"/>
+        </w:rPr>
+        <w:t xml:space="preserve">   </w:t>
+      </w:r>
+      <w:r>
+        <w:rPr>
+          <w:noProof/>
+        </w:rPr>
+        <w:t xml:space="preserve"> </w:t>
+      </w:r>
+    </w:p>
+    <w:p>
+      <w:r>
+        <w:rPr>
+          <w:noProof/>
+        </w:rPr>
+        <w:t xml:space="preserve">  </w:t>
+      </w:r>
+      <w:r>
+        <w:rPr>
+          <w:noProof/>
+        </w:rPr>
+        <w:drawing>
+          <wp:inline distT="0" distB="0" distL="0" distR="0" wp14:anchorId="79759D35" wp14:editId="301CE241">
+            <wp:extent cx="2722245" cy="2159605"/>
+            <wp:effectExtent l="0" t="0" r="0" b="0"/>
+            <wp:docPr id="1" name="Picture 1"/>
+            <wp:cNvGraphicFramePr>
+              <a:graphicFrameLocks xmlns:a="http://schemas.openxmlformats.org/drawingml/2006/main" noChangeAspect="1"/>
+            </wp:cNvGraphicFramePr>
+            <a:graphic xmlns:a="http://schemas.openxmlformats.org/drawingml/2006/main">
+              <a:graphicData uri="http://schemas.openxmlformats.org/drawingml/2006/picture">
+                <pic:pic xmlns:pic="http://schemas.openxmlformats.org/drawingml/2006/picture">
+                  <pic:nvPicPr>
+                    <pic:cNvPr id="0" name="Screen Shot 2017-04-21 at 12.23.03.png"/>
+                    <pic:cNvPicPr/>
+                  </pic:nvPicPr>
+                  <pic:blipFill>
+                    <a:blip r:embed="rId14">
+                      <a:extLst>
+                        <a:ext uri="{28A0092B-C50C-407E-A947-70E740481C1C}">
+                          <a14:useLocalDpi xmlns:a14="http://schemas.microsoft.com/office/drawing/2010/main" val="0"/>
+                        </a:ext>
+                      </a:extLst>
+                    </a:blip>
+                    <a:stretch>
+                      <a:fillRect/>
+                    </a:stretch>
+                  </pic:blipFill>
+                  <pic:spPr>
+                    <a:xfrm>
+                      <a:off x="0" y="0"/>
+                      <a:ext cx="2723405" cy="2160525"/>
+                    </a:xfrm>
+                    <a:prstGeom prst="rect">
+                      <a:avLst/>
+                    </a:prstGeom>
+                  </pic:spPr>
+                </pic:pic>
+              </a:graphicData>
+            </a:graphic>
+          </wp:inline>
+        </w:drawing>
+      </w:r>
+      <w:r>
+        <w:t xml:space="preserve"> </w:t>
+      </w:r>
+      <w:r>
+        <w:rPr>
+          <w:noProof/>
+        </w:rPr>
+        <w:drawing>
+          <wp:inline distT="0" distB="0" distL="0" distR="0" wp14:anchorId="5F20B5F2" wp14:editId="04F0F90F">
+            <wp:extent cx="1709420" cy="2204087"/>
+            <wp:effectExtent l="25400" t="25400" r="17780" b="31115"/>
+            <wp:docPr id="3" name="Picture 3"/>
+            <wp:cNvGraphicFramePr>
+              <a:graphicFrameLocks xmlns:a="http://schemas.openxmlformats.org/drawingml/2006/main" noChangeAspect="1"/>
+            </wp:cNvGraphicFramePr>
+            <a:graphic xmlns:a="http://schemas.openxmlformats.org/drawingml/2006/main">
+              <a:graphicData uri="http://schemas.openxmlformats.org/drawingml/2006/picture">
+                <pic:pic xmlns:pic="http://schemas.openxmlformats.org/drawingml/2006/picture">
+                  <pic:nvPicPr>
+                    <pic:cNvPr id="0" name="Screen Shot 2017-04-21 at 12.36.47.png"/>
+                    <pic:cNvPicPr/>
+                  </pic:nvPicPr>
+                  <pic:blipFill>
+                    <a:blip r:embed="rId15">
+                      <a:extLst>
+                        <a:ext uri="{28A0092B-C50C-407E-A947-70E740481C1C}">
+                          <a14:useLocalDpi xmlns:a14="http://schemas.microsoft.com/office/drawing/2010/main" val="0"/>
+                        </a:ext>
+                      </a:extLst>
+                    </a:blip>
+                    <a:stretch>
+                      <a:fillRect/>
+                    </a:stretch>
+                  </pic:blipFill>
+                  <pic:spPr>
+                    <a:xfrm>
+                      <a:off x="0" y="0"/>
+                      <a:ext cx="1709607" cy="2204328"/>
+                    </a:xfrm>
+                    <a:prstGeom prst="rect">
+                      <a:avLst/>
+                    </a:prstGeom>
+                    <a:ln>
+                      <a:solidFill>
+                        <a:schemeClr val="tx1"/>
+                      </a:solidFill>
+                    </a:ln>
+                  </pic:spPr>
+                </pic:pic>
+              </a:graphicData>
+            </a:graphic>
+          </wp:inline>
+        </w:drawing>
+      </w:r>
+    </w:p>
+    <w:p/>
+    <w:p/>
+    <w:p>
+      <w:r>
+        <w:rPr>
+          <w:noProof/>
+        </w:rPr>
+        <w:drawing>
+          <wp:inline distT="0" distB="0" distL="0" distR="0" wp14:anchorId="2B8F5665" wp14:editId="34F21F08">
+            <wp:extent cx="2052320" cy="2549422"/>
+            <wp:effectExtent l="25400" t="25400" r="30480" b="16510"/>
+            <wp:docPr id="4" name="Picture 4"/>
+            <wp:cNvGraphicFramePr>
+              <a:graphicFrameLocks xmlns:a="http://schemas.openxmlformats.org/drawingml/2006/main" noChangeAspect="1"/>
+            </wp:cNvGraphicFramePr>
+            <a:graphic xmlns:a="http://schemas.openxmlformats.org/drawingml/2006/main">
+              <a:graphicData uri="http://schemas.openxmlformats.org/drawingml/2006/picture">
+                <pic:pic xmlns:pic="http://schemas.openxmlformats.org/drawingml/2006/picture">
+                  <pic:nvPicPr>
+                    <pic:cNvPr id="0" name="Screen Shot 2017-04-21 at 12.51.55.png"/>
+                    <pic:cNvPicPr/>
+                  </pic:nvPicPr>
+                  <pic:blipFill>
+                    <a:blip r:embed="rId16">
+                      <a:extLst>
+                        <a:ext uri="{28A0092B-C50C-407E-A947-70E740481C1C}">
+                          <a14:useLocalDpi xmlns:a14="http://schemas.microsoft.com/office/drawing/2010/main" val="0"/>
+                        </a:ext>
+                      </a:extLst>
+                    </a:blip>
+                    <a:stretch>
+                      <a:fillRect/>
+                    </a:stretch>
+                  </pic:blipFill>
+                  <pic:spPr>
+                    <a:xfrm>
+                      <a:off x="0" y="0"/>
+                      <a:ext cx="2052320" cy="2549422"/>
+                    </a:xfrm>
+                    <a:prstGeom prst="rect">
+                      <a:avLst/>
+                    </a:prstGeom>
+                    <a:ln>
+                      <a:solidFill>
+                        <a:schemeClr val="tx1"/>
+                      </a:solidFill>
+                    </a:ln>
+                  </pic:spPr>
+                </pic:pic>
+              </a:graphicData>
+            </a:graphic>
+          </wp:inline>
+        </w:drawing>
+      </w:r>
+      <w:r>
+        <w:rPr>
+          <w:noProof/>
+        </w:rPr>
+        <w:drawing>
+          <wp:inline distT="0" distB="0" distL="0" distR="0" wp14:anchorId="479D548A" wp14:editId="79C11BC7">
+            <wp:extent cx="2940774" cy="3279140"/>
+            <wp:effectExtent l="25400" t="25400" r="31115" b="22860"/>
+            <wp:docPr id="5" name="Picture 5"/>
+            <wp:cNvGraphicFramePr>
+              <a:graphicFrameLocks xmlns:a="http://schemas.openxmlformats.org/drawingml/2006/main" noChangeAspect="1"/>
+            </wp:cNvGraphicFramePr>
+            <a:graphic xmlns:a="http://schemas.openxmlformats.org/drawingml/2006/main">
+              <a:graphicData uri="http://schemas.openxmlformats.org/drawingml/2006/picture">
+                <pic:pic xmlns:pic="http://schemas.openxmlformats.org/drawingml/2006/picture">
+                  <pic:nvPicPr>
+                    <pic:cNvPr id="0" name="Screen Shot 2017-04-21 at 13.03.52.png"/>
+                    <pic:cNvPicPr/>
+                  </pic:nvPicPr>
+                  <pic:blipFill>
+                    <a:blip r:embed="rId17">
+                      <a:extLst>
+                        <a:ext uri="{28A0092B-C50C-407E-A947-70E740481C1C}">
+                          <a14:useLocalDpi xmlns:a14="http://schemas.microsoft.com/office/drawing/2010/main" val="0"/>
+                        </a:ext>
+                      </a:extLst>
+                    </a:blip>
+                    <a:stretch>
+                      <a:fillRect/>
+                    </a:stretch>
+                  </pic:blipFill>
+                  <pic:spPr>
+                    <a:xfrm>
+                      <a:off x="0" y="0"/>
+                      <a:ext cx="2940774" cy="3279140"/>
+                    </a:xfrm>
+                    <a:prstGeom prst="rect">
+                      <a:avLst/>
+                    </a:prstGeom>
+                    <a:ln>
+                      <a:solidFill>
+                        <a:schemeClr val="tx1"/>
+                      </a:solidFill>
+                    </a:ln>
+                  </pic:spPr>
+                </pic:pic>
+              </a:graphicData>
+            </a:graphic>
+          </wp:inline>
+        </w:drawing>
+      </w:r>
+    </w:p>
+    <w:p/>
+    <w:p>
+      <w:pPr>
+        <w:rPr>
+          <w:sz w:val="32"/>
+          <w:szCs w:val="32"/>
+        </w:rPr>
+      </w:pPr>
+      <w:r>
+        <w:rPr>
+          <w:sz w:val="32"/>
+          <w:szCs w:val="32"/>
+        </w:rPr>
+        <w:t>Some of my queries are written properly as the machine accepts them but it does not give me any feedback like this some of these</w:t>
+      </w:r>
+    </w:p>
+    <w:p>
       <w:bookmarkStart w:id="0" w:name="_GoBack"/>
-      <w:bookmarkEnd w:id="0"/>
+      <w:r>
+        <w:rPr>
+          <w:noProof/>
+        </w:rPr>
+        <w:drawing>
+          <wp:inline distT="0" distB="0" distL="0" distR="0" wp14:anchorId="0053A5D8" wp14:editId="240E0F62">
+            <wp:extent cx="2574195" cy="1485900"/>
+            <wp:effectExtent l="25400" t="25400" r="17145" b="12700"/>
+            <wp:docPr id="6" name="Picture 6"/>
+            <wp:cNvGraphicFramePr>
+              <a:graphicFrameLocks xmlns:a="http://schemas.openxmlformats.org/drawingml/2006/main" noChangeAspect="1"/>
+            </wp:cNvGraphicFramePr>
+            <a:graphic xmlns:a="http://schemas.openxmlformats.org/drawingml/2006/main">
+              <a:graphicData uri="http://schemas.openxmlformats.org/drawingml/2006/picture">
+                <pic:pic xmlns:pic="http://schemas.openxmlformats.org/drawingml/2006/picture">
+                  <pic:nvPicPr>
+                    <pic:cNvPr id="0" name="Screen Shot 2017-04-21 at 13.00.08.png"/>
+                    <pic:cNvPicPr/>
+                  </pic:nvPicPr>
+                  <pic:blipFill>
+                    <a:blip r:embed="rId18">
+                      <a:extLst>
+                        <a:ext uri="{28A0092B-C50C-407E-A947-70E740481C1C}">
+                          <a14:useLocalDpi xmlns:a14="http://schemas.microsoft.com/office/drawing/2010/main" val="0"/>
+                        </a:ext>
+                      </a:extLst>
+                    </a:blip>
+                    <a:stretch>
+                      <a:fillRect/>
+                    </a:stretch>
+                  </pic:blipFill>
+                  <pic:spPr>
+                    <a:xfrm>
+                      <a:off x="0" y="0"/>
+                      <a:ext cx="2574195" cy="1485900"/>
+                    </a:xfrm>
+                    <a:prstGeom prst="rect">
+                      <a:avLst/>
+                    </a:prstGeom>
+                    <a:ln>
+                      <a:solidFill>
+                        <a:srgbClr val="000000"/>
+                      </a:solidFill>
+                    </a:ln>
+                  </pic:spPr>
+                </pic:pic>
+              </a:graphicData>
+            </a:graphic>
+          </wp:inline>
+        </w:drawing>
+      </w:r>
+      <w:r>
+        <w:rPr>
+          <w:noProof/>
+        </w:rPr>
+        <w:drawing>
+          <wp:inline distT="0" distB="0" distL="0" distR="0" wp14:anchorId="4A70FA1E" wp14:editId="6B383F1E">
+            <wp:extent cx="2509520" cy="1473360"/>
+            <wp:effectExtent l="25400" t="25400" r="30480" b="25400"/>
+            <wp:docPr id="7" name="Picture 7"/>
+            <wp:cNvGraphicFramePr>
+              <a:graphicFrameLocks xmlns:a="http://schemas.openxmlformats.org/drawingml/2006/main" noChangeAspect="1"/>
+            </wp:cNvGraphicFramePr>
+            <a:graphic xmlns:a="http://schemas.openxmlformats.org/drawingml/2006/main">
+              <a:graphicData uri="http://schemas.openxmlformats.org/drawingml/2006/picture">
+                <pic:pic xmlns:pic="http://schemas.openxmlformats.org/drawingml/2006/picture">
+                  <pic:nvPicPr>
+                    <pic:cNvPr id="0" name="Screen Shot 2017-04-21 at 13.08.26.png"/>
+                    <pic:cNvPicPr/>
+                  </pic:nvPicPr>
+                  <pic:blipFill>
+                    <a:blip r:embed="rId19">
+                      <a:extLst>
+                        <a:ext uri="{28A0092B-C50C-407E-A947-70E740481C1C}">
+                          <a14:useLocalDpi xmlns:a14="http://schemas.microsoft.com/office/drawing/2010/main" val="0"/>
+                        </a:ext>
+                      </a:extLst>
+                    </a:blip>
+                    <a:stretch>
+                      <a:fillRect/>
+                    </a:stretch>
+                  </pic:blipFill>
+                  <pic:spPr>
+                    <a:xfrm>
+                      <a:off x="0" y="0"/>
+                      <a:ext cx="2509520" cy="1473360"/>
+                    </a:xfrm>
+                    <a:prstGeom prst="rect">
+                      <a:avLst/>
+                    </a:prstGeom>
+                    <a:ln>
+                      <a:solidFill>
+                        <a:srgbClr val="000000"/>
+                      </a:solidFill>
+                    </a:ln>
+                  </pic:spPr>
+                </pic:pic>
+              </a:graphicData>
+            </a:graphic>
+          </wp:inline>
+        </w:drawing>
+      </w:r>
+    </w:p>
+    <w:bookmarkEnd w:id="0"/>
+    <w:p/>
+    <w:p>
+      <w:pPr>
+        <w:ind w:firstLine="720"/>
+        <w:rPr>
+          <w:sz w:val="32"/>
+          <w:szCs w:val="32"/>
+        </w:rPr>
+      </w:pPr>
+    </w:p>
+    <w:p>
+      <w:pPr>
+        <w:ind w:firstLine="720"/>
+        <w:rPr>
+          <w:sz w:val="32"/>
+          <w:szCs w:val="32"/>
+        </w:rPr>
+      </w:pPr>
+      <w:r>
+        <w:rPr>
+          <w:sz w:val="32"/>
+          <w:szCs w:val="32"/>
+        </w:rPr>
+        <w:t xml:space="preserve">In Conclusion to this project I feel it was a good success and I learned a lot from it. The reason I feel it was successful is because I now have a graph database using Neo4j representing a third level institute timetable. A few things did not work out for me like trying to import into Neo4j and I changed a couple of ideas along the way such as scraping all the room numbers from the timetable but despite these I worked around them, and with that and keeping to my own guidelines I set out in this document I successfully created a </w:t>
+      </w:r>
+      <w:r>
+        <w:rPr>
+          <w:sz w:val="32"/>
+          <w:szCs w:val="32"/>
+        </w:rPr>
+        <w:t>graph database. For the most part of this project I did everything from my notes and my own initiative however some things I couldn’t figure out on my own and used the help of Google and I will reference all sites that helped me to create this Graph based database at the end. I feel this project will be very useful to me in the future if ever asked about Graph based databases or neo4J.</w:t>
+      </w:r>
+    </w:p>
+    <w:p>
+      <w:pPr>
+        <w:ind w:firstLine="720"/>
+        <w:rPr>
+          <w:sz w:val="32"/>
+          <w:szCs w:val="32"/>
+        </w:rPr>
+      </w:pPr>
+    </w:p>
+    <w:p>
+      <w:pPr>
+        <w:ind w:firstLine="720"/>
+        <w:rPr>
+          <w:sz w:val="32"/>
+          <w:szCs w:val="32"/>
+        </w:rPr>
+      </w:pPr>
     </w:p>
     <w:p>
       <w:pPr>
@@ -2963,7 +3542,7 @@
           <w:numId w:val="1"/>
         </w:numPr>
       </w:pPr>
-      <w:hyperlink r:id="rId14" w:history="1">
+      <w:hyperlink r:id="rId20" w:history="1">
         <w:r>
           <w:rPr>
             <w:rStyle w:val="Hyperlink"/>
@@ -2992,7 +3571,7 @@
           <w:numId w:val="1"/>
         </w:numPr>
       </w:pPr>
-      <w:hyperlink r:id="rId15" w:history="1">
+      <w:hyperlink r:id="rId21" w:history="1">
         <w:r>
           <w:rPr>
             <w:rStyle w:val="Hyperlink"/>
@@ -3009,7 +3588,7 @@
           <w:numId w:val="1"/>
         </w:numPr>
       </w:pPr>
-      <w:hyperlink r:id="rId16" w:history="1">
+      <w:hyperlink r:id="rId22" w:history="1">
         <w:r>
           <w:rPr>
             <w:rStyle w:val="Hyperlink"/>
@@ -3026,7 +3605,7 @@
           <w:numId w:val="1"/>
         </w:numPr>
       </w:pPr>
-      <w:hyperlink r:id="rId17" w:history="1">
+      <w:hyperlink r:id="rId23" w:history="1">
         <w:r>
           <w:rPr>
             <w:rStyle w:val="Hyperlink"/>
@@ -3062,8 +3641,8 @@
       </w:pPr>
     </w:p>
     <w:sectPr>
-      <w:footerReference w:type="even" r:id="rId18"/>
-      <w:footerReference w:type="default" r:id="rId19"/>
+      <w:footerReference w:type="even" r:id="rId24"/>
+      <w:footerReference w:type="default" r:id="rId25"/>
       <w:pgSz w:w="11900" w:h="16840"/>
       <w:pgMar w:top="1440" w:right="1800" w:bottom="1440" w:left="1800" w:header="708" w:footer="708" w:gutter="0"/>
       <w:cols w:space="708"/>
@@ -7392,7 +7971,7 @@
 </file>
 
 <file path=customXml/itemProps1.xml><?xml version="1.0" encoding="utf-8"?>
-<ds:datastoreItem xmlns:ds="http://schemas.openxmlformats.org/officeDocument/2006/customXml" ds:itemID="{03E9B55B-EF3E-8649-9C1D-24E520CFE9C4}">
+<ds:datastoreItem xmlns:ds="http://schemas.openxmlformats.org/officeDocument/2006/customXml" ds:itemID="{CE74E8DB-F0A9-B645-8A84-3F627C923304}">
   <ds:schemaRefs>
     <ds:schemaRef ds:uri="http://schemas.openxmlformats.org/officeDocument/2006/bibliography"/>
   </ds:schemaRefs>

</xml_diff>